<commit_message>
Finish reviewer 1 suggestions sans new gel photo.
</commit_message>
<xml_diff>
--- a/Revisions/Response to review in Ag & Forest Entomology.docx
+++ b/Revisions/Response to review in Ag & Forest Entomology.docx
@@ -1425,6 +1425,287 @@
           <w:sz w:val="24"/>
           <w:szCs w:val="24"/>
         </w:rPr>
+        <w:t>“For one large population of hairy vetch that contained PEMV (</w:t>
+      </w:r>
+      <w:proofErr w:type="spellStart"/>
+      <w:r>
+        <w:rPr>
+          <w:rFonts w:ascii="Times New Roman" w:hAnsi="Times New Roman" w:cs="Times New Roman"/>
+          <w:b/>
+          <w:bCs/>
+          <w:sz w:val="24"/>
+          <w:szCs w:val="24"/>
+        </w:rPr>
+        <w:t>Wawawei</w:t>
+      </w:r>
+      <w:proofErr w:type="spellEnd"/>
+      <w:r>
+        <w:rPr>
+          <w:rFonts w:ascii="Times New Roman" w:hAnsi="Times New Roman" w:cs="Times New Roman"/>
+          <w:b/>
+          <w:bCs/>
+          <w:sz w:val="24"/>
+          <w:szCs w:val="24"/>
+        </w:rPr>
+        <w:t xml:space="preserve"> Park Road, 46.630, -117.378), we revisited the site later in the season and sampled a living, adjacent hairy vetch population, validating that PEMV was indeed persistent in this location.”</w:t>
+      </w:r>
+      <w:r>
+        <w:rPr>
+          <w:rFonts w:ascii="Times New Roman" w:hAnsi="Times New Roman" w:cs="Times New Roman"/>
+          <w:sz w:val="24"/>
+          <w:szCs w:val="24"/>
+        </w:rPr>
+        <w:br/>
+      </w:r>
+      <w:r>
+        <w:rPr>
+          <w:rFonts w:ascii="Times New Roman" w:hAnsi="Times New Roman" w:cs="Times New Roman"/>
+          <w:sz w:val="24"/>
+          <w:szCs w:val="24"/>
+        </w:rPr>
+        <w:br/>
+      </w:r>
+      <w:r>
+        <w:rPr>
+          <w:rFonts w:ascii="Times New Roman" w:hAnsi="Times New Roman" w:cs="Times New Roman"/>
+          <w:sz w:val="24"/>
+          <w:szCs w:val="24"/>
+          <w:shd w:val="clear" w:color="auto" w:fill="FFFFFF"/>
+        </w:rPr>
+        <w:t xml:space="preserve">Fig. 2. The figure is difficult to understand, </w:t>
+      </w:r>
+      <w:proofErr w:type="spellStart"/>
+      <w:r>
+        <w:rPr>
+          <w:rFonts w:ascii="Times New Roman" w:hAnsi="Times New Roman" w:cs="Times New Roman"/>
+          <w:sz w:val="24"/>
+          <w:szCs w:val="24"/>
+          <w:shd w:val="clear" w:color="auto" w:fill="FFFFFF"/>
+        </w:rPr>
+        <w:t>i</w:t>
+      </w:r>
+      <w:proofErr w:type="spellEnd"/>
+      <w:r>
+        <w:rPr>
+          <w:rFonts w:ascii="Times New Roman" w:hAnsi="Times New Roman" w:cs="Times New Roman"/>
+          <w:sz w:val="24"/>
+          <w:szCs w:val="24"/>
+          <w:shd w:val="clear" w:color="auto" w:fill="FFFFFF"/>
+        </w:rPr>
+        <w:t xml:space="preserve">) the axes are badly positioned and the text overlaps with the bar plots. ii) the axis title is incomplete and shifted up. iii) the authors mention a </w:t>
+      </w:r>
+      <w:proofErr w:type="gramStart"/>
+      <w:r>
+        <w:rPr>
+          <w:rFonts w:ascii="Times New Roman" w:hAnsi="Times New Roman" w:cs="Times New Roman"/>
+          <w:sz w:val="24"/>
+          <w:szCs w:val="24"/>
+          <w:shd w:val="clear" w:color="auto" w:fill="FFFFFF"/>
+        </w:rPr>
+        <w:t>density</w:t>
+      </w:r>
+      <w:proofErr w:type="gramEnd"/>
+      <w:r>
+        <w:rPr>
+          <w:rFonts w:ascii="Times New Roman" w:hAnsi="Times New Roman" w:cs="Times New Roman"/>
+          <w:sz w:val="24"/>
+          <w:szCs w:val="24"/>
+          <w:shd w:val="clear" w:color="auto" w:fill="FFFFFF"/>
+        </w:rPr>
+        <w:t xml:space="preserve"> but the x-axis is "log aphid per meter" (so not per surface). I'm not sure I fully understand the calculation used here and why this unit.</w:t>
+      </w:r>
+    </w:p>
+    <w:p>
+      <w:pPr>
+        <w:rPr>
+          <w:rFonts w:ascii="Times New Roman" w:hAnsi="Times New Roman" w:cs="Times New Roman"/>
+          <w:sz w:val="24"/>
+          <w:szCs w:val="24"/>
+          <w:shd w:val="clear" w:color="auto" w:fill="FFFFFF"/>
+        </w:rPr>
+      </w:pPr>
+      <w:r>
+        <w:rPr>
+          <w:rFonts w:ascii="Times New Roman" w:hAnsi="Times New Roman" w:cs="Times New Roman"/>
+          <w:sz w:val="24"/>
+          <w:szCs w:val="24"/>
+          <w:shd w:val="clear" w:color="auto" w:fill="FFFFFF"/>
+        </w:rPr>
+        <w:t>Also, are the two 180° “sweeps” fully representative of the total length of the transect (10 or 20 meters)?</w:t>
+      </w:r>
+    </w:p>
+    <w:p>
+      <w:pPr>
+        <w:rPr>
+          <w:rFonts w:ascii="Times New Roman" w:hAnsi="Times New Roman" w:cs="Times New Roman"/>
+          <w:sz w:val="24"/>
+          <w:szCs w:val="24"/>
+          <w:shd w:val="clear" w:color="auto" w:fill="FFFFFF"/>
+        </w:rPr>
+      </w:pPr>
+      <w:r>
+        <w:rPr>
+          <w:rFonts w:ascii="Times New Roman" w:hAnsi="Times New Roman" w:cs="Times New Roman"/>
+          <w:sz w:val="24"/>
+          <w:szCs w:val="24"/>
+          <w:shd w:val="clear" w:color="auto" w:fill="FFFFFF"/>
+        </w:rPr>
+        <w:t>I would like more details on this protocol and the calculations made after it.</w:t>
+      </w:r>
+    </w:p>
+    <w:p>
+      <w:pPr>
+        <w:rPr>
+          <w:rFonts w:ascii="Times New Roman" w:hAnsi="Times New Roman" w:cs="Times New Roman"/>
+          <w:sz w:val="24"/>
+          <w:szCs w:val="24"/>
+          <w:shd w:val="clear" w:color="auto" w:fill="FFFFFF"/>
+        </w:rPr>
+      </w:pPr>
+      <w:r>
+        <w:rPr>
+          <w:rFonts w:ascii="Times New Roman" w:hAnsi="Times New Roman" w:cs="Times New Roman"/>
+          <w:sz w:val="24"/>
+          <w:szCs w:val="24"/>
+          <w:shd w:val="clear" w:color="auto" w:fill="FFFFFF"/>
+        </w:rPr>
+        <w:t xml:space="preserve">The authors mention 23 host species but only 17 names are presented in Fig. 2. I guess the missing plants are included under the categories Trifolium sp. Vigna sp. and </w:t>
+      </w:r>
+      <w:proofErr w:type="spellStart"/>
+      <w:r>
+        <w:rPr>
+          <w:rFonts w:ascii="Times New Roman" w:hAnsi="Times New Roman" w:cs="Times New Roman"/>
+          <w:sz w:val="24"/>
+          <w:szCs w:val="24"/>
+          <w:shd w:val="clear" w:color="auto" w:fill="FFFFFF"/>
+        </w:rPr>
+        <w:t>Astralagus</w:t>
+      </w:r>
+      <w:proofErr w:type="spellEnd"/>
+      <w:r>
+        <w:rPr>
+          <w:rFonts w:ascii="Times New Roman" w:hAnsi="Times New Roman" w:cs="Times New Roman"/>
+          <w:sz w:val="24"/>
+          <w:szCs w:val="24"/>
+          <w:shd w:val="clear" w:color="auto" w:fill="FFFFFF"/>
+        </w:rPr>
+        <w:t xml:space="preserve"> sp., right? Please give some more details.</w:t>
+      </w:r>
+    </w:p>
+    <w:p>
+      <w:pPr>
+        <w:rPr>
+          <w:rFonts w:ascii="Times New Roman" w:hAnsi="Times New Roman" w:cs="Times New Roman"/>
+          <w:b/>
+          <w:bCs/>
+          <w:sz w:val="24"/>
+          <w:szCs w:val="24"/>
+          <w:shd w:val="clear" w:color="auto" w:fill="FFFFFF"/>
+        </w:rPr>
+      </w:pPr>
+      <w:r>
+        <w:rPr>
+          <w:rFonts w:ascii="Times New Roman" w:hAnsi="Times New Roman" w:cs="Times New Roman"/>
+          <w:b/>
+          <w:bCs/>
+          <w:sz w:val="24"/>
+          <w:szCs w:val="24"/>
+          <w:shd w:val="clear" w:color="auto" w:fill="FFFFFF"/>
+        </w:rPr>
+        <w:t>We thank the author for providing many suggestions on how to improve this figure, so we have made changes accordingly. However, some of the issues with text overlapping were not found in the PDF we submitted, so we suspect there might have been a file conversion issue in the original submission.</w:t>
+      </w:r>
+    </w:p>
+    <w:p>
+      <w:pPr>
+        <w:rPr>
+          <w:rFonts w:ascii="Times New Roman" w:hAnsi="Times New Roman" w:cs="Times New Roman"/>
+          <w:b/>
+          <w:bCs/>
+          <w:sz w:val="24"/>
+          <w:szCs w:val="24"/>
+          <w:shd w:val="clear" w:color="auto" w:fill="FFFFFF"/>
+        </w:rPr>
+      </w:pPr>
+      <w:r>
+        <w:rPr>
+          <w:rFonts w:ascii="Times New Roman" w:hAnsi="Times New Roman" w:cs="Times New Roman"/>
+          <w:b/>
+          <w:bCs/>
+          <w:sz w:val="24"/>
+          <w:szCs w:val="24"/>
+          <w:shd w:val="clear" w:color="auto" w:fill="FFFFFF"/>
+        </w:rPr>
+        <w:t xml:space="preserve">The </w:t>
+      </w:r>
+      <w:proofErr w:type="gramStart"/>
+      <w:r>
+        <w:rPr>
+          <w:rFonts w:ascii="Times New Roman" w:hAnsi="Times New Roman" w:cs="Times New Roman"/>
+          <w:b/>
+          <w:bCs/>
+          <w:sz w:val="24"/>
+          <w:szCs w:val="24"/>
+          <w:shd w:val="clear" w:color="auto" w:fill="FFFFFF"/>
+        </w:rPr>
+        <w:t>follow</w:t>
+      </w:r>
+      <w:proofErr w:type="gramEnd"/>
+      <w:r>
+        <w:rPr>
+          <w:rFonts w:ascii="Times New Roman" w:hAnsi="Times New Roman" w:cs="Times New Roman"/>
+          <w:b/>
+          <w:bCs/>
+          <w:sz w:val="24"/>
+          <w:szCs w:val="24"/>
+          <w:shd w:val="clear" w:color="auto" w:fill="FFFFFF"/>
+        </w:rPr>
+        <w:t xml:space="preserve"> changes were made in the figure to address these comments to the best of our ability. </w:t>
+      </w:r>
+    </w:p>
+    <w:p>
+      <w:pPr>
+        <w:rPr>
+          <w:rFonts w:ascii="Times New Roman" w:hAnsi="Times New Roman" w:cs="Times New Roman"/>
+          <w:b/>
+          <w:bCs/>
+          <w:sz w:val="24"/>
+          <w:szCs w:val="24"/>
+          <w:shd w:val="clear" w:color="auto" w:fill="FFFFFF"/>
+        </w:rPr>
+      </w:pPr>
+      <w:r>
+        <w:rPr>
+          <w:rFonts w:ascii="Times New Roman" w:hAnsi="Times New Roman" w:cs="Times New Roman"/>
+          <w:b/>
+          <w:bCs/>
+          <w:sz w:val="24"/>
+          <w:szCs w:val="24"/>
+          <w:shd w:val="clear" w:color="auto" w:fill="FFFFFF"/>
+        </w:rPr>
+        <w:lastRenderedPageBreak/>
+        <w:t xml:space="preserve">We changed the axis labels in Fig. 2, with the y-axis being “Legume species from transects” and the x-axis being “Aphids per meter sampled” log scale. For additional information we rewrote the Figure caption to include the description of how these values are calculated. </w:t>
+      </w:r>
+    </w:p>
+    <w:p>
+      <w:pPr>
+        <w:rPr>
+          <w:rFonts w:ascii="Times New Roman" w:hAnsi="Times New Roman" w:cs="Times New Roman"/>
+          <w:b/>
+          <w:bCs/>
+          <w:sz w:val="24"/>
+          <w:szCs w:val="24"/>
+          <w:shd w:val="clear" w:color="auto" w:fill="FFFFFF"/>
+        </w:rPr>
+      </w:pPr>
+      <w:r>
+        <w:rPr>
+          <w:rFonts w:ascii="Times New Roman" w:hAnsi="Times New Roman" w:cs="Times New Roman"/>
+          <w:b/>
+          <w:bCs/>
+          <w:sz w:val="24"/>
+          <w:szCs w:val="24"/>
+          <w:shd w:val="clear" w:color="auto" w:fill="FFFFFF"/>
+        </w:rPr>
         <w:t>“</w:t>
       </w:r>
       <w:r>
@@ -1434,8 +1715,9 @@
           <w:bCs/>
           <w:sz w:val="24"/>
           <w:szCs w:val="24"/>
-        </w:rPr>
-        <w:t>For one large population of hairy vetch that contained PEMV (</w:t>
+          <w:shd w:val="clear" w:color="auto" w:fill="FFFFFF"/>
+        </w:rPr>
+        <w:t xml:space="preserve">Fig 2. Cumulative aphid counts per meter of sampled plants (log transformed). Bar length equals the total abundance of aphids divided by the total meters covered by each individual host plant. Bar colors indicate whether a host plant was discovered with PEMV through </w:t>
       </w:r>
       <w:proofErr w:type="spellStart"/>
       <w:r>
@@ -1445,8 +1727,9 @@
           <w:bCs/>
           <w:sz w:val="24"/>
           <w:szCs w:val="24"/>
-        </w:rPr>
-        <w:t>Wawawei</w:t>
+          <w:shd w:val="clear" w:color="auto" w:fill="FFFFFF"/>
+        </w:rPr>
+        <w:t>rtPCR</w:t>
       </w:r>
       <w:proofErr w:type="spellEnd"/>
       <w:r>
@@ -1456,16 +1739,323 @@
           <w:bCs/>
           <w:sz w:val="24"/>
           <w:szCs w:val="24"/>
-        </w:rPr>
-        <w:t xml:space="preserve"> Park Road, 46.630, -117.378), we revisited the site later in the season and sampled a living, adjacent hairy vetch population, validating that PEMV was indeed persistent in this location.</w:t>
-      </w:r>
-      <w:r>
-        <w:rPr>
-          <w:rFonts w:ascii="Times New Roman" w:hAnsi="Times New Roman" w:cs="Times New Roman"/>
-          <w:b/>
-          <w:bCs/>
-          <w:sz w:val="24"/>
-          <w:szCs w:val="24"/>
+          <w:shd w:val="clear" w:color="auto" w:fill="FFFFFF"/>
+        </w:rPr>
+        <w:t>.</w:t>
+      </w:r>
+      <w:r>
+        <w:rPr>
+          <w:rFonts w:ascii="Times New Roman" w:hAnsi="Times New Roman" w:cs="Times New Roman"/>
+          <w:b/>
+          <w:bCs/>
+          <w:sz w:val="24"/>
+          <w:szCs w:val="24"/>
+          <w:shd w:val="clear" w:color="auto" w:fill="FFFFFF"/>
+        </w:rPr>
+        <w:t xml:space="preserve"> </w:t>
+      </w:r>
+      <w:bookmarkStart w:id="0" w:name="_Hlk121397858"/>
+      <w:r>
+        <w:rPr>
+          <w:rFonts w:ascii="Times New Roman" w:hAnsi="Times New Roman" w:cs="Times New Roman"/>
+          <w:b/>
+          <w:bCs/>
+          <w:sz w:val="24"/>
+          <w:szCs w:val="24"/>
+          <w:shd w:val="clear" w:color="auto" w:fill="FFFFFF"/>
+        </w:rPr>
+        <w:t xml:space="preserve">Six host plant species are not shown as they occurred only </w:t>
+      </w:r>
+      <w:proofErr w:type="spellStart"/>
+      <w:r>
+        <w:rPr>
+          <w:rFonts w:ascii="Times New Roman" w:hAnsi="Times New Roman" w:cs="Times New Roman"/>
+          <w:b/>
+          <w:bCs/>
+          <w:sz w:val="24"/>
+          <w:szCs w:val="24"/>
+          <w:shd w:val="clear" w:color="auto" w:fill="FFFFFF"/>
+        </w:rPr>
+        <w:t>incidentially</w:t>
+      </w:r>
+      <w:proofErr w:type="spellEnd"/>
+      <w:r>
+        <w:rPr>
+          <w:rFonts w:ascii="Times New Roman" w:hAnsi="Times New Roman" w:cs="Times New Roman"/>
+          <w:b/>
+          <w:bCs/>
+          <w:sz w:val="24"/>
+          <w:szCs w:val="24"/>
+          <w:shd w:val="clear" w:color="auto" w:fill="FFFFFF"/>
+        </w:rPr>
+        <w:t xml:space="preserve"> in a single transect and did not have aphids or PEMV</w:t>
+      </w:r>
+      <w:bookmarkEnd w:id="0"/>
+      <w:r>
+        <w:rPr>
+          <w:rFonts w:ascii="Times New Roman" w:hAnsi="Times New Roman" w:cs="Times New Roman"/>
+          <w:b/>
+          <w:bCs/>
+          <w:sz w:val="24"/>
+          <w:szCs w:val="24"/>
+          <w:shd w:val="clear" w:color="auto" w:fill="FFFFFF"/>
+        </w:rPr>
+        <w:t>.”</w:t>
+      </w:r>
+    </w:p>
+    <w:p>
+      <w:pPr>
+        <w:rPr>
+          <w:rFonts w:ascii="Times New Roman" w:hAnsi="Times New Roman" w:cs="Times New Roman"/>
+          <w:b/>
+          <w:bCs/>
+          <w:sz w:val="24"/>
+          <w:szCs w:val="24"/>
+          <w:shd w:val="clear" w:color="auto" w:fill="FFFFFF"/>
+        </w:rPr>
+      </w:pPr>
+      <w:r>
+        <w:rPr>
+          <w:rFonts w:ascii="Times New Roman" w:hAnsi="Times New Roman" w:cs="Times New Roman"/>
+          <w:b/>
+          <w:bCs/>
+          <w:sz w:val="24"/>
+          <w:szCs w:val="24"/>
+          <w:shd w:val="clear" w:color="auto" w:fill="FFFFFF"/>
+        </w:rPr>
+        <w:t>To clarify, t</w:t>
+      </w:r>
+      <w:r>
+        <w:rPr>
+          <w:rFonts w:ascii="Times New Roman" w:hAnsi="Times New Roman" w:cs="Times New Roman"/>
+          <w:b/>
+          <w:bCs/>
+          <w:sz w:val="24"/>
+          <w:szCs w:val="24"/>
+          <w:shd w:val="clear" w:color="auto" w:fill="FFFFFF"/>
+        </w:rPr>
+        <w:t>here is no statistical test for this figure, it is merely a data visualization showing the range of aphid abundances found on different hosts and a quick summary of which plants had aphids &amp; PEMV at all.</w:t>
+      </w:r>
+    </w:p>
+    <w:p>
+      <w:pPr>
+        <w:rPr>
+          <w:rFonts w:ascii="Times New Roman" w:hAnsi="Times New Roman" w:cs="Times New Roman"/>
+          <w:b/>
+          <w:bCs/>
+          <w:sz w:val="24"/>
+          <w:szCs w:val="24"/>
+          <w:shd w:val="clear" w:color="auto" w:fill="FFFFFF"/>
+        </w:rPr>
+      </w:pPr>
+    </w:p>
+    <w:p>
+      <w:pPr>
+        <w:rPr>
+          <w:rFonts w:ascii="Times New Roman" w:hAnsi="Times New Roman" w:cs="Times New Roman"/>
+          <w:sz w:val="24"/>
+          <w:szCs w:val="24"/>
+          <w:shd w:val="clear" w:color="auto" w:fill="FFFFFF"/>
+        </w:rPr>
+      </w:pPr>
+      <w:r>
+        <w:rPr>
+          <w:rFonts w:ascii="Times New Roman" w:hAnsi="Times New Roman" w:cs="Times New Roman"/>
+          <w:sz w:val="24"/>
+          <w:szCs w:val="24"/>
+          <w:shd w:val="clear" w:color="auto" w:fill="FFFFFF"/>
+        </w:rPr>
+        <w:t>L. 153. How are the transects distributed in the 65 sites? And why is it not homogeneous?</w:t>
+      </w:r>
+      <w:r>
+        <w:rPr>
+          <w:rFonts w:ascii="Times New Roman" w:hAnsi="Times New Roman" w:cs="Times New Roman"/>
+          <w:sz w:val="24"/>
+          <w:szCs w:val="24"/>
+        </w:rPr>
+        <w:br/>
+      </w:r>
+      <w:r>
+        <w:rPr>
+          <w:rFonts w:ascii="Times New Roman" w:hAnsi="Times New Roman" w:cs="Times New Roman"/>
+          <w:sz w:val="24"/>
+          <w:szCs w:val="24"/>
+          <w:shd w:val="clear" w:color="auto" w:fill="FFFFFF"/>
+        </w:rPr>
+        <w:t>The authors mention 5 "opportunistic" sites, are they included in the 65? Is it why they first mentioned n=60 L. 103 and n=65 now?</w:t>
+      </w:r>
+    </w:p>
+    <w:p>
+      <w:pPr>
+        <w:rPr>
+          <w:rFonts w:ascii="Times New Roman" w:hAnsi="Times New Roman" w:cs="Times New Roman"/>
+          <w:sz w:val="24"/>
+          <w:szCs w:val="24"/>
+          <w:shd w:val="clear" w:color="auto" w:fill="FFFFFF"/>
+        </w:rPr>
+      </w:pPr>
+      <w:r>
+        <w:rPr>
+          <w:rFonts w:ascii="Times New Roman" w:hAnsi="Times New Roman" w:cs="Times New Roman"/>
+          <w:b/>
+          <w:bCs/>
+          <w:sz w:val="24"/>
+          <w:szCs w:val="24"/>
+        </w:rPr>
+        <w:t xml:space="preserve">This </w:t>
+      </w:r>
+      <w:r>
+        <w:rPr>
+          <w:rFonts w:ascii="Times New Roman" w:hAnsi="Times New Roman" w:cs="Times New Roman"/>
+          <w:b/>
+          <w:bCs/>
+          <w:sz w:val="24"/>
+          <w:szCs w:val="24"/>
+        </w:rPr>
+        <w:t>issue</w:t>
+      </w:r>
+      <w:r>
+        <w:rPr>
+          <w:rFonts w:ascii="Times New Roman" w:hAnsi="Times New Roman" w:cs="Times New Roman"/>
+          <w:b/>
+          <w:bCs/>
+          <w:sz w:val="24"/>
+          <w:szCs w:val="24"/>
+        </w:rPr>
+        <w:t xml:space="preserve"> is addressed in the updated methods section</w:t>
+      </w:r>
+      <w:r>
+        <w:rPr>
+          <w:rFonts w:ascii="Times New Roman" w:hAnsi="Times New Roman" w:cs="Times New Roman"/>
+          <w:b/>
+          <w:bCs/>
+          <w:sz w:val="24"/>
+          <w:szCs w:val="24"/>
+        </w:rPr>
+        <w:t xml:space="preserve"> (60 sites, 5 follow up opportunistic collections)</w:t>
+      </w:r>
+      <w:r>
+        <w:rPr>
+          <w:rFonts w:ascii="Times New Roman" w:hAnsi="Times New Roman" w:cs="Times New Roman"/>
+          <w:b/>
+          <w:bCs/>
+          <w:sz w:val="24"/>
+          <w:szCs w:val="24"/>
+        </w:rPr>
+        <w:t>.</w:t>
+      </w:r>
+      <w:r>
+        <w:rPr>
+          <w:rFonts w:ascii="Times New Roman" w:hAnsi="Times New Roman" w:cs="Times New Roman"/>
+          <w:sz w:val="24"/>
+          <w:szCs w:val="24"/>
+        </w:rPr>
+        <w:br/>
+      </w:r>
+      <w:r>
+        <w:rPr>
+          <w:rFonts w:ascii="Times New Roman" w:hAnsi="Times New Roman" w:cs="Times New Roman"/>
+          <w:sz w:val="24"/>
+          <w:szCs w:val="24"/>
+        </w:rPr>
+        <w:br/>
+      </w:r>
+      <w:r>
+        <w:rPr>
+          <w:rFonts w:ascii="Times New Roman" w:hAnsi="Times New Roman" w:cs="Times New Roman"/>
+          <w:sz w:val="24"/>
+          <w:szCs w:val="24"/>
+          <w:shd w:val="clear" w:color="auto" w:fill="FFFFFF"/>
+        </w:rPr>
+        <w:t>L. 157. I think the authors reversed the figure numbers.</w:t>
+      </w:r>
+    </w:p>
+    <w:p>
+      <w:pPr>
+        <w:rPr>
+          <w:rFonts w:ascii="Times New Roman" w:hAnsi="Times New Roman" w:cs="Times New Roman"/>
+          <w:b/>
+          <w:bCs/>
+          <w:sz w:val="24"/>
+          <w:szCs w:val="24"/>
+          <w:shd w:val="clear" w:color="auto" w:fill="FFFFFF"/>
+        </w:rPr>
+      </w:pPr>
+      <w:r>
+        <w:rPr>
+          <w:rFonts w:ascii="Times New Roman" w:hAnsi="Times New Roman" w:cs="Times New Roman"/>
+          <w:b/>
+          <w:bCs/>
+          <w:sz w:val="24"/>
+          <w:szCs w:val="24"/>
+          <w:shd w:val="clear" w:color="auto" w:fill="FFFFFF"/>
+        </w:rPr>
+        <w:t>This paragraph has been rewritten following the above suggestion as well:</w:t>
+      </w:r>
+    </w:p>
+    <w:p>
+      <w:pPr>
+        <w:rPr>
+          <w:rFonts w:ascii="Times New Roman" w:hAnsi="Times New Roman" w:cs="Times New Roman"/>
+          <w:sz w:val="24"/>
+          <w:szCs w:val="24"/>
+          <w:shd w:val="clear" w:color="auto" w:fill="FFFFFF"/>
+        </w:rPr>
+      </w:pPr>
+      <w:r>
+        <w:rPr>
+          <w:rFonts w:ascii="Times New Roman" w:hAnsi="Times New Roman" w:cs="Times New Roman"/>
+          <w:b/>
+          <w:bCs/>
+          <w:sz w:val="24"/>
+          <w:szCs w:val="24"/>
+          <w:shd w:val="clear" w:color="auto" w:fill="FFFFFF"/>
+        </w:rPr>
+        <w:t>“</w:t>
+      </w:r>
+      <w:r>
+        <w:rPr>
+          <w:rFonts w:ascii="Times New Roman" w:hAnsi="Times New Roman" w:cs="Times New Roman"/>
+          <w:b/>
+          <w:bCs/>
+          <w:sz w:val="24"/>
+          <w:szCs w:val="24"/>
+          <w:shd w:val="clear" w:color="auto" w:fill="FFFFFF"/>
+        </w:rPr>
+        <w:t xml:space="preserve">Among all transects, we collected 15,289 A. </w:t>
+      </w:r>
+      <w:proofErr w:type="spellStart"/>
+      <w:r>
+        <w:rPr>
+          <w:rFonts w:ascii="Times New Roman" w:hAnsi="Times New Roman" w:cs="Times New Roman"/>
+          <w:b/>
+          <w:bCs/>
+          <w:sz w:val="24"/>
+          <w:szCs w:val="24"/>
+          <w:shd w:val="clear" w:color="auto" w:fill="FFFFFF"/>
+        </w:rPr>
+        <w:t>pisum</w:t>
+      </w:r>
+      <w:proofErr w:type="spellEnd"/>
+      <w:r>
+        <w:rPr>
+          <w:rFonts w:ascii="Times New Roman" w:hAnsi="Times New Roman" w:cs="Times New Roman"/>
+          <w:b/>
+          <w:bCs/>
+          <w:sz w:val="24"/>
+          <w:szCs w:val="24"/>
+          <w:shd w:val="clear" w:color="auto" w:fill="FFFFFF"/>
+        </w:rPr>
+        <w:t xml:space="preserve"> aphids in total and assayed 1,076 candidate plant tissue samples for PEMV. In our transects we recorded 145 species of annual plants, of which 23 were in the family Fabaceae. We observed a range of abundances of aphids on non-crop hosts (Fig. 2) and abundance of non-crop legumes (Fig. 3).</w:t>
+      </w:r>
+      <w:r>
+        <w:rPr>
+          <w:rFonts w:ascii="Times New Roman" w:hAnsi="Times New Roman" w:cs="Times New Roman"/>
+          <w:b/>
+          <w:bCs/>
+          <w:sz w:val="24"/>
+          <w:szCs w:val="24"/>
+          <w:shd w:val="clear" w:color="auto" w:fill="FFFFFF"/>
         </w:rPr>
         <w:t>”</w:t>
       </w:r>
@@ -1492,7 +2082,549 @@
           <w:szCs w:val="24"/>
           <w:shd w:val="clear" w:color="auto" w:fill="FFFFFF"/>
         </w:rPr>
-        <w:t xml:space="preserve">Fig. 2. The figure is difficult to understand, </w:t>
+        <w:t>Fig. 3. Figure 3 has the same axis and label problems as Fig. 2. What is the total length of the surveys? Again, I'm confused by the y-axis unit. Isn't it simpler to present a coverage percentage?</w:t>
+      </w:r>
+    </w:p>
+    <w:p>
+      <w:pPr>
+        <w:rPr>
+          <w:rFonts w:ascii="Times New Roman" w:hAnsi="Times New Roman" w:cs="Times New Roman"/>
+          <w:sz w:val="24"/>
+          <w:szCs w:val="24"/>
+          <w:shd w:val="clear" w:color="auto" w:fill="FFFFFF"/>
+        </w:rPr>
+      </w:pPr>
+      <w:r>
+        <w:rPr>
+          <w:rFonts w:ascii="Times New Roman" w:hAnsi="Times New Roman" w:cs="Times New Roman"/>
+          <w:b/>
+          <w:bCs/>
+          <w:sz w:val="24"/>
+          <w:szCs w:val="24"/>
+          <w:shd w:val="clear" w:color="auto" w:fill="FFFFFF"/>
+        </w:rPr>
+        <w:t>The axis label has been modified following Fig 2. And the figure caption is also updated to provide more information.</w:t>
+      </w:r>
+      <w:r>
+        <w:rPr>
+          <w:rFonts w:ascii="Times New Roman" w:hAnsi="Times New Roman" w:cs="Times New Roman"/>
+          <w:b/>
+          <w:bCs/>
+          <w:sz w:val="24"/>
+          <w:szCs w:val="24"/>
+          <w:shd w:val="clear" w:color="auto" w:fill="FFFFFF"/>
+        </w:rPr>
+        <w:t xml:space="preserve"> We chose to stay with cumulative plant cover since it is the same value being used as the denominator for the calculation in Fig. 2.</w:t>
+      </w:r>
+      <w:r>
+        <w:rPr>
+          <w:rFonts w:ascii="Times New Roman" w:hAnsi="Times New Roman" w:cs="Times New Roman"/>
+          <w:sz w:val="24"/>
+          <w:szCs w:val="24"/>
+        </w:rPr>
+        <w:br/>
+      </w:r>
+      <w:r>
+        <w:rPr>
+          <w:rFonts w:ascii="Times New Roman" w:hAnsi="Times New Roman" w:cs="Times New Roman"/>
+          <w:sz w:val="24"/>
+          <w:szCs w:val="24"/>
+        </w:rPr>
+        <w:br/>
+      </w:r>
+      <w:r>
+        <w:rPr>
+          <w:rFonts w:ascii="Times New Roman" w:hAnsi="Times New Roman" w:cs="Times New Roman"/>
+          <w:sz w:val="24"/>
+          <w:szCs w:val="24"/>
+          <w:shd w:val="clear" w:color="auto" w:fill="FFFFFF"/>
+        </w:rPr>
+        <w:t>Fig. 4. The x-label is incomplete and shifted up. (The printed version is even more incomplete).</w:t>
+      </w:r>
+    </w:p>
+    <w:p>
+      <w:pPr>
+        <w:rPr>
+          <w:rFonts w:ascii="Times New Roman" w:hAnsi="Times New Roman" w:cs="Times New Roman"/>
+          <w:b/>
+          <w:bCs/>
+          <w:sz w:val="24"/>
+          <w:szCs w:val="24"/>
+          <w:shd w:val="clear" w:color="auto" w:fill="FFFFFF"/>
+        </w:rPr>
+      </w:pPr>
+      <w:r>
+        <w:rPr>
+          <w:rFonts w:ascii="Times New Roman" w:hAnsi="Times New Roman" w:cs="Times New Roman"/>
+          <w:b/>
+          <w:bCs/>
+          <w:sz w:val="24"/>
+          <w:szCs w:val="24"/>
+          <w:shd w:val="clear" w:color="auto" w:fill="FFFFFF"/>
+        </w:rPr>
+        <w:t xml:space="preserve">Formatting error in the pdf production process. We did not see this in our submitted </w:t>
+      </w:r>
+      <w:proofErr w:type="gramStart"/>
+      <w:r>
+        <w:rPr>
+          <w:rFonts w:ascii="Times New Roman" w:hAnsi="Times New Roman" w:cs="Times New Roman"/>
+          <w:b/>
+          <w:bCs/>
+          <w:sz w:val="24"/>
+          <w:szCs w:val="24"/>
+          <w:shd w:val="clear" w:color="auto" w:fill="FFFFFF"/>
+        </w:rPr>
+        <w:t>manuscript</w:t>
+      </w:r>
+      <w:r>
+        <w:rPr>
+          <w:rFonts w:ascii="Times New Roman" w:hAnsi="Times New Roman" w:cs="Times New Roman"/>
+          <w:b/>
+          <w:bCs/>
+          <w:sz w:val="24"/>
+          <w:szCs w:val="24"/>
+          <w:shd w:val="clear" w:color="auto" w:fill="FFFFFF"/>
+        </w:rPr>
+        <w:t>, but</w:t>
+      </w:r>
+      <w:proofErr w:type="gramEnd"/>
+      <w:r>
+        <w:rPr>
+          <w:rFonts w:ascii="Times New Roman" w:hAnsi="Times New Roman" w:cs="Times New Roman"/>
+          <w:b/>
+          <w:bCs/>
+          <w:sz w:val="24"/>
+          <w:szCs w:val="24"/>
+          <w:shd w:val="clear" w:color="auto" w:fill="FFFFFF"/>
+        </w:rPr>
+        <w:t xml:space="preserve"> will check upon resubmission.</w:t>
+      </w:r>
+    </w:p>
+    <w:p>
+      <w:pPr>
+        <w:rPr>
+          <w:rFonts w:ascii="Times New Roman" w:hAnsi="Times New Roman" w:cs="Times New Roman"/>
+          <w:sz w:val="24"/>
+          <w:szCs w:val="24"/>
+          <w:shd w:val="clear" w:color="auto" w:fill="FFFFFF"/>
+        </w:rPr>
+      </w:pPr>
+      <w:r>
+        <w:rPr>
+          <w:rFonts w:ascii="Times New Roman" w:hAnsi="Times New Roman" w:cs="Times New Roman"/>
+          <w:sz w:val="24"/>
+          <w:szCs w:val="24"/>
+        </w:rPr>
+        <w:br/>
+      </w:r>
+      <w:r>
+        <w:rPr>
+          <w:rFonts w:ascii="Times New Roman" w:hAnsi="Times New Roman" w:cs="Times New Roman"/>
+          <w:sz w:val="24"/>
+          <w:szCs w:val="24"/>
+          <w:shd w:val="clear" w:color="auto" w:fill="FFFFFF"/>
+        </w:rPr>
+        <w:t>Isn't it interesting to add an R² to this kind of correlation?</w:t>
+      </w:r>
+    </w:p>
+    <w:p>
+      <w:pPr>
+        <w:rPr>
+          <w:rFonts w:ascii="Times New Roman" w:hAnsi="Times New Roman" w:cs="Times New Roman"/>
+          <w:b/>
+          <w:bCs/>
+          <w:sz w:val="24"/>
+          <w:szCs w:val="24"/>
+          <w:shd w:val="clear" w:color="auto" w:fill="FFFFFF"/>
+        </w:rPr>
+      </w:pPr>
+      <w:r>
+        <w:rPr>
+          <w:rFonts w:ascii="Times New Roman" w:hAnsi="Times New Roman" w:cs="Times New Roman"/>
+          <w:b/>
+          <w:bCs/>
+          <w:sz w:val="24"/>
+          <w:szCs w:val="24"/>
+          <w:shd w:val="clear" w:color="auto" w:fill="FFFFFF"/>
+        </w:rPr>
+        <w:lastRenderedPageBreak/>
+        <w:t xml:space="preserve">Since this is a logistic GLM, it is possible to calculate the Pseudo- </w:t>
+      </w:r>
+      <w:r>
+        <w:rPr>
+          <w:rFonts w:ascii="Times New Roman" w:hAnsi="Times New Roman" w:cs="Times New Roman"/>
+          <w:b/>
+          <w:bCs/>
+          <w:sz w:val="24"/>
+          <w:szCs w:val="24"/>
+          <w:shd w:val="clear" w:color="auto" w:fill="FFFFFF"/>
+        </w:rPr>
+        <w:t>R²</w:t>
+      </w:r>
+      <w:r>
+        <w:rPr>
+          <w:rFonts w:ascii="Times New Roman" w:hAnsi="Times New Roman" w:cs="Times New Roman"/>
+          <w:b/>
+          <w:bCs/>
+          <w:sz w:val="24"/>
+          <w:szCs w:val="24"/>
+          <w:shd w:val="clear" w:color="auto" w:fill="FFFFFF"/>
+        </w:rPr>
+        <w:t>, which in this case is 0.049, but these coefficients cannot be interpreted the same way as OLS regression, so we decided it does not add anything to the figure or figure caption.</w:t>
+      </w:r>
+    </w:p>
+    <w:p>
+      <w:pPr>
+        <w:rPr>
+          <w:rFonts w:ascii="Times New Roman" w:hAnsi="Times New Roman" w:cs="Times New Roman"/>
+          <w:sz w:val="24"/>
+          <w:szCs w:val="24"/>
+          <w:shd w:val="clear" w:color="auto" w:fill="FFFFFF"/>
+        </w:rPr>
+      </w:pPr>
+      <w:r>
+        <w:rPr>
+          <w:rFonts w:ascii="Times New Roman" w:hAnsi="Times New Roman" w:cs="Times New Roman"/>
+          <w:sz w:val="24"/>
+          <w:szCs w:val="24"/>
+        </w:rPr>
+        <w:br/>
+      </w:r>
+      <w:r>
+        <w:rPr>
+          <w:rFonts w:ascii="Times New Roman" w:hAnsi="Times New Roman" w:cs="Times New Roman"/>
+          <w:sz w:val="24"/>
+          <w:szCs w:val="24"/>
+          <w:shd w:val="clear" w:color="auto" w:fill="FFFFFF"/>
+        </w:rPr>
+        <w:t>On the figure, we can read that on one transect, there is more than a 15m cover of hairy vetch, so the transects are indeed 20m and not 10m long as stated in L. 103. Please correct.</w:t>
+      </w:r>
+    </w:p>
+    <w:p>
+      <w:pPr>
+        <w:rPr>
+          <w:rFonts w:ascii="Times New Roman" w:hAnsi="Times New Roman" w:cs="Times New Roman"/>
+          <w:sz w:val="24"/>
+          <w:szCs w:val="24"/>
+          <w:shd w:val="clear" w:color="auto" w:fill="FFFFFF"/>
+        </w:rPr>
+      </w:pPr>
+      <w:r>
+        <w:rPr>
+          <w:rFonts w:ascii="Times New Roman" w:hAnsi="Times New Roman" w:cs="Times New Roman"/>
+          <w:b/>
+          <w:bCs/>
+          <w:sz w:val="24"/>
+          <w:szCs w:val="24"/>
+        </w:rPr>
+        <w:t>All transects were 20m and the text has been updated in the manuscript and figures.</w:t>
+      </w:r>
+      <w:r>
+        <w:rPr>
+          <w:rFonts w:ascii="Times New Roman" w:hAnsi="Times New Roman" w:cs="Times New Roman"/>
+          <w:sz w:val="24"/>
+          <w:szCs w:val="24"/>
+        </w:rPr>
+        <w:br/>
+      </w:r>
+      <w:r>
+        <w:rPr>
+          <w:rFonts w:ascii="Times New Roman" w:hAnsi="Times New Roman" w:cs="Times New Roman"/>
+          <w:sz w:val="24"/>
+          <w:szCs w:val="24"/>
+        </w:rPr>
+        <w:br/>
+      </w:r>
+      <w:r>
+        <w:rPr>
+          <w:rFonts w:ascii="Times New Roman" w:hAnsi="Times New Roman" w:cs="Times New Roman"/>
+          <w:sz w:val="24"/>
+          <w:szCs w:val="24"/>
+          <w:shd w:val="clear" w:color="auto" w:fill="FFFFFF"/>
+        </w:rPr>
+        <w:t>Fig. S4. If I read Fig. S4, no positive samples are shown on the gels. It's a little confusing to propose a gel presenting only "negative" samples as an example of detection... Moreover, the lanes do not follow the same order in the title of the figure "DNA ladder, positive control and negative control" and in the gel (negative, positive, Ladder), please harmonize.</w:t>
+      </w:r>
+    </w:p>
+    <w:p>
+      <w:pPr>
+        <w:rPr>
+          <w:rFonts w:ascii="Times New Roman" w:hAnsi="Times New Roman" w:cs="Times New Roman"/>
+          <w:b/>
+          <w:bCs/>
+          <w:sz w:val="24"/>
+          <w:szCs w:val="24"/>
+          <w:shd w:val="clear" w:color="auto" w:fill="FFFFFF"/>
+        </w:rPr>
+      </w:pPr>
+      <w:r>
+        <w:rPr>
+          <w:rFonts w:ascii="Times New Roman" w:hAnsi="Times New Roman" w:cs="Times New Roman"/>
+          <w:b/>
+          <w:bCs/>
+          <w:sz w:val="24"/>
+          <w:szCs w:val="24"/>
+          <w:shd w:val="clear" w:color="auto" w:fill="FFFFFF"/>
+        </w:rPr>
+        <w:t>Figure caption updated. “</w:t>
+      </w:r>
+      <w:r>
+        <w:rPr>
+          <w:rFonts w:ascii="Times New Roman" w:hAnsi="Times New Roman" w:cs="Times New Roman"/>
+          <w:b/>
+          <w:bCs/>
+          <w:sz w:val="24"/>
+          <w:szCs w:val="24"/>
+          <w:shd w:val="clear" w:color="auto" w:fill="FFFFFF"/>
+        </w:rPr>
+        <w:t>In this case, samples from sites in lanes 1-6 and 10-15 were negative for PEMV. On the far right both gels are the negative controls (7 and 16), positive controls (8 and 17), and DNA ladder (9 and 18).</w:t>
+      </w:r>
+      <w:r>
+        <w:rPr>
+          <w:rFonts w:ascii="Times New Roman" w:hAnsi="Times New Roman" w:cs="Times New Roman"/>
+          <w:b/>
+          <w:bCs/>
+          <w:sz w:val="24"/>
+          <w:szCs w:val="24"/>
+          <w:shd w:val="clear" w:color="auto" w:fill="FFFFFF"/>
+        </w:rPr>
+        <w:t>”</w:t>
+      </w:r>
+    </w:p>
+    <w:p>
+      <w:pPr>
+        <w:rPr>
+          <w:rFonts w:ascii="Times New Roman" w:hAnsi="Times New Roman" w:cs="Times New Roman"/>
+          <w:sz w:val="24"/>
+          <w:szCs w:val="24"/>
+        </w:rPr>
+      </w:pPr>
+      <w:r>
+        <w:rPr>
+          <w:rFonts w:ascii="Times New Roman" w:hAnsi="Times New Roman" w:cs="Times New Roman"/>
+          <w:b/>
+          <w:bCs/>
+          <w:sz w:val="24"/>
+          <w:szCs w:val="24"/>
+          <w:highlight w:val="yellow"/>
+          <w:shd w:val="clear" w:color="auto" w:fill="FFFFFF"/>
+        </w:rPr>
+        <w:t>We also changed the figure in order to show a gel with positive results.</w:t>
+      </w:r>
+      <w:r>
+        <w:rPr>
+          <w:rFonts w:ascii="Times New Roman" w:hAnsi="Times New Roman" w:cs="Times New Roman"/>
+          <w:sz w:val="24"/>
+          <w:szCs w:val="24"/>
+        </w:rPr>
+        <w:br/>
+      </w:r>
+      <w:r>
+        <w:rPr>
+          <w:rFonts w:ascii="Times New Roman" w:hAnsi="Times New Roman" w:cs="Times New Roman"/>
+          <w:sz w:val="24"/>
+          <w:szCs w:val="24"/>
+        </w:rPr>
+        <w:br/>
+      </w:r>
+      <w:r>
+        <w:rPr>
+          <w:rFonts w:ascii="Times New Roman" w:hAnsi="Times New Roman" w:cs="Times New Roman"/>
+          <w:sz w:val="24"/>
+          <w:szCs w:val="24"/>
+          <w:shd w:val="clear" w:color="auto" w:fill="FFFFFF"/>
+        </w:rPr>
+        <w:t>L. 217. please correct “corps”.</w:t>
+      </w:r>
+      <w:r>
+        <w:rPr>
+          <w:rFonts w:ascii="Times New Roman" w:hAnsi="Times New Roman" w:cs="Times New Roman"/>
+          <w:sz w:val="24"/>
+          <w:szCs w:val="24"/>
+        </w:rPr>
+        <w:br/>
+      </w:r>
+      <w:r>
+        <w:rPr>
+          <w:rFonts w:ascii="Times New Roman" w:hAnsi="Times New Roman" w:cs="Times New Roman"/>
+          <w:sz w:val="24"/>
+          <w:szCs w:val="24"/>
+        </w:rPr>
+        <w:br/>
+      </w:r>
+      <w:r>
+        <w:rPr>
+          <w:rFonts w:ascii="Times New Roman" w:hAnsi="Times New Roman" w:cs="Times New Roman"/>
+          <w:b/>
+          <w:bCs/>
+          <w:sz w:val="24"/>
+          <w:szCs w:val="24"/>
+        </w:rPr>
+        <w:t>Changed to crops</w:t>
+      </w:r>
+      <w:r>
+        <w:rPr>
+          <w:rFonts w:ascii="Times New Roman" w:hAnsi="Times New Roman" w:cs="Times New Roman"/>
+          <w:b/>
+          <w:bCs/>
+          <w:sz w:val="24"/>
+          <w:szCs w:val="24"/>
+        </w:rPr>
+        <w:t>, thank you for finding that typo</w:t>
+      </w:r>
+      <w:r>
+        <w:rPr>
+          <w:rFonts w:ascii="Times New Roman" w:hAnsi="Times New Roman" w:cs="Times New Roman"/>
+          <w:b/>
+          <w:bCs/>
+          <w:sz w:val="24"/>
+          <w:szCs w:val="24"/>
+        </w:rPr>
+        <w:t xml:space="preserve">. We did not mean to imply that aphids could use </w:t>
+      </w:r>
+      <w:r>
+        <w:rPr>
+          <w:rFonts w:ascii="Times New Roman" w:hAnsi="Times New Roman" w:cs="Times New Roman"/>
+          <w:b/>
+          <w:bCs/>
+          <w:sz w:val="24"/>
+          <w:szCs w:val="24"/>
+        </w:rPr>
+        <w:t xml:space="preserve">a </w:t>
+      </w:r>
+      <w:r>
+        <w:rPr>
+          <w:rFonts w:ascii="Times New Roman" w:hAnsi="Times New Roman" w:cs="Times New Roman"/>
+          <w:b/>
+          <w:bCs/>
+          <w:sz w:val="24"/>
+          <w:szCs w:val="24"/>
+        </w:rPr>
+        <w:t xml:space="preserve">military </w:t>
+      </w:r>
+      <w:r>
+        <w:rPr>
+          <w:rFonts w:ascii="Times New Roman" w:hAnsi="Times New Roman" w:cs="Times New Roman"/>
+          <w:b/>
+          <w:bCs/>
+          <w:sz w:val="24"/>
+          <w:szCs w:val="24"/>
+        </w:rPr>
+        <w:t>formation</w:t>
+      </w:r>
+      <w:r>
+        <w:rPr>
+          <w:rFonts w:ascii="Times New Roman" w:hAnsi="Times New Roman" w:cs="Times New Roman"/>
+          <w:b/>
+          <w:bCs/>
+          <w:sz w:val="24"/>
+          <w:szCs w:val="24"/>
+        </w:rPr>
+        <w:t xml:space="preserve"> as </w:t>
+      </w:r>
+      <w:r>
+        <w:rPr>
+          <w:rFonts w:ascii="Times New Roman" w:hAnsi="Times New Roman" w:cs="Times New Roman"/>
+          <w:b/>
+          <w:bCs/>
+          <w:sz w:val="24"/>
+          <w:szCs w:val="24"/>
+        </w:rPr>
+        <w:t xml:space="preserve">a </w:t>
+      </w:r>
+      <w:r>
+        <w:rPr>
+          <w:rFonts w:ascii="Times New Roman" w:hAnsi="Times New Roman" w:cs="Times New Roman"/>
+          <w:b/>
+          <w:bCs/>
+          <w:sz w:val="24"/>
+          <w:szCs w:val="24"/>
+        </w:rPr>
+        <w:t>host.</w:t>
+      </w:r>
+    </w:p>
+    <w:p>
+      <w:pPr>
+        <w:rPr>
+          <w:rFonts w:ascii="Times New Roman" w:hAnsi="Times New Roman" w:cs="Times New Roman"/>
+          <w:sz w:val="24"/>
+          <w:szCs w:val="24"/>
+        </w:rPr>
+      </w:pPr>
+      <w:r>
+        <w:rPr>
+          <w:rFonts w:ascii="Times New Roman" w:hAnsi="Times New Roman" w:cs="Times New Roman"/>
+          <w:sz w:val="24"/>
+          <w:szCs w:val="24"/>
+        </w:rPr>
+        <w:br/>
+      </w:r>
+      <w:r>
+        <w:rPr>
+          <w:rFonts w:ascii="Times New Roman" w:hAnsi="Times New Roman" w:cs="Times New Roman"/>
+          <w:sz w:val="24"/>
+          <w:szCs w:val="24"/>
+          <w:shd w:val="clear" w:color="auto" w:fill="FFFFFF"/>
+        </w:rPr>
+        <w:t>Reviewer: 2</w:t>
+      </w:r>
+      <w:r>
+        <w:rPr>
+          <w:rFonts w:ascii="Times New Roman" w:hAnsi="Times New Roman" w:cs="Times New Roman"/>
+          <w:sz w:val="24"/>
+          <w:szCs w:val="24"/>
+        </w:rPr>
+        <w:br/>
+      </w:r>
+      <w:r>
+        <w:rPr>
+          <w:rFonts w:ascii="Times New Roman" w:hAnsi="Times New Roman" w:cs="Times New Roman"/>
+          <w:sz w:val="24"/>
+          <w:szCs w:val="24"/>
+        </w:rPr>
+        <w:br/>
+      </w:r>
+      <w:r>
+        <w:rPr>
+          <w:rFonts w:ascii="Times New Roman" w:hAnsi="Times New Roman" w:cs="Times New Roman"/>
+          <w:sz w:val="24"/>
+          <w:szCs w:val="24"/>
+          <w:shd w:val="clear" w:color="auto" w:fill="FFFFFF"/>
+        </w:rPr>
+        <w:t>Referees Comments</w:t>
+      </w:r>
+      <w:r>
+        <w:rPr>
+          <w:rFonts w:ascii="Times New Roman" w:hAnsi="Times New Roman" w:cs="Times New Roman"/>
+          <w:sz w:val="24"/>
+          <w:szCs w:val="24"/>
+        </w:rPr>
+        <w:br/>
+      </w:r>
+      <w:r>
+        <w:rPr>
+          <w:rFonts w:ascii="Times New Roman" w:hAnsi="Times New Roman" w:cs="Times New Roman"/>
+          <w:sz w:val="24"/>
+          <w:szCs w:val="24"/>
+          <w:shd w:val="clear" w:color="auto" w:fill="FFFFFF"/>
+        </w:rPr>
+        <w:t>The paper has merit to be published. However, some points must be revised.</w:t>
+      </w:r>
+      <w:r>
+        <w:rPr>
+          <w:rFonts w:ascii="Times New Roman" w:hAnsi="Times New Roman" w:cs="Times New Roman"/>
+          <w:sz w:val="24"/>
+          <w:szCs w:val="24"/>
+        </w:rPr>
+        <w:br/>
+      </w:r>
+      <w:r>
+        <w:rPr>
+          <w:rFonts w:ascii="Times New Roman" w:hAnsi="Times New Roman" w:cs="Times New Roman"/>
+          <w:sz w:val="24"/>
+          <w:szCs w:val="24"/>
+          <w:shd w:val="clear" w:color="auto" w:fill="FFFFFF"/>
+        </w:rPr>
+        <w:t xml:space="preserve">I suggest that the authors describe the current status of the virus in the first paragraph of the introduction. Suggestion: According to Hema et al. (2014), pea </w:t>
       </w:r>
       <w:proofErr w:type="spellStart"/>
       <w:r>
@@ -1502,7 +2634,7 @@
           <w:szCs w:val="24"/>
           <w:shd w:val="clear" w:color="auto" w:fill="FFFFFF"/>
         </w:rPr>
-        <w:t>i</w:t>
+        <w:t>ination</w:t>
       </w:r>
       <w:proofErr w:type="spellEnd"/>
       <w:r>
@@ -1512,84 +2644,7 @@
           <w:szCs w:val="24"/>
           <w:shd w:val="clear" w:color="auto" w:fill="FFFFFF"/>
         </w:rPr>
-        <w:t xml:space="preserve">) the axes are badly positioned and the text overlaps with the bar plots. ii) the axis title is incomplete and shifted up. iii) the authors mention a </w:t>
-      </w:r>
-      <w:proofErr w:type="gramStart"/>
-      <w:r>
-        <w:rPr>
-          <w:rFonts w:ascii="Times New Roman" w:hAnsi="Times New Roman" w:cs="Times New Roman"/>
-          <w:sz w:val="24"/>
-          <w:szCs w:val="24"/>
-          <w:shd w:val="clear" w:color="auto" w:fill="FFFFFF"/>
-        </w:rPr>
-        <w:t>density</w:t>
-      </w:r>
-      <w:proofErr w:type="gramEnd"/>
-      <w:r>
-        <w:rPr>
-          <w:rFonts w:ascii="Times New Roman" w:hAnsi="Times New Roman" w:cs="Times New Roman"/>
-          <w:sz w:val="24"/>
-          <w:szCs w:val="24"/>
-          <w:shd w:val="clear" w:color="auto" w:fill="FFFFFF"/>
-        </w:rPr>
-        <w:t xml:space="preserve"> but the x-axis is "log aphid per meter" (so not per surface). I'm not sure I fully understand the calculation used here and why this unit.</w:t>
-      </w:r>
-    </w:p>
-    <w:p>
-      <w:pPr>
-        <w:rPr>
-          <w:rFonts w:ascii="Times New Roman" w:hAnsi="Times New Roman" w:cs="Times New Roman"/>
-          <w:sz w:val="24"/>
-          <w:szCs w:val="24"/>
-          <w:shd w:val="clear" w:color="auto" w:fill="FFFFFF"/>
-        </w:rPr>
-      </w:pPr>
-      <w:r>
-        <w:rPr>
-          <w:rFonts w:ascii="Times New Roman" w:hAnsi="Times New Roman" w:cs="Times New Roman"/>
-          <w:sz w:val="24"/>
-          <w:szCs w:val="24"/>
-          <w:shd w:val="clear" w:color="auto" w:fill="FFFFFF"/>
-        </w:rPr>
-        <w:t>Also, are the two 180° “sweeps” fully representative of the total length of the transect (10 or 20 meters)?</w:t>
-      </w:r>
-    </w:p>
-    <w:p>
-      <w:pPr>
-        <w:rPr>
-          <w:rFonts w:ascii="Times New Roman" w:hAnsi="Times New Roman" w:cs="Times New Roman"/>
-          <w:sz w:val="24"/>
-          <w:szCs w:val="24"/>
-          <w:shd w:val="clear" w:color="auto" w:fill="FFFFFF"/>
-        </w:rPr>
-      </w:pPr>
-      <w:r>
-        <w:rPr>
-          <w:rFonts w:ascii="Times New Roman" w:hAnsi="Times New Roman" w:cs="Times New Roman"/>
-          <w:sz w:val="24"/>
-          <w:szCs w:val="24"/>
-          <w:shd w:val="clear" w:color="auto" w:fill="FFFFFF"/>
-        </w:rPr>
-        <w:t>I would like more details on this protocol and the calculations made after it.</w:t>
-      </w:r>
-    </w:p>
-    <w:p>
-      <w:pPr>
-        <w:rPr>
-          <w:rFonts w:ascii="Times New Roman" w:hAnsi="Times New Roman" w:cs="Times New Roman"/>
-          <w:sz w:val="24"/>
-          <w:szCs w:val="24"/>
-          <w:shd w:val="clear" w:color="auto" w:fill="FFFFFF"/>
-        </w:rPr>
-      </w:pPr>
-      <w:r>
-        <w:rPr>
-          <w:rFonts w:ascii="Times New Roman" w:hAnsi="Times New Roman" w:cs="Times New Roman"/>
-          <w:sz w:val="24"/>
-          <w:szCs w:val="24"/>
-          <w:shd w:val="clear" w:color="auto" w:fill="FFFFFF"/>
-        </w:rPr>
-        <w:t xml:space="preserve">The authors mention 23 host species but only 17 names are presented in Fig. 2. I guess the missing plants are included under the categories Trifolium sp. Vigna sp. and </w:t>
+        <w:t xml:space="preserve"> mosaic virus is an important virus disease of pea caused by two viruses in an obligate symbiosis: Pea enation mosaic virus-1 (</w:t>
       </w:r>
       <w:proofErr w:type="spellStart"/>
       <w:r>
@@ -1599,7 +2654,7 @@
           <w:szCs w:val="24"/>
           <w:shd w:val="clear" w:color="auto" w:fill="FFFFFF"/>
         </w:rPr>
-        <w:t>Astralagus</w:t>
+        <w:t>Enamovirus</w:t>
       </w:r>
       <w:proofErr w:type="spellEnd"/>
       <w:r>
@@ -1609,377 +2664,7 @@
           <w:szCs w:val="24"/>
           <w:shd w:val="clear" w:color="auto" w:fill="FFFFFF"/>
         </w:rPr>
-        <w:t xml:space="preserve"> sp., right? Please give some more details.</w:t>
-      </w:r>
-    </w:p>
-    <w:p>
-      <w:pPr>
-        <w:rPr>
-          <w:rFonts w:ascii="Times New Roman" w:hAnsi="Times New Roman" w:cs="Times New Roman"/>
-          <w:b/>
-          <w:bCs/>
-          <w:sz w:val="24"/>
-          <w:szCs w:val="24"/>
-          <w:shd w:val="clear" w:color="auto" w:fill="FFFFFF"/>
-        </w:rPr>
-      </w:pPr>
-      <w:r>
-        <w:rPr>
-          <w:rFonts w:ascii="Times New Roman" w:hAnsi="Times New Roman" w:cs="Times New Roman"/>
-          <w:b/>
-          <w:bCs/>
-          <w:sz w:val="24"/>
-          <w:szCs w:val="24"/>
-          <w:shd w:val="clear" w:color="auto" w:fill="FFFFFF"/>
-        </w:rPr>
-        <w:t>We thank the author for providing many suggestions on how to improve this figure, so we have made changes accordingly. However, some of the issues with text overlapping were not found in the PDF we submitted, so we suspect there might have been a file conversion issue in the original submission.</w:t>
-      </w:r>
-    </w:p>
-    <w:p>
-      <w:pPr>
-        <w:rPr>
-          <w:rFonts w:ascii="Times New Roman" w:hAnsi="Times New Roman" w:cs="Times New Roman"/>
-          <w:b/>
-          <w:bCs/>
-          <w:sz w:val="24"/>
-          <w:szCs w:val="24"/>
-          <w:shd w:val="clear" w:color="auto" w:fill="FFFFFF"/>
-        </w:rPr>
-      </w:pPr>
-      <w:r>
-        <w:rPr>
-          <w:rFonts w:ascii="Times New Roman" w:hAnsi="Times New Roman" w:cs="Times New Roman"/>
-          <w:b/>
-          <w:bCs/>
-          <w:sz w:val="24"/>
-          <w:szCs w:val="24"/>
-          <w:shd w:val="clear" w:color="auto" w:fill="FFFFFF"/>
-        </w:rPr>
-        <w:t xml:space="preserve">The follow changes were made in the figure to address these comments to the best of our ability. </w:t>
-      </w:r>
-    </w:p>
-    <w:p>
-      <w:pPr>
-        <w:rPr>
-          <w:rFonts w:ascii="Times New Roman" w:hAnsi="Times New Roman" w:cs="Times New Roman"/>
-          <w:b/>
-          <w:bCs/>
-          <w:sz w:val="24"/>
-          <w:szCs w:val="24"/>
-          <w:shd w:val="clear" w:color="auto" w:fill="FFFFFF"/>
-        </w:rPr>
-      </w:pPr>
-    </w:p>
-    <w:p>
-      <w:pPr>
-        <w:rPr>
-          <w:rFonts w:ascii="Times New Roman" w:hAnsi="Times New Roman" w:cs="Times New Roman"/>
-          <w:sz w:val="24"/>
-          <w:szCs w:val="24"/>
-          <w:shd w:val="clear" w:color="auto" w:fill="FFFFFF"/>
-        </w:rPr>
-      </w:pPr>
-      <w:r>
-        <w:rPr>
-          <w:rFonts w:ascii="Times New Roman" w:hAnsi="Times New Roman" w:cs="Times New Roman"/>
-          <w:sz w:val="24"/>
-          <w:szCs w:val="24"/>
-        </w:rPr>
-        <w:br/>
-      </w:r>
-      <w:r>
-        <w:rPr>
-          <w:rFonts w:ascii="Times New Roman" w:hAnsi="Times New Roman" w:cs="Times New Roman"/>
-          <w:sz w:val="24"/>
-          <w:szCs w:val="24"/>
-        </w:rPr>
-        <w:br/>
-      </w:r>
-      <w:r>
-        <w:rPr>
-          <w:rFonts w:ascii="Times New Roman" w:hAnsi="Times New Roman" w:cs="Times New Roman"/>
-          <w:sz w:val="24"/>
-          <w:szCs w:val="24"/>
-          <w:shd w:val="clear" w:color="auto" w:fill="FFFFFF"/>
-        </w:rPr>
-        <w:t>L. 153. How are the transects distributed in the 65 sites? And why is it not homogeneous?</w:t>
-      </w:r>
-      <w:r>
-        <w:rPr>
-          <w:rFonts w:ascii="Times New Roman" w:hAnsi="Times New Roman" w:cs="Times New Roman"/>
-          <w:sz w:val="24"/>
-          <w:szCs w:val="24"/>
-        </w:rPr>
-        <w:br/>
-      </w:r>
-      <w:r>
-        <w:rPr>
-          <w:rFonts w:ascii="Times New Roman" w:hAnsi="Times New Roman" w:cs="Times New Roman"/>
-          <w:sz w:val="24"/>
-          <w:szCs w:val="24"/>
-          <w:shd w:val="clear" w:color="auto" w:fill="FFFFFF"/>
-        </w:rPr>
-        <w:t>The authors mention 5 "opportunistic" sites, are they included in the 65? Is it why they first mentioned n=60 L. 103 and n=65 now?</w:t>
-      </w:r>
-    </w:p>
-    <w:p>
-      <w:pPr>
-        <w:rPr>
-          <w:rFonts w:ascii="Times New Roman" w:hAnsi="Times New Roman" w:cs="Times New Roman"/>
-          <w:sz w:val="24"/>
-          <w:szCs w:val="24"/>
-        </w:rPr>
-      </w:pPr>
-      <w:r>
-        <w:rPr>
-          <w:rFonts w:ascii="Times New Roman" w:hAnsi="Times New Roman" w:cs="Times New Roman"/>
-          <w:sz w:val="24"/>
-          <w:szCs w:val="24"/>
-        </w:rPr>
-        <w:br/>
-      </w:r>
-      <w:r>
-        <w:rPr>
-          <w:rFonts w:ascii="Times New Roman" w:hAnsi="Times New Roman" w:cs="Times New Roman"/>
-          <w:sz w:val="24"/>
-          <w:szCs w:val="24"/>
-        </w:rPr>
-        <w:br/>
-      </w:r>
-      <w:r>
-        <w:rPr>
-          <w:rFonts w:ascii="Times New Roman" w:hAnsi="Times New Roman" w:cs="Times New Roman"/>
-          <w:sz w:val="24"/>
-          <w:szCs w:val="24"/>
-          <w:shd w:val="clear" w:color="auto" w:fill="FFFFFF"/>
-        </w:rPr>
-        <w:t>L. 157. I think the authors reversed the figure numbers.</w:t>
-      </w:r>
-      <w:r>
-        <w:rPr>
-          <w:rFonts w:ascii="Times New Roman" w:hAnsi="Times New Roman" w:cs="Times New Roman"/>
-          <w:sz w:val="24"/>
-          <w:szCs w:val="24"/>
-        </w:rPr>
-        <w:br/>
-      </w:r>
-      <w:r>
-        <w:rPr>
-          <w:rFonts w:ascii="Times New Roman" w:hAnsi="Times New Roman" w:cs="Times New Roman"/>
-          <w:sz w:val="24"/>
-          <w:szCs w:val="24"/>
-        </w:rPr>
-        <w:br/>
-      </w:r>
-      <w:r>
-        <w:rPr>
-          <w:rFonts w:ascii="Times New Roman" w:hAnsi="Times New Roman" w:cs="Times New Roman"/>
-          <w:sz w:val="24"/>
-          <w:szCs w:val="24"/>
-          <w:shd w:val="clear" w:color="auto" w:fill="FFFFFF"/>
-        </w:rPr>
-        <w:t>Fig. 3. Figure 3 has the same axis and label problems as Fig. 2. What is the total length of the surveys? Again, I'm confused by the y-axis unit. Isn't it simpler to present a coverage percentage?</w:t>
-      </w:r>
-      <w:r>
-        <w:rPr>
-          <w:rFonts w:ascii="Times New Roman" w:hAnsi="Times New Roman" w:cs="Times New Roman"/>
-          <w:sz w:val="24"/>
-          <w:szCs w:val="24"/>
-        </w:rPr>
-        <w:br/>
-      </w:r>
-      <w:r>
-        <w:rPr>
-          <w:rFonts w:ascii="Times New Roman" w:hAnsi="Times New Roman" w:cs="Times New Roman"/>
-          <w:sz w:val="24"/>
-          <w:szCs w:val="24"/>
-        </w:rPr>
-        <w:br/>
-      </w:r>
-      <w:r>
-        <w:rPr>
-          <w:rFonts w:ascii="Times New Roman" w:hAnsi="Times New Roman" w:cs="Times New Roman"/>
-          <w:sz w:val="24"/>
-          <w:szCs w:val="24"/>
-          <w:shd w:val="clear" w:color="auto" w:fill="FFFFFF"/>
-        </w:rPr>
-        <w:t>Fig. 4. The x-label is incomplete and shifted up. (The printed version is even more incomplete).</w:t>
-      </w:r>
-      <w:r>
-        <w:rPr>
-          <w:rFonts w:ascii="Times New Roman" w:hAnsi="Times New Roman" w:cs="Times New Roman"/>
-          <w:sz w:val="24"/>
-          <w:szCs w:val="24"/>
-        </w:rPr>
-        <w:br/>
-      </w:r>
-      <w:r>
-        <w:rPr>
-          <w:rFonts w:ascii="Times New Roman" w:hAnsi="Times New Roman" w:cs="Times New Roman"/>
-          <w:sz w:val="24"/>
-          <w:szCs w:val="24"/>
-          <w:shd w:val="clear" w:color="auto" w:fill="FFFFFF"/>
-        </w:rPr>
-        <w:t>Isn't it interesting to add an R² to this kind of correlation?</w:t>
-      </w:r>
-      <w:r>
-        <w:rPr>
-          <w:rFonts w:ascii="Times New Roman" w:hAnsi="Times New Roman" w:cs="Times New Roman"/>
-          <w:sz w:val="24"/>
-          <w:szCs w:val="24"/>
-        </w:rPr>
-        <w:br/>
-      </w:r>
-      <w:r>
-        <w:rPr>
-          <w:rFonts w:ascii="Times New Roman" w:hAnsi="Times New Roman" w:cs="Times New Roman"/>
-          <w:sz w:val="24"/>
-          <w:szCs w:val="24"/>
-          <w:shd w:val="clear" w:color="auto" w:fill="FFFFFF"/>
-        </w:rPr>
-        <w:t>On the figure, we can read that on one transect, there is more than a 15m cover of hairy vetch, so the transects are indeed 20m and not 10m long as stated in L. 103. Please correct.</w:t>
-      </w:r>
-      <w:r>
-        <w:rPr>
-          <w:rFonts w:ascii="Times New Roman" w:hAnsi="Times New Roman" w:cs="Times New Roman"/>
-          <w:sz w:val="24"/>
-          <w:szCs w:val="24"/>
-        </w:rPr>
-        <w:br/>
-      </w:r>
-      <w:r>
-        <w:rPr>
-          <w:rFonts w:ascii="Times New Roman" w:hAnsi="Times New Roman" w:cs="Times New Roman"/>
-          <w:sz w:val="24"/>
-          <w:szCs w:val="24"/>
-        </w:rPr>
-        <w:br/>
-      </w:r>
-      <w:r>
-        <w:rPr>
-          <w:rFonts w:ascii="Times New Roman" w:hAnsi="Times New Roman" w:cs="Times New Roman"/>
-          <w:sz w:val="24"/>
-          <w:szCs w:val="24"/>
-          <w:shd w:val="clear" w:color="auto" w:fill="FFFFFF"/>
-        </w:rPr>
-        <w:t>Fig. S4. If I read Fig. S4, no positive samples are shown on the gels. It's a little confusing to propose a gel presenting only "negative" samples as an example of detection... Moreover, the lanes do not follow the same order in the title of the figure "DNA ladder, positive control and negative control" and in the gel (negative, positive, Ladder), please harmonize.</w:t>
-      </w:r>
-      <w:r>
-        <w:rPr>
-          <w:rFonts w:ascii="Times New Roman" w:hAnsi="Times New Roman" w:cs="Times New Roman"/>
-          <w:sz w:val="24"/>
-          <w:szCs w:val="24"/>
-        </w:rPr>
-        <w:br/>
-      </w:r>
-      <w:r>
-        <w:rPr>
-          <w:rFonts w:ascii="Times New Roman" w:hAnsi="Times New Roman" w:cs="Times New Roman"/>
-          <w:sz w:val="24"/>
-          <w:szCs w:val="24"/>
-        </w:rPr>
-        <w:br/>
-      </w:r>
-      <w:r>
-        <w:rPr>
-          <w:rFonts w:ascii="Times New Roman" w:hAnsi="Times New Roman" w:cs="Times New Roman"/>
-          <w:sz w:val="24"/>
-          <w:szCs w:val="24"/>
-          <w:shd w:val="clear" w:color="auto" w:fill="FFFFFF"/>
-        </w:rPr>
-        <w:t>L. 217. please correct “corps”.</w:t>
-      </w:r>
-      <w:r>
-        <w:rPr>
-          <w:rFonts w:ascii="Times New Roman" w:hAnsi="Times New Roman" w:cs="Times New Roman"/>
-          <w:sz w:val="24"/>
-          <w:szCs w:val="24"/>
-        </w:rPr>
-        <w:br/>
-      </w:r>
-      <w:r>
-        <w:rPr>
-          <w:rFonts w:ascii="Times New Roman" w:hAnsi="Times New Roman" w:cs="Times New Roman"/>
-          <w:sz w:val="24"/>
-          <w:szCs w:val="24"/>
-        </w:rPr>
-        <w:br/>
-      </w:r>
-      <w:r>
-        <w:rPr>
-          <w:rFonts w:ascii="Times New Roman" w:hAnsi="Times New Roman" w:cs="Times New Roman"/>
-          <w:sz w:val="24"/>
-          <w:szCs w:val="24"/>
-        </w:rPr>
-        <w:br/>
-      </w:r>
-      <w:r>
-        <w:rPr>
-          <w:rFonts w:ascii="Times New Roman" w:hAnsi="Times New Roman" w:cs="Times New Roman"/>
-          <w:sz w:val="24"/>
-          <w:szCs w:val="24"/>
-          <w:shd w:val="clear" w:color="auto" w:fill="FFFFFF"/>
-        </w:rPr>
-        <w:t>Reviewer: 2</w:t>
-      </w:r>
-      <w:r>
-        <w:rPr>
-          <w:rFonts w:ascii="Times New Roman" w:hAnsi="Times New Roman" w:cs="Times New Roman"/>
-          <w:sz w:val="24"/>
-          <w:szCs w:val="24"/>
-        </w:rPr>
-        <w:br/>
-      </w:r>
-      <w:r>
-        <w:rPr>
-          <w:rFonts w:ascii="Times New Roman" w:hAnsi="Times New Roman" w:cs="Times New Roman"/>
-          <w:sz w:val="24"/>
-          <w:szCs w:val="24"/>
-        </w:rPr>
-        <w:br/>
-      </w:r>
-      <w:r>
-        <w:rPr>
-          <w:rFonts w:ascii="Times New Roman" w:hAnsi="Times New Roman" w:cs="Times New Roman"/>
-          <w:sz w:val="24"/>
-          <w:szCs w:val="24"/>
-          <w:shd w:val="clear" w:color="auto" w:fill="FFFFFF"/>
-        </w:rPr>
-        <w:t>Referees Comments</w:t>
-      </w:r>
-      <w:r>
-        <w:rPr>
-          <w:rFonts w:ascii="Times New Roman" w:hAnsi="Times New Roman" w:cs="Times New Roman"/>
-          <w:sz w:val="24"/>
-          <w:szCs w:val="24"/>
-        </w:rPr>
-        <w:br/>
-      </w:r>
-      <w:r>
-        <w:rPr>
-          <w:rFonts w:ascii="Times New Roman" w:hAnsi="Times New Roman" w:cs="Times New Roman"/>
-          <w:sz w:val="24"/>
-          <w:szCs w:val="24"/>
-          <w:shd w:val="clear" w:color="auto" w:fill="FFFFFF"/>
-        </w:rPr>
-        <w:t>The paper has merit to be published. However, some points must be revised.</w:t>
-      </w:r>
-      <w:r>
-        <w:rPr>
-          <w:rFonts w:ascii="Times New Roman" w:hAnsi="Times New Roman" w:cs="Times New Roman"/>
-          <w:sz w:val="24"/>
-          <w:szCs w:val="24"/>
-        </w:rPr>
-        <w:br/>
-      </w:r>
-      <w:r>
-        <w:rPr>
-          <w:rFonts w:ascii="Times New Roman" w:hAnsi="Times New Roman" w:cs="Times New Roman"/>
-          <w:sz w:val="24"/>
-          <w:szCs w:val="24"/>
-          <w:shd w:val="clear" w:color="auto" w:fill="FFFFFF"/>
-        </w:rPr>
-        <w:t xml:space="preserve">I suggest that the authors describe the current status of the virus in the first paragraph of the introduction. Suggestion: According to Hema et al. (2014), pea </w:t>
+        <w:t xml:space="preserve">, </w:t>
       </w:r>
       <w:proofErr w:type="spellStart"/>
       <w:r>
@@ -1989,7 +2674,7 @@
           <w:szCs w:val="24"/>
           <w:shd w:val="clear" w:color="auto" w:fill="FFFFFF"/>
         </w:rPr>
-        <w:t>ination</w:t>
+        <w:t>Luteoviridae</w:t>
       </w:r>
       <w:proofErr w:type="spellEnd"/>
       <w:r>
@@ -1999,7 +2684,7 @@
           <w:szCs w:val="24"/>
           <w:shd w:val="clear" w:color="auto" w:fill="FFFFFF"/>
         </w:rPr>
-        <w:t xml:space="preserve"> mosaic virus is an important virus disease of pea caused by two viruses in an obligate symbiosis: Pea enation mosaic virus-1 (</w:t>
+        <w:t xml:space="preserve">), </w:t>
       </w:r>
       <w:proofErr w:type="spellStart"/>
       <w:r>
@@ -2009,7 +2694,7 @@
           <w:szCs w:val="24"/>
           <w:shd w:val="clear" w:color="auto" w:fill="FFFFFF"/>
         </w:rPr>
-        <w:t>Enamovirus</w:t>
+        <w:t>transmited</w:t>
       </w:r>
       <w:proofErr w:type="spellEnd"/>
       <w:r>
@@ -2019,6 +2704,26 @@
           <w:szCs w:val="24"/>
           <w:shd w:val="clear" w:color="auto" w:fill="FFFFFF"/>
         </w:rPr>
+        <w:t xml:space="preserve"> in a circulative manner by aphids and Pea enation mosaic virus-2 (</w:t>
+      </w:r>
+      <w:proofErr w:type="spellStart"/>
+      <w:r>
+        <w:rPr>
+          <w:rFonts w:ascii="Times New Roman" w:hAnsi="Times New Roman" w:cs="Times New Roman"/>
+          <w:sz w:val="24"/>
+          <w:szCs w:val="24"/>
+          <w:shd w:val="clear" w:color="auto" w:fill="FFFFFF"/>
+        </w:rPr>
+        <w:t>Umbravirus</w:t>
+      </w:r>
+      <w:proofErr w:type="spellEnd"/>
+      <w:r>
+        <w:rPr>
+          <w:rFonts w:ascii="Times New Roman" w:hAnsi="Times New Roman" w:cs="Times New Roman"/>
+          <w:sz w:val="24"/>
+          <w:szCs w:val="24"/>
+          <w:shd w:val="clear" w:color="auto" w:fill="FFFFFF"/>
+        </w:rPr>
         <w:t xml:space="preserve">, </w:t>
       </w:r>
       <w:proofErr w:type="spellStart"/>
@@ -2029,6 +2734,26 @@
           <w:szCs w:val="24"/>
           <w:shd w:val="clear" w:color="auto" w:fill="FFFFFF"/>
         </w:rPr>
+        <w:t>Tombusviridae</w:t>
+      </w:r>
+      <w:proofErr w:type="spellEnd"/>
+      <w:r>
+        <w:rPr>
+          <w:rFonts w:ascii="Times New Roman" w:hAnsi="Times New Roman" w:cs="Times New Roman"/>
+          <w:sz w:val="24"/>
+          <w:szCs w:val="24"/>
+          <w:shd w:val="clear" w:color="auto" w:fill="FFFFFF"/>
+        </w:rPr>
+        <w:t xml:space="preserve">).  PEMV-1 occurs as part of a complex with PEMV-2 and induces mosaic symptoms and enations. Unlike other members of the family </w:t>
+      </w:r>
+      <w:proofErr w:type="spellStart"/>
+      <w:r>
+        <w:rPr>
+          <w:rFonts w:ascii="Times New Roman" w:hAnsi="Times New Roman" w:cs="Times New Roman"/>
+          <w:sz w:val="24"/>
+          <w:szCs w:val="24"/>
+          <w:shd w:val="clear" w:color="auto" w:fill="FFFFFF"/>
+        </w:rPr>
         <w:t>Luteoviridae</w:t>
       </w:r>
       <w:proofErr w:type="spellEnd"/>
@@ -2039,86 +2764,6 @@
           <w:szCs w:val="24"/>
           <w:shd w:val="clear" w:color="auto" w:fill="FFFFFF"/>
         </w:rPr>
-        <w:t xml:space="preserve">), </w:t>
-      </w:r>
-      <w:proofErr w:type="spellStart"/>
-      <w:r>
-        <w:rPr>
-          <w:rFonts w:ascii="Times New Roman" w:hAnsi="Times New Roman" w:cs="Times New Roman"/>
-          <w:sz w:val="24"/>
-          <w:szCs w:val="24"/>
-          <w:shd w:val="clear" w:color="auto" w:fill="FFFFFF"/>
-        </w:rPr>
-        <w:t>transmited</w:t>
-      </w:r>
-      <w:proofErr w:type="spellEnd"/>
-      <w:r>
-        <w:rPr>
-          <w:rFonts w:ascii="Times New Roman" w:hAnsi="Times New Roman" w:cs="Times New Roman"/>
-          <w:sz w:val="24"/>
-          <w:szCs w:val="24"/>
-          <w:shd w:val="clear" w:color="auto" w:fill="FFFFFF"/>
-        </w:rPr>
-        <w:t xml:space="preserve"> in a circulative manner by aphids and Pea enation mosaic virus-2 (</w:t>
-      </w:r>
-      <w:proofErr w:type="spellStart"/>
-      <w:r>
-        <w:rPr>
-          <w:rFonts w:ascii="Times New Roman" w:hAnsi="Times New Roman" w:cs="Times New Roman"/>
-          <w:sz w:val="24"/>
-          <w:szCs w:val="24"/>
-          <w:shd w:val="clear" w:color="auto" w:fill="FFFFFF"/>
-        </w:rPr>
-        <w:t>Umbravirus</w:t>
-      </w:r>
-      <w:proofErr w:type="spellEnd"/>
-      <w:r>
-        <w:rPr>
-          <w:rFonts w:ascii="Times New Roman" w:hAnsi="Times New Roman" w:cs="Times New Roman"/>
-          <w:sz w:val="24"/>
-          <w:szCs w:val="24"/>
-          <w:shd w:val="clear" w:color="auto" w:fill="FFFFFF"/>
-        </w:rPr>
-        <w:t xml:space="preserve">, </w:t>
-      </w:r>
-      <w:proofErr w:type="spellStart"/>
-      <w:r>
-        <w:rPr>
-          <w:rFonts w:ascii="Times New Roman" w:hAnsi="Times New Roman" w:cs="Times New Roman"/>
-          <w:sz w:val="24"/>
-          <w:szCs w:val="24"/>
-          <w:shd w:val="clear" w:color="auto" w:fill="FFFFFF"/>
-        </w:rPr>
-        <w:t>Tombusviridae</w:t>
-      </w:r>
-      <w:proofErr w:type="spellEnd"/>
-      <w:r>
-        <w:rPr>
-          <w:rFonts w:ascii="Times New Roman" w:hAnsi="Times New Roman" w:cs="Times New Roman"/>
-          <w:sz w:val="24"/>
-          <w:szCs w:val="24"/>
-          <w:shd w:val="clear" w:color="auto" w:fill="FFFFFF"/>
-        </w:rPr>
-        <w:t xml:space="preserve">).  PEMV-1 occurs as part of a complex with PEMV-2 and induces mosaic symptoms and enations. Unlike other members of the family </w:t>
-      </w:r>
-      <w:proofErr w:type="spellStart"/>
-      <w:r>
-        <w:rPr>
-          <w:rFonts w:ascii="Times New Roman" w:hAnsi="Times New Roman" w:cs="Times New Roman"/>
-          <w:sz w:val="24"/>
-          <w:szCs w:val="24"/>
-          <w:shd w:val="clear" w:color="auto" w:fill="FFFFFF"/>
-        </w:rPr>
-        <w:t>Luteoviridae</w:t>
-      </w:r>
-      <w:proofErr w:type="spellEnd"/>
-      <w:r>
-        <w:rPr>
-          <w:rFonts w:ascii="Times New Roman" w:hAnsi="Times New Roman" w:cs="Times New Roman"/>
-          <w:sz w:val="24"/>
-          <w:szCs w:val="24"/>
-          <w:shd w:val="clear" w:color="auto" w:fill="FFFFFF"/>
-        </w:rPr>
         <w:t>, PEMV-1 is readily transmitted mechanically, a property dependent on its multiplication in cells co-infected with PEMV-2. Aphid transmissibility is conferred by PEMV-1. Virions are found in mesophyll tissue as well as in vascular tissue. The genome of PEMV-1 is capable of autonomous replication in protoplasts, but is dependent on PEMV-2 to support systemic invasion (Hema, M. et al. Adv. Virus Res. 90: 431, 2014).</w:t>
       </w:r>
       <w:r>
@@ -2135,32 +2780,32 @@
           <w:sz w:val="24"/>
           <w:szCs w:val="24"/>
         </w:rPr>
+        <w:br/>
+      </w:r>
+      <w:r>
+        <w:rPr>
+          <w:rFonts w:ascii="Times New Roman" w:hAnsi="Times New Roman" w:cs="Times New Roman"/>
+          <w:sz w:val="24"/>
+          <w:szCs w:val="24"/>
+          <w:shd w:val="clear" w:color="auto" w:fill="FFFFFF"/>
+        </w:rPr>
+        <w:t>Line 11: pea enation mosaic virus (PEMV) “According to ICTV this is the correct form to describe virus isolates (lowercase letters, not italics).</w:t>
+      </w:r>
+      <w:r>
+        <w:rPr>
+          <w:rFonts w:ascii="Times New Roman" w:hAnsi="Times New Roman" w:cs="Times New Roman"/>
+          <w:sz w:val="24"/>
+          <w:szCs w:val="24"/>
+        </w:rPr>
+        <w:br/>
+      </w:r>
+      <w:r>
+        <w:rPr>
+          <w:rFonts w:ascii="Times New Roman" w:hAnsi="Times New Roman" w:cs="Times New Roman"/>
+          <w:sz w:val="24"/>
+          <w:szCs w:val="24"/>
+        </w:rPr>
         <w:lastRenderedPageBreak/>
-        <w:br/>
-      </w:r>
-      <w:r>
-        <w:rPr>
-          <w:rFonts w:ascii="Times New Roman" w:hAnsi="Times New Roman" w:cs="Times New Roman"/>
-          <w:sz w:val="24"/>
-          <w:szCs w:val="24"/>
-          <w:shd w:val="clear" w:color="auto" w:fill="FFFFFF"/>
-        </w:rPr>
-        <w:t>Line 11: pea enation mosaic virus (PEMV) “According to ICTV this is the correct form to describe virus isolates (lowercase letters, not italics).</w:t>
-      </w:r>
-      <w:r>
-        <w:rPr>
-          <w:rFonts w:ascii="Times New Roman" w:hAnsi="Times New Roman" w:cs="Times New Roman"/>
-          <w:sz w:val="24"/>
-          <w:szCs w:val="24"/>
-        </w:rPr>
-        <w:br/>
-      </w:r>
-      <w:r>
-        <w:rPr>
-          <w:rFonts w:ascii="Times New Roman" w:hAnsi="Times New Roman" w:cs="Times New Roman"/>
-          <w:sz w:val="24"/>
-          <w:szCs w:val="24"/>
-        </w:rPr>
         <w:br/>
       </w:r>
       <w:r>

</xml_diff>

<commit_message>
Reviewer 2 response sans sp. issue.
</commit_message>
<xml_diff>
--- a/Revisions/Response to review in Ag & Forest Entomology.docx
+++ b/Revisions/Response to review in Ag & Forest Entomology.docx
@@ -1637,29 +1637,49 @@
         </w:rPr>
         <w:t xml:space="preserve">The </w:t>
       </w:r>
-      <w:proofErr w:type="gramStart"/>
-      <w:r>
-        <w:rPr>
-          <w:rFonts w:ascii="Times New Roman" w:hAnsi="Times New Roman" w:cs="Times New Roman"/>
-          <w:b/>
-          <w:bCs/>
-          <w:sz w:val="24"/>
-          <w:szCs w:val="24"/>
-          <w:shd w:val="clear" w:color="auto" w:fill="FFFFFF"/>
-        </w:rPr>
-        <w:t>follow</w:t>
-      </w:r>
-      <w:proofErr w:type="gramEnd"/>
-      <w:r>
-        <w:rPr>
-          <w:rFonts w:ascii="Times New Roman" w:hAnsi="Times New Roman" w:cs="Times New Roman"/>
-          <w:b/>
-          <w:bCs/>
-          <w:sz w:val="24"/>
-          <w:szCs w:val="24"/>
-          <w:shd w:val="clear" w:color="auto" w:fill="FFFFFF"/>
-        </w:rPr>
-        <w:t xml:space="preserve"> changes were made in the figure to address these comments to the best of our ability. </w:t>
+      <w:r>
+        <w:rPr>
+          <w:rFonts w:ascii="Times New Roman" w:hAnsi="Times New Roman" w:cs="Times New Roman"/>
+          <w:b/>
+          <w:bCs/>
+          <w:sz w:val="24"/>
+          <w:szCs w:val="24"/>
+          <w:shd w:val="clear" w:color="auto" w:fill="FFFFFF"/>
+        </w:rPr>
+        <w:t>following</w:t>
+      </w:r>
+      <w:r>
+        <w:rPr>
+          <w:rFonts w:ascii="Times New Roman" w:hAnsi="Times New Roman" w:cs="Times New Roman"/>
+          <w:b/>
+          <w:bCs/>
+          <w:sz w:val="24"/>
+          <w:szCs w:val="24"/>
+          <w:shd w:val="clear" w:color="auto" w:fill="FFFFFF"/>
+        </w:rPr>
+        <w:t xml:space="preserve"> changes were made in the figure to address these comments</w:t>
+      </w:r>
+      <w:r>
+        <w:rPr>
+          <w:rFonts w:ascii="Times New Roman" w:hAnsi="Times New Roman" w:cs="Times New Roman"/>
+          <w:b/>
+          <w:bCs/>
+          <w:sz w:val="24"/>
+          <w:szCs w:val="24"/>
+          <w:shd w:val="clear" w:color="auto" w:fill="FFFFFF"/>
+        </w:rPr>
+        <w:t>:</w:t>
+      </w:r>
+      <w:r>
+        <w:rPr>
+          <w:rFonts w:ascii="Times New Roman" w:hAnsi="Times New Roman" w:cs="Times New Roman"/>
+          <w:b/>
+          <w:bCs/>
+          <w:sz w:val="24"/>
+          <w:szCs w:val="24"/>
+          <w:shd w:val="clear" w:color="auto" w:fill="FFFFFF"/>
+        </w:rPr>
+        <w:t xml:space="preserve"> </w:t>
       </w:r>
     </w:p>
     <w:p>
@@ -1823,18 +1843,7 @@
           <w:szCs w:val="24"/>
           <w:shd w:val="clear" w:color="auto" w:fill="FFFFFF"/>
         </w:rPr>
-        <w:t>To clarify, t</w:t>
-      </w:r>
-      <w:r>
-        <w:rPr>
-          <w:rFonts w:ascii="Times New Roman" w:hAnsi="Times New Roman" w:cs="Times New Roman"/>
-          <w:b/>
-          <w:bCs/>
-          <w:sz w:val="24"/>
-          <w:szCs w:val="24"/>
-          <w:shd w:val="clear" w:color="auto" w:fill="FFFFFF"/>
-        </w:rPr>
-        <w:t>here is no statistical test for this figure, it is merely a data visualization showing the range of aphid abundances found on different hosts and a quick summary of which plants had aphids &amp; PEMV at all.</w:t>
+        <w:t>To clarify, there is no statistical test for this figure, it is merely a data visualization showing the range of aphid abundances found on different hosts and a quick summary of which plants had aphids &amp; PEMV at all.</w:t>
       </w:r>
     </w:p>
     <w:p>
@@ -2011,6 +2020,893 @@
           <w:szCs w:val="24"/>
           <w:shd w:val="clear" w:color="auto" w:fill="FFFFFF"/>
         </w:rPr>
+        <w:t xml:space="preserve">“Among all transects, we collected 15,289 A. </w:t>
+      </w:r>
+      <w:proofErr w:type="spellStart"/>
+      <w:r>
+        <w:rPr>
+          <w:rFonts w:ascii="Times New Roman" w:hAnsi="Times New Roman" w:cs="Times New Roman"/>
+          <w:b/>
+          <w:bCs/>
+          <w:sz w:val="24"/>
+          <w:szCs w:val="24"/>
+          <w:shd w:val="clear" w:color="auto" w:fill="FFFFFF"/>
+        </w:rPr>
+        <w:t>pisum</w:t>
+      </w:r>
+      <w:proofErr w:type="spellEnd"/>
+      <w:r>
+        <w:rPr>
+          <w:rFonts w:ascii="Times New Roman" w:hAnsi="Times New Roman" w:cs="Times New Roman"/>
+          <w:b/>
+          <w:bCs/>
+          <w:sz w:val="24"/>
+          <w:szCs w:val="24"/>
+          <w:shd w:val="clear" w:color="auto" w:fill="FFFFFF"/>
+        </w:rPr>
+        <w:t xml:space="preserve"> aphids in total and assayed 1,076 candidate plant tissue samples for PEMV. In our transects we recorded 145 species of annual plants, of which 23 were in the family Fabaceae. We observed a range of abundances of aphids on non-crop hosts (Fig. 2) and abundance of non-crop legumes (Fig. 3).”</w:t>
+      </w:r>
+      <w:r>
+        <w:rPr>
+          <w:rFonts w:ascii="Times New Roman" w:hAnsi="Times New Roman" w:cs="Times New Roman"/>
+          <w:sz w:val="24"/>
+          <w:szCs w:val="24"/>
+        </w:rPr>
+        <w:br/>
+      </w:r>
+      <w:r>
+        <w:rPr>
+          <w:rFonts w:ascii="Times New Roman" w:hAnsi="Times New Roman" w:cs="Times New Roman"/>
+          <w:sz w:val="24"/>
+          <w:szCs w:val="24"/>
+        </w:rPr>
+        <w:br/>
+      </w:r>
+      <w:r>
+        <w:rPr>
+          <w:rFonts w:ascii="Times New Roman" w:hAnsi="Times New Roman" w:cs="Times New Roman"/>
+          <w:sz w:val="24"/>
+          <w:szCs w:val="24"/>
+          <w:shd w:val="clear" w:color="auto" w:fill="FFFFFF"/>
+        </w:rPr>
+        <w:t>Fig. 3. Figure 3 has the same axis and label problems as Fig. 2. What is the total length of the surveys? Again, I'm confused by the y-axis unit. Isn't it simpler to present a coverage percentage?</w:t>
+      </w:r>
+    </w:p>
+    <w:p>
+      <w:pPr>
+        <w:rPr>
+          <w:rFonts w:ascii="Times New Roman" w:hAnsi="Times New Roman" w:cs="Times New Roman"/>
+          <w:sz w:val="24"/>
+          <w:szCs w:val="24"/>
+          <w:shd w:val="clear" w:color="auto" w:fill="FFFFFF"/>
+        </w:rPr>
+      </w:pPr>
+      <w:r>
+        <w:rPr>
+          <w:rFonts w:ascii="Times New Roman" w:hAnsi="Times New Roman" w:cs="Times New Roman"/>
+          <w:b/>
+          <w:bCs/>
+          <w:sz w:val="24"/>
+          <w:szCs w:val="24"/>
+          <w:shd w:val="clear" w:color="auto" w:fill="FFFFFF"/>
+        </w:rPr>
+        <w:t>The axis label has been modified following Fig 2. And the figure caption is also updated to provide more information.</w:t>
+      </w:r>
+      <w:r>
+        <w:rPr>
+          <w:rFonts w:ascii="Times New Roman" w:hAnsi="Times New Roman" w:cs="Times New Roman"/>
+          <w:b/>
+          <w:bCs/>
+          <w:sz w:val="24"/>
+          <w:szCs w:val="24"/>
+          <w:shd w:val="clear" w:color="auto" w:fill="FFFFFF"/>
+        </w:rPr>
+        <w:t xml:space="preserve"> We chose to stay with cumulative plant cover since it is the same value being used as the denominator for the calculation in Fig. 2.</w:t>
+      </w:r>
+      <w:r>
+        <w:rPr>
+          <w:rFonts w:ascii="Times New Roman" w:hAnsi="Times New Roman" w:cs="Times New Roman"/>
+          <w:sz w:val="24"/>
+          <w:szCs w:val="24"/>
+        </w:rPr>
+        <w:br/>
+      </w:r>
+      <w:r>
+        <w:rPr>
+          <w:rFonts w:ascii="Times New Roman" w:hAnsi="Times New Roman" w:cs="Times New Roman"/>
+          <w:sz w:val="24"/>
+          <w:szCs w:val="24"/>
+        </w:rPr>
+        <w:br/>
+      </w:r>
+      <w:r>
+        <w:rPr>
+          <w:rFonts w:ascii="Times New Roman" w:hAnsi="Times New Roman" w:cs="Times New Roman"/>
+          <w:sz w:val="24"/>
+          <w:szCs w:val="24"/>
+          <w:shd w:val="clear" w:color="auto" w:fill="FFFFFF"/>
+        </w:rPr>
+        <w:t>Fig. 4. The x-label is incomplete and shifted up. (The printed version is even more incomplete).</w:t>
+      </w:r>
+    </w:p>
+    <w:p>
+      <w:pPr>
+        <w:rPr>
+          <w:rFonts w:ascii="Times New Roman" w:hAnsi="Times New Roman" w:cs="Times New Roman"/>
+          <w:b/>
+          <w:bCs/>
+          <w:sz w:val="24"/>
+          <w:szCs w:val="24"/>
+          <w:shd w:val="clear" w:color="auto" w:fill="FFFFFF"/>
+        </w:rPr>
+      </w:pPr>
+      <w:r>
+        <w:rPr>
+          <w:rFonts w:ascii="Times New Roman" w:hAnsi="Times New Roman" w:cs="Times New Roman"/>
+          <w:b/>
+          <w:bCs/>
+          <w:sz w:val="24"/>
+          <w:szCs w:val="24"/>
+          <w:shd w:val="clear" w:color="auto" w:fill="FFFFFF"/>
+        </w:rPr>
+        <w:t xml:space="preserve">Formatting error in the pdf production process. We did not see this in our submitted </w:t>
+      </w:r>
+      <w:r>
+        <w:rPr>
+          <w:rFonts w:ascii="Times New Roman" w:hAnsi="Times New Roman" w:cs="Times New Roman"/>
+          <w:b/>
+          <w:bCs/>
+          <w:sz w:val="24"/>
+          <w:szCs w:val="24"/>
+          <w:shd w:val="clear" w:color="auto" w:fill="FFFFFF"/>
+        </w:rPr>
+        <w:t>manuscript but</w:t>
+      </w:r>
+      <w:r>
+        <w:rPr>
+          <w:rFonts w:ascii="Times New Roman" w:hAnsi="Times New Roman" w:cs="Times New Roman"/>
+          <w:b/>
+          <w:bCs/>
+          <w:sz w:val="24"/>
+          <w:szCs w:val="24"/>
+          <w:shd w:val="clear" w:color="auto" w:fill="FFFFFF"/>
+        </w:rPr>
+        <w:t xml:space="preserve"> will check upon resubmission.</w:t>
+      </w:r>
+    </w:p>
+    <w:p>
+      <w:pPr>
+        <w:rPr>
+          <w:rFonts w:ascii="Times New Roman" w:hAnsi="Times New Roman" w:cs="Times New Roman"/>
+          <w:sz w:val="24"/>
+          <w:szCs w:val="24"/>
+          <w:shd w:val="clear" w:color="auto" w:fill="FFFFFF"/>
+        </w:rPr>
+      </w:pPr>
+      <w:r>
+        <w:rPr>
+          <w:rFonts w:ascii="Times New Roman" w:hAnsi="Times New Roman" w:cs="Times New Roman"/>
+          <w:sz w:val="24"/>
+          <w:szCs w:val="24"/>
+        </w:rPr>
+        <w:br/>
+      </w:r>
+      <w:r>
+        <w:rPr>
+          <w:rFonts w:ascii="Times New Roman" w:hAnsi="Times New Roman" w:cs="Times New Roman"/>
+          <w:sz w:val="24"/>
+          <w:szCs w:val="24"/>
+          <w:shd w:val="clear" w:color="auto" w:fill="FFFFFF"/>
+        </w:rPr>
+        <w:t>Isn't it interesting to add an R² to this kind of correlation?</w:t>
+      </w:r>
+    </w:p>
+    <w:p>
+      <w:pPr>
+        <w:rPr>
+          <w:rFonts w:ascii="Times New Roman" w:hAnsi="Times New Roman" w:cs="Times New Roman"/>
+          <w:b/>
+          <w:bCs/>
+          <w:sz w:val="24"/>
+          <w:szCs w:val="24"/>
+          <w:shd w:val="clear" w:color="auto" w:fill="FFFFFF"/>
+        </w:rPr>
+      </w:pPr>
+      <w:r>
+        <w:rPr>
+          <w:rFonts w:ascii="Times New Roman" w:hAnsi="Times New Roman" w:cs="Times New Roman"/>
+          <w:b/>
+          <w:bCs/>
+          <w:sz w:val="24"/>
+          <w:szCs w:val="24"/>
+          <w:shd w:val="clear" w:color="auto" w:fill="FFFFFF"/>
+        </w:rPr>
+        <w:lastRenderedPageBreak/>
+        <w:t>Since this is a logistic GLM, it is possible to calculate the Pseudo- R², which in this case is 0.049, but these coefficients cannot be interpreted the same way as OLS regression, so we decided it does not add anything to the figure or figure caption.</w:t>
+      </w:r>
+    </w:p>
+    <w:p>
+      <w:pPr>
+        <w:rPr>
+          <w:rFonts w:ascii="Times New Roman" w:hAnsi="Times New Roman" w:cs="Times New Roman"/>
+          <w:sz w:val="24"/>
+          <w:szCs w:val="24"/>
+          <w:shd w:val="clear" w:color="auto" w:fill="FFFFFF"/>
+        </w:rPr>
+      </w:pPr>
+      <w:r>
+        <w:rPr>
+          <w:rFonts w:ascii="Times New Roman" w:hAnsi="Times New Roman" w:cs="Times New Roman"/>
+          <w:sz w:val="24"/>
+          <w:szCs w:val="24"/>
+        </w:rPr>
+        <w:br/>
+      </w:r>
+      <w:r>
+        <w:rPr>
+          <w:rFonts w:ascii="Times New Roman" w:hAnsi="Times New Roman" w:cs="Times New Roman"/>
+          <w:sz w:val="24"/>
+          <w:szCs w:val="24"/>
+          <w:shd w:val="clear" w:color="auto" w:fill="FFFFFF"/>
+        </w:rPr>
+        <w:t>On the figure, we can read that on one transect, there is more than a 15m cover of hairy vetch, so the transects are indeed 20m and not 10m long as stated in L. 103. Please correct.</w:t>
+      </w:r>
+    </w:p>
+    <w:p>
+      <w:pPr>
+        <w:rPr>
+          <w:rFonts w:ascii="Times New Roman" w:hAnsi="Times New Roman" w:cs="Times New Roman"/>
+          <w:sz w:val="24"/>
+          <w:szCs w:val="24"/>
+          <w:shd w:val="clear" w:color="auto" w:fill="FFFFFF"/>
+        </w:rPr>
+      </w:pPr>
+      <w:r>
+        <w:rPr>
+          <w:rFonts w:ascii="Times New Roman" w:hAnsi="Times New Roman" w:cs="Times New Roman"/>
+          <w:b/>
+          <w:bCs/>
+          <w:sz w:val="24"/>
+          <w:szCs w:val="24"/>
+        </w:rPr>
+        <w:t>All transects were 20m and the text has been updated in the manuscript and figures.</w:t>
+      </w:r>
+      <w:r>
+        <w:rPr>
+          <w:rFonts w:ascii="Times New Roman" w:hAnsi="Times New Roman" w:cs="Times New Roman"/>
+          <w:sz w:val="24"/>
+          <w:szCs w:val="24"/>
+        </w:rPr>
+        <w:br/>
+      </w:r>
+      <w:r>
+        <w:rPr>
+          <w:rFonts w:ascii="Times New Roman" w:hAnsi="Times New Roman" w:cs="Times New Roman"/>
+          <w:sz w:val="24"/>
+          <w:szCs w:val="24"/>
+        </w:rPr>
+        <w:br/>
+      </w:r>
+      <w:r>
+        <w:rPr>
+          <w:rFonts w:ascii="Times New Roman" w:hAnsi="Times New Roman" w:cs="Times New Roman"/>
+          <w:sz w:val="24"/>
+          <w:szCs w:val="24"/>
+          <w:shd w:val="clear" w:color="auto" w:fill="FFFFFF"/>
+        </w:rPr>
+        <w:t>Fig. S4. If I read Fig. S4, no positive samples are shown on the gels. It's a little confusing to propose a gel presenting only "negative" samples as an example of detection... Moreover, the lanes do not follow the same order in the title of the figure "DNA ladder, positive control and negative control" and in the gel (negative, positive, Ladder), please harmonize.</w:t>
+      </w:r>
+    </w:p>
+    <w:p>
+      <w:pPr>
+        <w:rPr>
+          <w:rFonts w:ascii="Times New Roman" w:hAnsi="Times New Roman" w:cs="Times New Roman"/>
+          <w:b/>
+          <w:bCs/>
+          <w:sz w:val="24"/>
+          <w:szCs w:val="24"/>
+          <w:shd w:val="clear" w:color="auto" w:fill="FFFFFF"/>
+        </w:rPr>
+      </w:pPr>
+      <w:r>
+        <w:rPr>
+          <w:rFonts w:ascii="Times New Roman" w:hAnsi="Times New Roman" w:cs="Times New Roman"/>
+          <w:b/>
+          <w:bCs/>
+          <w:sz w:val="24"/>
+          <w:szCs w:val="24"/>
+          <w:shd w:val="clear" w:color="auto" w:fill="FFFFFF"/>
+        </w:rPr>
+        <w:t>Figure caption updated. “In this case, samples from sites in lanes 1-6 and 10-15 were negative for PEMV. On the far right both gels are the negative controls (7 and 16), positive controls (8 and 17), and DNA ladder (9 and 18).”</w:t>
+      </w:r>
+    </w:p>
+    <w:p>
+      <w:pPr>
+        <w:rPr>
+          <w:rFonts w:ascii="Times New Roman" w:hAnsi="Times New Roman" w:cs="Times New Roman"/>
+          <w:sz w:val="24"/>
+          <w:szCs w:val="24"/>
+        </w:rPr>
+      </w:pPr>
+      <w:r>
+        <w:rPr>
+          <w:rFonts w:ascii="Times New Roman" w:hAnsi="Times New Roman" w:cs="Times New Roman"/>
+          <w:b/>
+          <w:bCs/>
+          <w:sz w:val="24"/>
+          <w:szCs w:val="24"/>
+          <w:highlight w:val="yellow"/>
+          <w:shd w:val="clear" w:color="auto" w:fill="FFFFFF"/>
+        </w:rPr>
+        <w:t>We also changed the figure in order to show a gel with positive results.</w:t>
+      </w:r>
+      <w:r>
+        <w:rPr>
+          <w:rFonts w:ascii="Times New Roman" w:hAnsi="Times New Roman" w:cs="Times New Roman"/>
+          <w:sz w:val="24"/>
+          <w:szCs w:val="24"/>
+        </w:rPr>
+        <w:br/>
+      </w:r>
+      <w:r>
+        <w:rPr>
+          <w:rFonts w:ascii="Times New Roman" w:hAnsi="Times New Roman" w:cs="Times New Roman"/>
+          <w:sz w:val="24"/>
+          <w:szCs w:val="24"/>
+        </w:rPr>
+        <w:br/>
+      </w:r>
+      <w:r>
+        <w:rPr>
+          <w:rFonts w:ascii="Times New Roman" w:hAnsi="Times New Roman" w:cs="Times New Roman"/>
+          <w:sz w:val="24"/>
+          <w:szCs w:val="24"/>
+          <w:shd w:val="clear" w:color="auto" w:fill="FFFFFF"/>
+        </w:rPr>
+        <w:t>L. 217. please correct “corps”.</w:t>
+      </w:r>
+      <w:r>
+        <w:rPr>
+          <w:rFonts w:ascii="Times New Roman" w:hAnsi="Times New Roman" w:cs="Times New Roman"/>
+          <w:sz w:val="24"/>
+          <w:szCs w:val="24"/>
+        </w:rPr>
+        <w:br/>
+      </w:r>
+      <w:r>
+        <w:rPr>
+          <w:rFonts w:ascii="Times New Roman" w:hAnsi="Times New Roman" w:cs="Times New Roman"/>
+          <w:sz w:val="24"/>
+          <w:szCs w:val="24"/>
+        </w:rPr>
+        <w:br/>
+      </w:r>
+      <w:r>
+        <w:rPr>
+          <w:rFonts w:ascii="Times New Roman" w:hAnsi="Times New Roman" w:cs="Times New Roman"/>
+          <w:b/>
+          <w:bCs/>
+          <w:sz w:val="24"/>
+          <w:szCs w:val="24"/>
+        </w:rPr>
+        <w:t>Changed to crops</w:t>
+      </w:r>
+      <w:r>
+        <w:rPr>
+          <w:rFonts w:ascii="Times New Roman" w:hAnsi="Times New Roman" w:cs="Times New Roman"/>
+          <w:b/>
+          <w:bCs/>
+          <w:sz w:val="24"/>
+          <w:szCs w:val="24"/>
+        </w:rPr>
+        <w:t>, thank you for finding that typo</w:t>
+      </w:r>
+      <w:r>
+        <w:rPr>
+          <w:rFonts w:ascii="Times New Roman" w:hAnsi="Times New Roman" w:cs="Times New Roman"/>
+          <w:b/>
+          <w:bCs/>
+          <w:sz w:val="24"/>
+          <w:szCs w:val="24"/>
+        </w:rPr>
+        <w:t xml:space="preserve">. We did not mean to imply that aphids could use </w:t>
+      </w:r>
+      <w:r>
+        <w:rPr>
+          <w:rFonts w:ascii="Times New Roman" w:hAnsi="Times New Roman" w:cs="Times New Roman"/>
+          <w:b/>
+          <w:bCs/>
+          <w:sz w:val="24"/>
+          <w:szCs w:val="24"/>
+        </w:rPr>
+        <w:t xml:space="preserve">a </w:t>
+      </w:r>
+      <w:r>
+        <w:rPr>
+          <w:rFonts w:ascii="Times New Roman" w:hAnsi="Times New Roman" w:cs="Times New Roman"/>
+          <w:b/>
+          <w:bCs/>
+          <w:sz w:val="24"/>
+          <w:szCs w:val="24"/>
+        </w:rPr>
+        <w:t xml:space="preserve">military </w:t>
+      </w:r>
+      <w:r>
+        <w:rPr>
+          <w:rFonts w:ascii="Times New Roman" w:hAnsi="Times New Roman" w:cs="Times New Roman"/>
+          <w:b/>
+          <w:bCs/>
+          <w:sz w:val="24"/>
+          <w:szCs w:val="24"/>
+        </w:rPr>
+        <w:t>formation</w:t>
+      </w:r>
+      <w:r>
+        <w:rPr>
+          <w:rFonts w:ascii="Times New Roman" w:hAnsi="Times New Roman" w:cs="Times New Roman"/>
+          <w:b/>
+          <w:bCs/>
+          <w:sz w:val="24"/>
+          <w:szCs w:val="24"/>
+        </w:rPr>
+        <w:t xml:space="preserve"> as </w:t>
+      </w:r>
+      <w:r>
+        <w:rPr>
+          <w:rFonts w:ascii="Times New Roman" w:hAnsi="Times New Roman" w:cs="Times New Roman"/>
+          <w:b/>
+          <w:bCs/>
+          <w:sz w:val="24"/>
+          <w:szCs w:val="24"/>
+        </w:rPr>
+        <w:t xml:space="preserve">a </w:t>
+      </w:r>
+      <w:r>
+        <w:rPr>
+          <w:rFonts w:ascii="Times New Roman" w:hAnsi="Times New Roman" w:cs="Times New Roman"/>
+          <w:b/>
+          <w:bCs/>
+          <w:sz w:val="24"/>
+          <w:szCs w:val="24"/>
+        </w:rPr>
+        <w:t>host.</w:t>
+      </w:r>
+    </w:p>
+    <w:p>
+      <w:pPr>
+        <w:rPr>
+          <w:rFonts w:ascii="Times New Roman" w:hAnsi="Times New Roman" w:cs="Times New Roman"/>
+          <w:sz w:val="24"/>
+          <w:szCs w:val="24"/>
+          <w:shd w:val="clear" w:color="auto" w:fill="FFFFFF"/>
+        </w:rPr>
+      </w:pPr>
+      <w:r>
+        <w:rPr>
+          <w:rFonts w:ascii="Times New Roman" w:hAnsi="Times New Roman" w:cs="Times New Roman"/>
+          <w:sz w:val="24"/>
+          <w:szCs w:val="24"/>
+        </w:rPr>
+        <w:br/>
+      </w:r>
+      <w:r>
+        <w:rPr>
+          <w:rFonts w:ascii="Times New Roman" w:hAnsi="Times New Roman" w:cs="Times New Roman"/>
+          <w:sz w:val="24"/>
+          <w:szCs w:val="24"/>
+          <w:shd w:val="clear" w:color="auto" w:fill="FFFFFF"/>
+        </w:rPr>
+        <w:t>Reviewer: 2</w:t>
+      </w:r>
+      <w:r>
+        <w:rPr>
+          <w:rFonts w:ascii="Times New Roman" w:hAnsi="Times New Roman" w:cs="Times New Roman"/>
+          <w:sz w:val="24"/>
+          <w:szCs w:val="24"/>
+        </w:rPr>
+        <w:br/>
+      </w:r>
+      <w:r>
+        <w:rPr>
+          <w:rFonts w:ascii="Times New Roman" w:hAnsi="Times New Roman" w:cs="Times New Roman"/>
+          <w:sz w:val="24"/>
+          <w:szCs w:val="24"/>
+        </w:rPr>
+        <w:br/>
+      </w:r>
+      <w:r>
+        <w:rPr>
+          <w:rFonts w:ascii="Times New Roman" w:hAnsi="Times New Roman" w:cs="Times New Roman"/>
+          <w:sz w:val="24"/>
+          <w:szCs w:val="24"/>
+          <w:shd w:val="clear" w:color="auto" w:fill="FFFFFF"/>
+        </w:rPr>
+        <w:t>Referees Comments</w:t>
+      </w:r>
+      <w:r>
+        <w:rPr>
+          <w:rFonts w:ascii="Times New Roman" w:hAnsi="Times New Roman" w:cs="Times New Roman"/>
+          <w:sz w:val="24"/>
+          <w:szCs w:val="24"/>
+        </w:rPr>
+        <w:br/>
+      </w:r>
+      <w:r>
+        <w:rPr>
+          <w:rFonts w:ascii="Times New Roman" w:hAnsi="Times New Roman" w:cs="Times New Roman"/>
+          <w:sz w:val="24"/>
+          <w:szCs w:val="24"/>
+          <w:shd w:val="clear" w:color="auto" w:fill="FFFFFF"/>
+        </w:rPr>
+        <w:t>The paper has merit to be published. However, some points must be revised.</w:t>
+      </w:r>
+      <w:r>
+        <w:rPr>
+          <w:rFonts w:ascii="Times New Roman" w:hAnsi="Times New Roman" w:cs="Times New Roman"/>
+          <w:sz w:val="24"/>
+          <w:szCs w:val="24"/>
+        </w:rPr>
+        <w:br/>
+      </w:r>
+    </w:p>
+    <w:p>
+      <w:pPr>
+        <w:rPr>
+          <w:rFonts w:ascii="Times New Roman" w:hAnsi="Times New Roman" w:cs="Times New Roman"/>
+          <w:sz w:val="24"/>
+          <w:szCs w:val="24"/>
+          <w:shd w:val="clear" w:color="auto" w:fill="FFFFFF"/>
+        </w:rPr>
+      </w:pPr>
+      <w:r>
+        <w:rPr>
+          <w:rFonts w:ascii="Times New Roman" w:hAnsi="Times New Roman" w:cs="Times New Roman"/>
+          <w:sz w:val="24"/>
+          <w:szCs w:val="24"/>
+          <w:shd w:val="clear" w:color="auto" w:fill="FFFFFF"/>
+        </w:rPr>
+        <w:t xml:space="preserve">I suggest that the authors describe the current status of the virus in the first paragraph of the introduction. Suggestion: According to Hema et al. (2014), pea </w:t>
+      </w:r>
+      <w:proofErr w:type="spellStart"/>
+      <w:r>
+        <w:rPr>
+          <w:rFonts w:ascii="Times New Roman" w:hAnsi="Times New Roman" w:cs="Times New Roman"/>
+          <w:sz w:val="24"/>
+          <w:szCs w:val="24"/>
+          <w:shd w:val="clear" w:color="auto" w:fill="FFFFFF"/>
+        </w:rPr>
+        <w:t>ination</w:t>
+      </w:r>
+      <w:proofErr w:type="spellEnd"/>
+      <w:r>
+        <w:rPr>
+          <w:rFonts w:ascii="Times New Roman" w:hAnsi="Times New Roman" w:cs="Times New Roman"/>
+          <w:sz w:val="24"/>
+          <w:szCs w:val="24"/>
+          <w:shd w:val="clear" w:color="auto" w:fill="FFFFFF"/>
+        </w:rPr>
+        <w:t xml:space="preserve"> mosaic virus is an important virus disease of pea caused by two viruses in an obligate symbiosis: Pea enation mosaic virus-1 (</w:t>
+      </w:r>
+      <w:proofErr w:type="spellStart"/>
+      <w:r>
+        <w:rPr>
+          <w:rFonts w:ascii="Times New Roman" w:hAnsi="Times New Roman" w:cs="Times New Roman"/>
+          <w:sz w:val="24"/>
+          <w:szCs w:val="24"/>
+          <w:shd w:val="clear" w:color="auto" w:fill="FFFFFF"/>
+        </w:rPr>
+        <w:t>Enamovirus</w:t>
+      </w:r>
+      <w:proofErr w:type="spellEnd"/>
+      <w:r>
+        <w:rPr>
+          <w:rFonts w:ascii="Times New Roman" w:hAnsi="Times New Roman" w:cs="Times New Roman"/>
+          <w:sz w:val="24"/>
+          <w:szCs w:val="24"/>
+          <w:shd w:val="clear" w:color="auto" w:fill="FFFFFF"/>
+        </w:rPr>
+        <w:t xml:space="preserve">, </w:t>
+      </w:r>
+      <w:proofErr w:type="spellStart"/>
+      <w:r>
+        <w:rPr>
+          <w:rFonts w:ascii="Times New Roman" w:hAnsi="Times New Roman" w:cs="Times New Roman"/>
+          <w:sz w:val="24"/>
+          <w:szCs w:val="24"/>
+          <w:shd w:val="clear" w:color="auto" w:fill="FFFFFF"/>
+        </w:rPr>
+        <w:t>Luteoviridae</w:t>
+      </w:r>
+      <w:proofErr w:type="spellEnd"/>
+      <w:r>
+        <w:rPr>
+          <w:rFonts w:ascii="Times New Roman" w:hAnsi="Times New Roman" w:cs="Times New Roman"/>
+          <w:sz w:val="24"/>
+          <w:szCs w:val="24"/>
+          <w:shd w:val="clear" w:color="auto" w:fill="FFFFFF"/>
+        </w:rPr>
+        <w:t xml:space="preserve">), </w:t>
+      </w:r>
+      <w:proofErr w:type="spellStart"/>
+      <w:r>
+        <w:rPr>
+          <w:rFonts w:ascii="Times New Roman" w:hAnsi="Times New Roman" w:cs="Times New Roman"/>
+          <w:sz w:val="24"/>
+          <w:szCs w:val="24"/>
+          <w:shd w:val="clear" w:color="auto" w:fill="FFFFFF"/>
+        </w:rPr>
+        <w:t>transmited</w:t>
+      </w:r>
+      <w:proofErr w:type="spellEnd"/>
+      <w:r>
+        <w:rPr>
+          <w:rFonts w:ascii="Times New Roman" w:hAnsi="Times New Roman" w:cs="Times New Roman"/>
+          <w:sz w:val="24"/>
+          <w:szCs w:val="24"/>
+          <w:shd w:val="clear" w:color="auto" w:fill="FFFFFF"/>
+        </w:rPr>
+        <w:t xml:space="preserve"> in a circulative manner by aphids and Pea enation mosaic virus-2 (</w:t>
+      </w:r>
+      <w:proofErr w:type="spellStart"/>
+      <w:r>
+        <w:rPr>
+          <w:rFonts w:ascii="Times New Roman" w:hAnsi="Times New Roman" w:cs="Times New Roman"/>
+          <w:sz w:val="24"/>
+          <w:szCs w:val="24"/>
+          <w:shd w:val="clear" w:color="auto" w:fill="FFFFFF"/>
+        </w:rPr>
+        <w:t>Umbravirus</w:t>
+      </w:r>
+      <w:proofErr w:type="spellEnd"/>
+      <w:r>
+        <w:rPr>
+          <w:rFonts w:ascii="Times New Roman" w:hAnsi="Times New Roman" w:cs="Times New Roman"/>
+          <w:sz w:val="24"/>
+          <w:szCs w:val="24"/>
+          <w:shd w:val="clear" w:color="auto" w:fill="FFFFFF"/>
+        </w:rPr>
+        <w:t xml:space="preserve">, </w:t>
+      </w:r>
+      <w:proofErr w:type="spellStart"/>
+      <w:r>
+        <w:rPr>
+          <w:rFonts w:ascii="Times New Roman" w:hAnsi="Times New Roman" w:cs="Times New Roman"/>
+          <w:sz w:val="24"/>
+          <w:szCs w:val="24"/>
+          <w:shd w:val="clear" w:color="auto" w:fill="FFFFFF"/>
+        </w:rPr>
+        <w:t>Tombusviridae</w:t>
+      </w:r>
+      <w:proofErr w:type="spellEnd"/>
+      <w:r>
+        <w:rPr>
+          <w:rFonts w:ascii="Times New Roman" w:hAnsi="Times New Roman" w:cs="Times New Roman"/>
+          <w:sz w:val="24"/>
+          <w:szCs w:val="24"/>
+          <w:shd w:val="clear" w:color="auto" w:fill="FFFFFF"/>
+        </w:rPr>
+        <w:t xml:space="preserve">).  PEMV-1 occurs as part of a complex with PEMV-2 and induces mosaic symptoms and enations. Unlike other members of the family </w:t>
+      </w:r>
+      <w:proofErr w:type="spellStart"/>
+      <w:r>
+        <w:rPr>
+          <w:rFonts w:ascii="Times New Roman" w:hAnsi="Times New Roman" w:cs="Times New Roman"/>
+          <w:sz w:val="24"/>
+          <w:szCs w:val="24"/>
+          <w:shd w:val="clear" w:color="auto" w:fill="FFFFFF"/>
+        </w:rPr>
+        <w:t>Luteoviridae</w:t>
+      </w:r>
+      <w:proofErr w:type="spellEnd"/>
+      <w:r>
+        <w:rPr>
+          <w:rFonts w:ascii="Times New Roman" w:hAnsi="Times New Roman" w:cs="Times New Roman"/>
+          <w:sz w:val="24"/>
+          <w:szCs w:val="24"/>
+          <w:shd w:val="clear" w:color="auto" w:fill="FFFFFF"/>
+        </w:rPr>
+        <w:t xml:space="preserve">, PEMV-1 is readily transmitted mechanically, a property dependent on its multiplication in cells co-infected with PEMV-2. Aphid transmissibility is conferred by PEMV-1. Virions are found in mesophyll tissue as well as in vascular tissue. The genome of PEMV-1 is capable of autonomous replication in </w:t>
+      </w:r>
+      <w:proofErr w:type="gramStart"/>
+      <w:r>
+        <w:rPr>
+          <w:rFonts w:ascii="Times New Roman" w:hAnsi="Times New Roman" w:cs="Times New Roman"/>
+          <w:sz w:val="24"/>
+          <w:szCs w:val="24"/>
+          <w:shd w:val="clear" w:color="auto" w:fill="FFFFFF"/>
+        </w:rPr>
+        <w:t>protoplasts, but</w:t>
+      </w:r>
+      <w:proofErr w:type="gramEnd"/>
+      <w:r>
+        <w:rPr>
+          <w:rFonts w:ascii="Times New Roman" w:hAnsi="Times New Roman" w:cs="Times New Roman"/>
+          <w:sz w:val="24"/>
+          <w:szCs w:val="24"/>
+          <w:shd w:val="clear" w:color="auto" w:fill="FFFFFF"/>
+        </w:rPr>
+        <w:t xml:space="preserve"> is dependent on PEMV-2 to support systemic invasion (Hema, M. et al. Adv. Virus Res. 90: 431, 2014).</w:t>
+      </w:r>
+      <w:r>
+        <w:rPr>
+          <w:rFonts w:ascii="Times New Roman" w:hAnsi="Times New Roman" w:cs="Times New Roman"/>
+          <w:sz w:val="24"/>
+          <w:szCs w:val="24"/>
+        </w:rPr>
+        <w:br/>
+      </w:r>
+      <w:r>
+        <w:rPr>
+          <w:rFonts w:ascii="Times New Roman" w:hAnsi="Times New Roman" w:cs="Times New Roman"/>
+          <w:sz w:val="24"/>
+          <w:szCs w:val="24"/>
+        </w:rPr>
+        <w:br/>
+      </w:r>
+      <w:r>
+        <w:rPr>
+          <w:rFonts w:ascii="Times New Roman" w:hAnsi="Times New Roman" w:cs="Times New Roman"/>
+          <w:sz w:val="24"/>
+          <w:szCs w:val="24"/>
+          <w:shd w:val="clear" w:color="auto" w:fill="FFFFFF"/>
+        </w:rPr>
+        <w:lastRenderedPageBreak/>
+        <w:t>Line 11: pea enation mosaic virus (PEMV) “According to ICTV this is the correct form to describe virus isolates (lowercase letters, not italics).</w:t>
+      </w:r>
+    </w:p>
+    <w:p>
+      <w:pPr>
+        <w:rPr>
+          <w:rFonts w:ascii="Times New Roman" w:hAnsi="Times New Roman" w:cs="Times New Roman"/>
+          <w:sz w:val="24"/>
+          <w:szCs w:val="24"/>
+          <w:shd w:val="clear" w:color="auto" w:fill="FFFFFF"/>
+        </w:rPr>
+      </w:pPr>
+      <w:r>
+        <w:rPr>
+          <w:rFonts w:ascii="Times New Roman" w:hAnsi="Times New Roman" w:cs="Times New Roman"/>
+          <w:b/>
+          <w:bCs/>
+          <w:sz w:val="24"/>
+          <w:szCs w:val="24"/>
+          <w:shd w:val="clear" w:color="auto" w:fill="FFFFFF"/>
+        </w:rPr>
+        <w:t>Change made.</w:t>
+      </w:r>
+      <w:r>
+        <w:rPr>
+          <w:rFonts w:ascii="Times New Roman" w:hAnsi="Times New Roman" w:cs="Times New Roman"/>
+          <w:sz w:val="24"/>
+          <w:szCs w:val="24"/>
+        </w:rPr>
+        <w:br/>
+      </w:r>
+      <w:r>
+        <w:rPr>
+          <w:rFonts w:ascii="Times New Roman" w:hAnsi="Times New Roman" w:cs="Times New Roman"/>
+          <w:sz w:val="24"/>
+          <w:szCs w:val="24"/>
+        </w:rPr>
+        <w:br/>
+      </w:r>
+      <w:r>
+        <w:rPr>
+          <w:rFonts w:ascii="Times New Roman" w:hAnsi="Times New Roman" w:cs="Times New Roman"/>
+          <w:sz w:val="24"/>
+          <w:szCs w:val="24"/>
+          <w:shd w:val="clear" w:color="auto" w:fill="FFFFFF"/>
+        </w:rPr>
+        <w:t xml:space="preserve">Lines 22-23: </w:t>
+      </w:r>
+      <w:bookmarkStart w:id="1" w:name="_Hlk121472053"/>
+      <w:r>
+        <w:rPr>
+          <w:rFonts w:ascii="Times New Roman" w:hAnsi="Times New Roman" w:cs="Times New Roman"/>
+          <w:sz w:val="24"/>
+          <w:szCs w:val="24"/>
+          <w:shd w:val="clear" w:color="auto" w:fill="FFFFFF"/>
+        </w:rPr>
+        <w:t xml:space="preserve">The plant viruses transmitted in a circulative manner a </w:t>
+      </w:r>
+      <w:r>
+        <w:rPr>
+          <w:rFonts w:ascii="Times New Roman" w:hAnsi="Times New Roman" w:cs="Times New Roman"/>
+          <w:sz w:val="24"/>
+          <w:szCs w:val="24"/>
+          <w:shd w:val="clear" w:color="auto" w:fill="FFFFFF"/>
+        </w:rPr>
+        <w:t>need insect</w:t>
+      </w:r>
+      <w:r>
+        <w:rPr>
+          <w:rFonts w:ascii="Times New Roman" w:hAnsi="Times New Roman" w:cs="Times New Roman"/>
+          <w:sz w:val="24"/>
+          <w:szCs w:val="24"/>
+          <w:shd w:val="clear" w:color="auto" w:fill="FFFFFF"/>
+        </w:rPr>
+        <w:t xml:space="preserve"> for </w:t>
+      </w:r>
+      <w:proofErr w:type="gramStart"/>
+      <w:r>
+        <w:rPr>
+          <w:rFonts w:ascii="Times New Roman" w:hAnsi="Times New Roman" w:cs="Times New Roman"/>
+          <w:sz w:val="24"/>
+          <w:szCs w:val="24"/>
+          <w:shd w:val="clear" w:color="auto" w:fill="FFFFFF"/>
+        </w:rPr>
+        <w:t>spread,</w:t>
+      </w:r>
+      <w:proofErr w:type="gramEnd"/>
+      <w:r>
+        <w:rPr>
+          <w:rFonts w:ascii="Times New Roman" w:hAnsi="Times New Roman" w:cs="Times New Roman"/>
+          <w:sz w:val="24"/>
+          <w:szCs w:val="24"/>
+          <w:shd w:val="clear" w:color="auto" w:fill="FFFFFF"/>
+        </w:rPr>
+        <w:t xml:space="preserve"> especially phloem-feeding hemipterans like aphids (Power 2000; </w:t>
+      </w:r>
+      <w:proofErr w:type="spellStart"/>
+      <w:r>
+        <w:rPr>
+          <w:rFonts w:ascii="Times New Roman" w:hAnsi="Times New Roman" w:cs="Times New Roman"/>
+          <w:sz w:val="24"/>
+          <w:szCs w:val="24"/>
+          <w:shd w:val="clear" w:color="auto" w:fill="FFFFFF"/>
+        </w:rPr>
+        <w:t>Hogenhout</w:t>
+      </w:r>
+      <w:proofErr w:type="spellEnd"/>
+      <w:r>
+        <w:rPr>
+          <w:rFonts w:ascii="Times New Roman" w:hAnsi="Times New Roman" w:cs="Times New Roman"/>
+          <w:sz w:val="24"/>
+          <w:szCs w:val="24"/>
+          <w:shd w:val="clear" w:color="auto" w:fill="FFFFFF"/>
+        </w:rPr>
+        <w:t xml:space="preserve"> et al. 2008).</w:t>
+      </w:r>
+      <w:bookmarkEnd w:id="1"/>
+    </w:p>
+    <w:p>
+      <w:pPr>
+        <w:rPr>
+          <w:rFonts w:ascii="Times New Roman" w:hAnsi="Times New Roman" w:cs="Times New Roman"/>
+          <w:b/>
+          <w:bCs/>
+          <w:sz w:val="24"/>
+          <w:szCs w:val="24"/>
+        </w:rPr>
+      </w:pPr>
+      <w:r>
+        <w:rPr>
+          <w:rFonts w:ascii="Times New Roman" w:hAnsi="Times New Roman" w:cs="Times New Roman"/>
+          <w:b/>
+          <w:bCs/>
+          <w:sz w:val="24"/>
+          <w:szCs w:val="24"/>
+        </w:rPr>
+        <w:t>Change made with slight modifications.</w:t>
+      </w:r>
+    </w:p>
+    <w:p>
+      <w:pPr>
+        <w:rPr>
+          <w:rFonts w:ascii="Times New Roman" w:hAnsi="Times New Roman" w:cs="Times New Roman"/>
+          <w:sz w:val="24"/>
+          <w:szCs w:val="24"/>
+          <w:shd w:val="clear" w:color="auto" w:fill="FFFFFF"/>
+        </w:rPr>
+      </w:pPr>
+      <w:r>
+        <w:rPr>
+          <w:rFonts w:ascii="Times New Roman" w:hAnsi="Times New Roman" w:cs="Times New Roman"/>
+          <w:b/>
+          <w:bCs/>
+          <w:sz w:val="24"/>
+          <w:szCs w:val="24"/>
+        </w:rPr>
         <w:t>“</w:t>
       </w:r>
       <w:r>
@@ -2020,9 +2916,8 @@
           <w:bCs/>
           <w:sz w:val="24"/>
           <w:szCs w:val="24"/>
-          <w:shd w:val="clear" w:color="auto" w:fill="FFFFFF"/>
-        </w:rPr>
-        <w:t xml:space="preserve">Among all transects, we collected 15,289 A. </w:t>
+        </w:rPr>
+        <w:t xml:space="preserve">Circulative-transmitted viruses require an insect vector, often phloem-feeding hemipterans like aphids (Power 2000; </w:t>
       </w:r>
       <w:proofErr w:type="spellStart"/>
       <w:r>
@@ -2032,9 +2927,8 @@
           <w:bCs/>
           <w:sz w:val="24"/>
           <w:szCs w:val="24"/>
-          <w:shd w:val="clear" w:color="auto" w:fill="FFFFFF"/>
-        </w:rPr>
-        <w:t>pisum</w:t>
+        </w:rPr>
+        <w:t>Hogenhout</w:t>
       </w:r>
       <w:proofErr w:type="spellEnd"/>
       <w:r>
@@ -2044,18 +2938,16 @@
           <w:bCs/>
           <w:sz w:val="24"/>
           <w:szCs w:val="24"/>
-          <w:shd w:val="clear" w:color="auto" w:fill="FFFFFF"/>
-        </w:rPr>
-        <w:t xml:space="preserve"> aphids in total and assayed 1,076 candidate plant tissue samples for PEMV. In our transects we recorded 145 species of annual plants, of which 23 were in the family Fabaceae. We observed a range of abundances of aphids on non-crop hosts (Fig. 2) and abundance of non-crop legumes (Fig. 3).</w:t>
-      </w:r>
-      <w:r>
-        <w:rPr>
-          <w:rFonts w:ascii="Times New Roman" w:hAnsi="Times New Roman" w:cs="Times New Roman"/>
-          <w:b/>
-          <w:bCs/>
-          <w:sz w:val="24"/>
-          <w:szCs w:val="24"/>
-          <w:shd w:val="clear" w:color="auto" w:fill="FFFFFF"/>
+        </w:rPr>
+        <w:t xml:space="preserve"> et al. 2008).</w:t>
+      </w:r>
+      <w:r>
+        <w:rPr>
+          <w:rFonts w:ascii="Times New Roman" w:hAnsi="Times New Roman" w:cs="Times New Roman"/>
+          <w:b/>
+          <w:bCs/>
+          <w:sz w:val="24"/>
+          <w:szCs w:val="24"/>
         </w:rPr>
         <w:t>”</w:t>
       </w:r>
@@ -2082,322 +2974,724 @@
           <w:szCs w:val="24"/>
           <w:shd w:val="clear" w:color="auto" w:fill="FFFFFF"/>
         </w:rPr>
-        <w:t>Fig. 3. Figure 3 has the same axis and label problems as Fig. 2. What is the total length of the surveys? Again, I'm confused by the y-axis unit. Isn't it simpler to present a coverage percentage?</w:t>
-      </w:r>
-    </w:p>
-    <w:p>
-      <w:pPr>
-        <w:rPr>
-          <w:rFonts w:ascii="Times New Roman" w:hAnsi="Times New Roman" w:cs="Times New Roman"/>
-          <w:sz w:val="24"/>
-          <w:szCs w:val="24"/>
-          <w:shd w:val="clear" w:color="auto" w:fill="FFFFFF"/>
-        </w:rPr>
-      </w:pPr>
-      <w:r>
-        <w:rPr>
-          <w:rFonts w:ascii="Times New Roman" w:hAnsi="Times New Roman" w:cs="Times New Roman"/>
-          <w:b/>
-          <w:bCs/>
-          <w:sz w:val="24"/>
-          <w:szCs w:val="24"/>
-          <w:shd w:val="clear" w:color="auto" w:fill="FFFFFF"/>
-        </w:rPr>
-        <w:t>The axis label has been modified following Fig 2. And the figure caption is also updated to provide more information.</w:t>
-      </w:r>
-      <w:r>
-        <w:rPr>
-          <w:rFonts w:ascii="Times New Roman" w:hAnsi="Times New Roman" w:cs="Times New Roman"/>
-          <w:b/>
-          <w:bCs/>
-          <w:sz w:val="24"/>
-          <w:szCs w:val="24"/>
-          <w:shd w:val="clear" w:color="auto" w:fill="FFFFFF"/>
-        </w:rPr>
-        <w:t xml:space="preserve"> We chose to stay with cumulative plant cover since it is the same value being used as the denominator for the calculation in Fig. 2.</w:t>
-      </w:r>
-      <w:r>
-        <w:rPr>
-          <w:rFonts w:ascii="Times New Roman" w:hAnsi="Times New Roman" w:cs="Times New Roman"/>
-          <w:sz w:val="24"/>
-          <w:szCs w:val="24"/>
-        </w:rPr>
-        <w:br/>
-      </w:r>
-      <w:r>
-        <w:rPr>
-          <w:rFonts w:ascii="Times New Roman" w:hAnsi="Times New Roman" w:cs="Times New Roman"/>
-          <w:sz w:val="24"/>
-          <w:szCs w:val="24"/>
-        </w:rPr>
-        <w:br/>
-      </w:r>
-      <w:r>
-        <w:rPr>
-          <w:rFonts w:ascii="Times New Roman" w:hAnsi="Times New Roman" w:cs="Times New Roman"/>
-          <w:sz w:val="24"/>
-          <w:szCs w:val="24"/>
-          <w:shd w:val="clear" w:color="auto" w:fill="FFFFFF"/>
-        </w:rPr>
-        <w:t>Fig. 4. The x-label is incomplete and shifted up. (The printed version is even more incomplete).</w:t>
-      </w:r>
-    </w:p>
-    <w:p>
-      <w:pPr>
-        <w:rPr>
-          <w:rFonts w:ascii="Times New Roman" w:hAnsi="Times New Roman" w:cs="Times New Roman"/>
-          <w:b/>
-          <w:bCs/>
-          <w:sz w:val="24"/>
-          <w:szCs w:val="24"/>
-          <w:shd w:val="clear" w:color="auto" w:fill="FFFFFF"/>
-        </w:rPr>
-      </w:pPr>
-      <w:r>
-        <w:rPr>
-          <w:rFonts w:ascii="Times New Roman" w:hAnsi="Times New Roman" w:cs="Times New Roman"/>
-          <w:b/>
-          <w:bCs/>
-          <w:sz w:val="24"/>
-          <w:szCs w:val="24"/>
-          <w:shd w:val="clear" w:color="auto" w:fill="FFFFFF"/>
-        </w:rPr>
-        <w:t xml:space="preserve">Formatting error in the pdf production process. We did not see this in our submitted </w:t>
-      </w:r>
-      <w:proofErr w:type="gramStart"/>
-      <w:r>
-        <w:rPr>
-          <w:rFonts w:ascii="Times New Roman" w:hAnsi="Times New Roman" w:cs="Times New Roman"/>
-          <w:b/>
-          <w:bCs/>
-          <w:sz w:val="24"/>
-          <w:szCs w:val="24"/>
-          <w:shd w:val="clear" w:color="auto" w:fill="FFFFFF"/>
-        </w:rPr>
-        <w:t>manuscript</w:t>
-      </w:r>
-      <w:r>
-        <w:rPr>
-          <w:rFonts w:ascii="Times New Roman" w:hAnsi="Times New Roman" w:cs="Times New Roman"/>
-          <w:b/>
-          <w:bCs/>
-          <w:sz w:val="24"/>
-          <w:szCs w:val="24"/>
-          <w:shd w:val="clear" w:color="auto" w:fill="FFFFFF"/>
-        </w:rPr>
-        <w:t>, but</w:t>
-      </w:r>
-      <w:proofErr w:type="gramEnd"/>
-      <w:r>
-        <w:rPr>
-          <w:rFonts w:ascii="Times New Roman" w:hAnsi="Times New Roman" w:cs="Times New Roman"/>
-          <w:b/>
-          <w:bCs/>
-          <w:sz w:val="24"/>
-          <w:szCs w:val="24"/>
-          <w:shd w:val="clear" w:color="auto" w:fill="FFFFFF"/>
-        </w:rPr>
-        <w:t xml:space="preserve"> will check upon resubmission.</w:t>
-      </w:r>
-    </w:p>
-    <w:p>
-      <w:pPr>
-        <w:rPr>
-          <w:rFonts w:ascii="Times New Roman" w:hAnsi="Times New Roman" w:cs="Times New Roman"/>
-          <w:sz w:val="24"/>
-          <w:szCs w:val="24"/>
-          <w:shd w:val="clear" w:color="auto" w:fill="FFFFFF"/>
-        </w:rPr>
-      </w:pPr>
-      <w:r>
-        <w:rPr>
-          <w:rFonts w:ascii="Times New Roman" w:hAnsi="Times New Roman" w:cs="Times New Roman"/>
-          <w:sz w:val="24"/>
-          <w:szCs w:val="24"/>
-        </w:rPr>
-        <w:br/>
-      </w:r>
-      <w:r>
-        <w:rPr>
-          <w:rFonts w:ascii="Times New Roman" w:hAnsi="Times New Roman" w:cs="Times New Roman"/>
-          <w:sz w:val="24"/>
-          <w:szCs w:val="24"/>
-          <w:shd w:val="clear" w:color="auto" w:fill="FFFFFF"/>
-        </w:rPr>
-        <w:t>Isn't it interesting to add an R² to this kind of correlation?</w:t>
-      </w:r>
-    </w:p>
-    <w:p>
-      <w:pPr>
-        <w:rPr>
-          <w:rFonts w:ascii="Times New Roman" w:hAnsi="Times New Roman" w:cs="Times New Roman"/>
-          <w:b/>
-          <w:bCs/>
-          <w:sz w:val="24"/>
-          <w:szCs w:val="24"/>
-          <w:shd w:val="clear" w:color="auto" w:fill="FFFFFF"/>
-        </w:rPr>
-      </w:pPr>
-      <w:r>
-        <w:rPr>
-          <w:rFonts w:ascii="Times New Roman" w:hAnsi="Times New Roman" w:cs="Times New Roman"/>
-          <w:b/>
-          <w:bCs/>
+        <w:t xml:space="preserve">Line 69: ... including PEMV (Rashed et al. 2018; </w:t>
+      </w:r>
+      <w:proofErr w:type="spellStart"/>
+      <w:r>
+        <w:rPr>
+          <w:rFonts w:ascii="Times New Roman" w:hAnsi="Times New Roman" w:cs="Times New Roman"/>
+          <w:sz w:val="24"/>
+          <w:szCs w:val="24"/>
+          <w:shd w:val="clear" w:color="auto" w:fill="FFFFFF"/>
+        </w:rPr>
+        <w:t>Chatzivassiliou</w:t>
+      </w:r>
+      <w:proofErr w:type="spellEnd"/>
+      <w:r>
+        <w:rPr>
+          <w:rFonts w:ascii="Times New Roman" w:hAnsi="Times New Roman" w:cs="Times New Roman"/>
+          <w:sz w:val="24"/>
+          <w:szCs w:val="24"/>
+          <w:shd w:val="clear" w:color="auto" w:fill="FFFFFF"/>
+        </w:rPr>
+        <w:t xml:space="preserve"> 2021)</w:t>
+      </w:r>
+    </w:p>
+    <w:p>
+      <w:pPr>
+        <w:rPr>
+          <w:rFonts w:ascii="Times New Roman" w:hAnsi="Times New Roman" w:cs="Times New Roman"/>
+          <w:sz w:val="24"/>
+          <w:szCs w:val="24"/>
+        </w:rPr>
+      </w:pPr>
+      <w:r>
+        <w:rPr>
+          <w:rFonts w:ascii="Times New Roman" w:hAnsi="Times New Roman" w:cs="Times New Roman"/>
+          <w:b/>
+          <w:bCs/>
+          <w:sz w:val="24"/>
+          <w:szCs w:val="24"/>
+          <w:shd w:val="clear" w:color="auto" w:fill="FFFFFF"/>
+        </w:rPr>
+        <w:t>Change made to just use the abbreviation.</w:t>
+      </w:r>
+      <w:r>
+        <w:rPr>
+          <w:rFonts w:ascii="Times New Roman" w:hAnsi="Times New Roman" w:cs="Times New Roman"/>
+          <w:sz w:val="24"/>
+          <w:szCs w:val="24"/>
+        </w:rPr>
+        <w:br/>
+      </w:r>
+      <w:r>
+        <w:rPr>
+          <w:rFonts w:ascii="Times New Roman" w:hAnsi="Times New Roman" w:cs="Times New Roman"/>
+          <w:sz w:val="24"/>
+          <w:szCs w:val="24"/>
+        </w:rPr>
+        <w:br/>
+      </w:r>
+      <w:r>
+        <w:rPr>
+          <w:rFonts w:ascii="Times New Roman" w:hAnsi="Times New Roman" w:cs="Times New Roman"/>
+          <w:sz w:val="24"/>
+          <w:szCs w:val="24"/>
+          <w:shd w:val="clear" w:color="auto" w:fill="FFFFFF"/>
+        </w:rPr>
+        <w:t>Line 88: Alate aphids were counted...</w:t>
+      </w:r>
+      <w:r>
+        <w:rPr>
+          <w:rFonts w:ascii="Times New Roman" w:hAnsi="Times New Roman" w:cs="Times New Roman"/>
+          <w:sz w:val="24"/>
+          <w:szCs w:val="24"/>
+        </w:rPr>
+        <w:br/>
+      </w:r>
+    </w:p>
+    <w:p>
+      <w:pPr>
+        <w:rPr>
+          <w:rFonts w:ascii="Times New Roman" w:hAnsi="Times New Roman" w:cs="Times New Roman"/>
+          <w:b/>
+          <w:bCs/>
+          <w:sz w:val="24"/>
+          <w:szCs w:val="24"/>
+        </w:rPr>
+      </w:pPr>
+      <w:r>
+        <w:rPr>
+          <w:rFonts w:ascii="Times New Roman" w:hAnsi="Times New Roman" w:cs="Times New Roman"/>
+          <w:b/>
+          <w:bCs/>
+          <w:sz w:val="24"/>
+          <w:szCs w:val="24"/>
+        </w:rPr>
+        <w:t>This change is made along with some slight modifications to improve the clarity in this section.</w:t>
+      </w:r>
+    </w:p>
+    <w:p>
+      <w:pPr>
+        <w:rPr>
+          <w:rFonts w:ascii="Times New Roman" w:hAnsi="Times New Roman" w:cs="Times New Roman"/>
+          <w:sz w:val="24"/>
+          <w:szCs w:val="24"/>
+          <w:shd w:val="clear" w:color="auto" w:fill="FFFFFF"/>
+        </w:rPr>
+      </w:pPr>
+      <w:r>
+        <w:rPr>
+          <w:rFonts w:ascii="Times New Roman" w:hAnsi="Times New Roman" w:cs="Times New Roman"/>
+          <w:sz w:val="24"/>
+          <w:szCs w:val="24"/>
+        </w:rPr>
+        <w:br/>
+      </w:r>
+      <w:r>
+        <w:rPr>
+          <w:rFonts w:ascii="Times New Roman" w:hAnsi="Times New Roman" w:cs="Times New Roman"/>
+          <w:sz w:val="24"/>
+          <w:szCs w:val="24"/>
+          <w:shd w:val="clear" w:color="auto" w:fill="FFFFFF"/>
+        </w:rPr>
+        <w:t>Line 112: In the item “PEMV detection in plant”, emphasize that RT-PCR was specific for detection of PEMV-1 which is responsible for transmission by aphids.</w:t>
+      </w:r>
+    </w:p>
+    <w:p>
+      <w:pPr>
+        <w:rPr>
+          <w:rFonts w:ascii="Times New Roman" w:hAnsi="Times New Roman" w:cs="Times New Roman"/>
+          <w:sz w:val="24"/>
+          <w:szCs w:val="24"/>
+          <w:shd w:val="clear" w:color="auto" w:fill="FFFFFF"/>
+        </w:rPr>
+      </w:pPr>
+      <w:r>
+        <w:rPr>
+          <w:rFonts w:ascii="Times New Roman" w:hAnsi="Times New Roman" w:cs="Times New Roman"/>
+          <w:b/>
+          <w:bCs/>
+          <w:sz w:val="24"/>
+          <w:szCs w:val="24"/>
+          <w:shd w:val="clear" w:color="auto" w:fill="FFFFFF"/>
+        </w:rPr>
+        <w:t>Subsection header is now “</w:t>
+      </w:r>
+      <w:r>
+        <w:rPr>
+          <w:rFonts w:ascii="Times New Roman" w:hAnsi="Times New Roman" w:cs="Times New Roman"/>
+          <w:b/>
+          <w:bCs/>
+          <w:i/>
+          <w:iCs/>
+          <w:sz w:val="24"/>
+          <w:szCs w:val="24"/>
+          <w:shd w:val="clear" w:color="auto" w:fill="FFFFFF"/>
+        </w:rPr>
+        <w:t>PEMV-1 detection in plants by RT-PCR</w:t>
+      </w:r>
+      <w:r>
+        <w:rPr>
+          <w:rFonts w:ascii="Times New Roman" w:hAnsi="Times New Roman" w:cs="Times New Roman"/>
+          <w:b/>
+          <w:bCs/>
+          <w:sz w:val="24"/>
+          <w:szCs w:val="24"/>
+          <w:shd w:val="clear" w:color="auto" w:fill="FFFFFF"/>
+        </w:rPr>
+        <w:t>”.</w:t>
+      </w:r>
+      <w:r>
+        <w:rPr>
+          <w:rFonts w:ascii="Times New Roman" w:hAnsi="Times New Roman" w:cs="Times New Roman"/>
+          <w:sz w:val="24"/>
+          <w:szCs w:val="24"/>
+        </w:rPr>
+        <w:br/>
+      </w:r>
+      <w:r>
+        <w:rPr>
+          <w:rFonts w:ascii="Times New Roman" w:hAnsi="Times New Roman" w:cs="Times New Roman"/>
+          <w:sz w:val="24"/>
+          <w:szCs w:val="24"/>
+        </w:rPr>
+        <w:br/>
+      </w:r>
+      <w:r>
+        <w:rPr>
+          <w:rFonts w:ascii="Times New Roman" w:hAnsi="Times New Roman" w:cs="Times New Roman"/>
+          <w:sz w:val="24"/>
+          <w:szCs w:val="24"/>
+          <w:shd w:val="clear" w:color="auto" w:fill="FFFFFF"/>
+        </w:rPr>
+        <w:t>Line 192: (Paudel et al. 2018)</w:t>
+      </w:r>
+    </w:p>
+    <w:p>
+      <w:pPr>
+        <w:rPr>
+          <w:rFonts w:ascii="Times New Roman" w:hAnsi="Times New Roman" w:cs="Times New Roman"/>
+          <w:b/>
+          <w:bCs/>
+          <w:sz w:val="24"/>
+          <w:szCs w:val="24"/>
+          <w:shd w:val="clear" w:color="auto" w:fill="FFFFFF"/>
+        </w:rPr>
+      </w:pPr>
+      <w:r>
+        <w:rPr>
+          <w:rFonts w:ascii="Times New Roman" w:hAnsi="Times New Roman" w:cs="Times New Roman"/>
+          <w:b/>
+          <w:bCs/>
+          <w:sz w:val="24"/>
+          <w:szCs w:val="24"/>
+          <w:shd w:val="clear" w:color="auto" w:fill="FFFFFF"/>
+        </w:rPr>
+        <w:t>Change made.</w:t>
+      </w:r>
+      <w:r>
+        <w:rPr>
+          <w:rFonts w:ascii="Times New Roman" w:hAnsi="Times New Roman" w:cs="Times New Roman"/>
+          <w:sz w:val="24"/>
+          <w:szCs w:val="24"/>
+        </w:rPr>
+        <w:br/>
+      </w:r>
+      <w:r>
+        <w:rPr>
+          <w:rFonts w:ascii="Times New Roman" w:hAnsi="Times New Roman" w:cs="Times New Roman"/>
+          <w:sz w:val="24"/>
+          <w:szCs w:val="24"/>
+        </w:rPr>
+        <w:br/>
+      </w:r>
+      <w:r>
+        <w:rPr>
+          <w:rFonts w:ascii="Times New Roman" w:hAnsi="Times New Roman" w:cs="Times New Roman"/>
+          <w:sz w:val="24"/>
+          <w:szCs w:val="24"/>
+          <w:shd w:val="clear" w:color="auto" w:fill="FFFFFF"/>
+        </w:rPr>
+        <w:t>Papers present in the item "Reference" but not mentioned in the text:</w:t>
+      </w:r>
+      <w:r>
+        <w:rPr>
+          <w:rFonts w:ascii="Times New Roman" w:hAnsi="Times New Roman" w:cs="Times New Roman"/>
+          <w:sz w:val="24"/>
+          <w:szCs w:val="24"/>
+        </w:rPr>
+        <w:br/>
+      </w:r>
+      <w:r>
+        <w:rPr>
+          <w:rFonts w:ascii="Times New Roman" w:hAnsi="Times New Roman" w:cs="Times New Roman"/>
+          <w:sz w:val="24"/>
+          <w:szCs w:val="24"/>
+          <w:shd w:val="clear" w:color="auto" w:fill="FFFFFF"/>
+        </w:rPr>
+        <w:t>Al-Karaki, G. N. (1999)</w:t>
+      </w:r>
+      <w:r>
+        <w:rPr>
+          <w:rFonts w:ascii="Times New Roman" w:hAnsi="Times New Roman" w:cs="Times New Roman"/>
+          <w:sz w:val="24"/>
+          <w:szCs w:val="24"/>
+          <w:shd w:val="clear" w:color="auto" w:fill="FFFFFF"/>
+        </w:rPr>
+        <w:t xml:space="preserve"> </w:t>
+      </w:r>
+      <w:r>
+        <w:rPr>
+          <w:rFonts w:ascii="Times New Roman" w:hAnsi="Times New Roman" w:cs="Times New Roman"/>
+          <w:b/>
+          <w:bCs/>
+          <w:sz w:val="24"/>
+          <w:szCs w:val="24"/>
+          <w:shd w:val="clear" w:color="auto" w:fill="FFFFFF"/>
+        </w:rPr>
+        <w:t>removed</w:t>
+      </w:r>
+      <w:r>
+        <w:rPr>
+          <w:rFonts w:ascii="Times New Roman" w:hAnsi="Times New Roman" w:cs="Times New Roman"/>
+          <w:sz w:val="24"/>
+          <w:szCs w:val="24"/>
+        </w:rPr>
+        <w:br/>
+      </w:r>
+      <w:r>
+        <w:rPr>
+          <w:rFonts w:ascii="Times New Roman" w:hAnsi="Times New Roman" w:cs="Times New Roman"/>
+          <w:sz w:val="24"/>
+          <w:szCs w:val="24"/>
+          <w:shd w:val="clear" w:color="auto" w:fill="FFFFFF"/>
+        </w:rPr>
+        <w:t>Ali, M. P. et al (2014)</w:t>
+      </w:r>
+      <w:r>
+        <w:rPr>
+          <w:rFonts w:ascii="Times New Roman" w:hAnsi="Times New Roman" w:cs="Times New Roman"/>
+          <w:sz w:val="24"/>
+          <w:szCs w:val="24"/>
+          <w:shd w:val="clear" w:color="auto" w:fill="FFFFFF"/>
+        </w:rPr>
+        <w:t xml:space="preserve"> </w:t>
+      </w:r>
+      <w:r>
+        <w:rPr>
+          <w:rFonts w:ascii="Times New Roman" w:hAnsi="Times New Roman" w:cs="Times New Roman"/>
+          <w:b/>
+          <w:bCs/>
+          <w:sz w:val="24"/>
+          <w:szCs w:val="24"/>
+          <w:shd w:val="clear" w:color="auto" w:fill="FFFFFF"/>
+        </w:rPr>
+        <w:t>removed</w:t>
+      </w:r>
+      <w:r>
+        <w:rPr>
+          <w:rFonts w:ascii="Times New Roman" w:hAnsi="Times New Roman" w:cs="Times New Roman"/>
+          <w:sz w:val="24"/>
+          <w:szCs w:val="24"/>
+        </w:rPr>
+        <w:br/>
+      </w:r>
+      <w:r>
+        <w:rPr>
+          <w:rFonts w:ascii="Times New Roman" w:hAnsi="Times New Roman" w:cs="Times New Roman"/>
+          <w:sz w:val="24"/>
+          <w:szCs w:val="24"/>
+          <w:shd w:val="clear" w:color="auto" w:fill="FFFFFF"/>
+        </w:rPr>
+        <w:t>Chisholm, P. J. et al (2018)</w:t>
+      </w:r>
+      <w:r>
+        <w:rPr>
+          <w:rFonts w:ascii="Times New Roman" w:hAnsi="Times New Roman" w:cs="Times New Roman"/>
+          <w:sz w:val="24"/>
+          <w:szCs w:val="24"/>
+          <w:shd w:val="clear" w:color="auto" w:fill="FFFFFF"/>
+        </w:rPr>
+        <w:t xml:space="preserve"> </w:t>
+      </w:r>
+      <w:r>
+        <w:rPr>
+          <w:rFonts w:ascii="Times New Roman" w:hAnsi="Times New Roman" w:cs="Times New Roman"/>
+          <w:b/>
+          <w:bCs/>
+          <w:sz w:val="24"/>
+          <w:szCs w:val="24"/>
+          <w:shd w:val="clear" w:color="auto" w:fill="FFFFFF"/>
+        </w:rPr>
+        <w:t>added to methods section</w:t>
+      </w:r>
+      <w:r>
+        <w:rPr>
+          <w:rFonts w:ascii="Times New Roman" w:hAnsi="Times New Roman" w:cs="Times New Roman"/>
+          <w:sz w:val="24"/>
+          <w:szCs w:val="24"/>
+        </w:rPr>
+        <w:br/>
+      </w:r>
+      <w:r>
+        <w:rPr>
+          <w:rFonts w:ascii="Times New Roman" w:hAnsi="Times New Roman" w:cs="Times New Roman"/>
+          <w:sz w:val="24"/>
+          <w:szCs w:val="24"/>
+          <w:shd w:val="clear" w:color="auto" w:fill="FFFFFF"/>
+        </w:rPr>
+        <w:t>Northfield, T. D. et al (2008)</w:t>
+      </w:r>
+      <w:r>
+        <w:rPr>
+          <w:rFonts w:ascii="Times New Roman" w:hAnsi="Times New Roman" w:cs="Times New Roman"/>
+          <w:sz w:val="24"/>
+          <w:szCs w:val="24"/>
+          <w:shd w:val="clear" w:color="auto" w:fill="FFFFFF"/>
+        </w:rPr>
+        <w:t xml:space="preserve"> </w:t>
+      </w:r>
+      <w:r>
+        <w:rPr>
+          <w:rFonts w:ascii="Times New Roman" w:hAnsi="Times New Roman" w:cs="Times New Roman"/>
+          <w:b/>
+          <w:bCs/>
+          <w:sz w:val="24"/>
+          <w:szCs w:val="24"/>
+          <w:shd w:val="clear" w:color="auto" w:fill="FFFFFF"/>
+        </w:rPr>
+        <w:t>added to discussion section</w:t>
+      </w:r>
+      <w:r>
+        <w:rPr>
+          <w:rFonts w:ascii="Times New Roman" w:hAnsi="Times New Roman" w:cs="Times New Roman"/>
+          <w:sz w:val="24"/>
+          <w:szCs w:val="24"/>
+        </w:rPr>
+        <w:br/>
+      </w:r>
+      <w:proofErr w:type="spellStart"/>
+      <w:r>
+        <w:rPr>
+          <w:rFonts w:ascii="Times New Roman" w:hAnsi="Times New Roman" w:cs="Times New Roman"/>
+          <w:sz w:val="24"/>
+          <w:szCs w:val="24"/>
+          <w:shd w:val="clear" w:color="auto" w:fill="FFFFFF"/>
+        </w:rPr>
+        <w:t>Pernek</w:t>
+      </w:r>
+      <w:proofErr w:type="spellEnd"/>
+      <w:r>
+        <w:rPr>
+          <w:rFonts w:ascii="Times New Roman" w:hAnsi="Times New Roman" w:cs="Times New Roman"/>
+          <w:sz w:val="24"/>
+          <w:szCs w:val="24"/>
+          <w:shd w:val="clear" w:color="auto" w:fill="FFFFFF"/>
+        </w:rPr>
+        <w:t>, M. et al (2008)</w:t>
+      </w:r>
+      <w:r>
+        <w:rPr>
+          <w:rFonts w:ascii="Times New Roman" w:hAnsi="Times New Roman" w:cs="Times New Roman"/>
+          <w:sz w:val="24"/>
+          <w:szCs w:val="24"/>
+          <w:shd w:val="clear" w:color="auto" w:fill="FFFFFF"/>
+        </w:rPr>
+        <w:t xml:space="preserve"> </w:t>
+      </w:r>
+      <w:r>
+        <w:rPr>
+          <w:rFonts w:ascii="Times New Roman" w:hAnsi="Times New Roman" w:cs="Times New Roman"/>
+          <w:b/>
+          <w:bCs/>
+          <w:sz w:val="24"/>
+          <w:szCs w:val="24"/>
+          <w:shd w:val="clear" w:color="auto" w:fill="FFFFFF"/>
+        </w:rPr>
+        <w:t>added to discussion section</w:t>
+      </w:r>
+      <w:r>
+        <w:rPr>
+          <w:rFonts w:ascii="Times New Roman" w:hAnsi="Times New Roman" w:cs="Times New Roman"/>
+          <w:sz w:val="24"/>
+          <w:szCs w:val="24"/>
+        </w:rPr>
+        <w:br/>
+      </w:r>
+      <w:r>
+        <w:rPr>
+          <w:rFonts w:ascii="Times New Roman" w:hAnsi="Times New Roman" w:cs="Times New Roman"/>
+          <w:sz w:val="24"/>
+          <w:szCs w:val="24"/>
+          <w:shd w:val="clear" w:color="auto" w:fill="FFFFFF"/>
+        </w:rPr>
+        <w:t>Takahashi, H. et al (2019)</w:t>
+      </w:r>
+      <w:r>
+        <w:rPr>
+          <w:rFonts w:ascii="Times New Roman" w:hAnsi="Times New Roman" w:cs="Times New Roman"/>
+          <w:sz w:val="24"/>
+          <w:szCs w:val="24"/>
+          <w:shd w:val="clear" w:color="auto" w:fill="FFFFFF"/>
+        </w:rPr>
+        <w:t xml:space="preserve"> </w:t>
+      </w:r>
+      <w:r>
+        <w:rPr>
+          <w:rFonts w:ascii="Times New Roman" w:hAnsi="Times New Roman" w:cs="Times New Roman"/>
+          <w:b/>
+          <w:bCs/>
+          <w:sz w:val="24"/>
+          <w:szCs w:val="24"/>
+          <w:shd w:val="clear" w:color="auto" w:fill="FFFFFF"/>
+        </w:rPr>
+        <w:t>added to introduction</w:t>
+      </w:r>
+      <w:r>
+        <w:rPr>
+          <w:rFonts w:ascii="Times New Roman" w:hAnsi="Times New Roman" w:cs="Times New Roman"/>
+          <w:sz w:val="24"/>
+          <w:szCs w:val="24"/>
+        </w:rPr>
+        <w:br/>
+      </w:r>
+      <w:r>
+        <w:rPr>
+          <w:rFonts w:ascii="Times New Roman" w:hAnsi="Times New Roman" w:cs="Times New Roman"/>
+          <w:sz w:val="24"/>
+          <w:szCs w:val="24"/>
+          <w:shd w:val="clear" w:color="auto" w:fill="FFFFFF"/>
+        </w:rPr>
+        <w:t>Teasdale, J. R. et al (2004)</w:t>
+      </w:r>
+      <w:r>
+        <w:rPr>
+          <w:rFonts w:ascii="Times New Roman" w:hAnsi="Times New Roman" w:cs="Times New Roman"/>
+          <w:sz w:val="24"/>
+          <w:szCs w:val="24"/>
+          <w:shd w:val="clear" w:color="auto" w:fill="FFFFFF"/>
+        </w:rPr>
+        <w:t xml:space="preserve"> </w:t>
+      </w:r>
+      <w:r>
+        <w:rPr>
+          <w:rFonts w:ascii="Times New Roman" w:hAnsi="Times New Roman" w:cs="Times New Roman"/>
+          <w:b/>
+          <w:bCs/>
+          <w:sz w:val="24"/>
+          <w:szCs w:val="24"/>
+          <w:shd w:val="clear" w:color="auto" w:fill="FFFFFF"/>
+        </w:rPr>
+        <w:t>removed</w:t>
+      </w:r>
+      <w:r>
+        <w:rPr>
+          <w:rFonts w:ascii="Times New Roman" w:hAnsi="Times New Roman" w:cs="Times New Roman"/>
+          <w:sz w:val="24"/>
+          <w:szCs w:val="24"/>
+        </w:rPr>
+        <w:br/>
+      </w:r>
+      <w:r>
+        <w:rPr>
+          <w:rFonts w:ascii="Times New Roman" w:hAnsi="Times New Roman" w:cs="Times New Roman"/>
+          <w:sz w:val="24"/>
+          <w:szCs w:val="24"/>
+          <w:shd w:val="clear" w:color="auto" w:fill="FFFFFF"/>
+        </w:rPr>
+        <w:t>Wenninger, E. J. et al (2019)</w:t>
+      </w:r>
+      <w:r>
+        <w:rPr>
+          <w:rFonts w:ascii="Times New Roman" w:hAnsi="Times New Roman" w:cs="Times New Roman"/>
+          <w:sz w:val="24"/>
+          <w:szCs w:val="24"/>
+          <w:shd w:val="clear" w:color="auto" w:fill="FFFFFF"/>
+        </w:rPr>
+        <w:t xml:space="preserve"> </w:t>
+      </w:r>
+      <w:r>
+        <w:rPr>
+          <w:rFonts w:ascii="Times New Roman" w:hAnsi="Times New Roman" w:cs="Times New Roman"/>
+          <w:b/>
+          <w:bCs/>
+          <w:sz w:val="24"/>
+          <w:szCs w:val="24"/>
+          <w:shd w:val="clear" w:color="auto" w:fill="FFFFFF"/>
+        </w:rPr>
+        <w:t>added to introduction</w:t>
+      </w:r>
+      <w:r>
+        <w:rPr>
+          <w:rFonts w:ascii="Times New Roman" w:hAnsi="Times New Roman" w:cs="Times New Roman"/>
+          <w:sz w:val="24"/>
+          <w:szCs w:val="24"/>
+        </w:rPr>
+        <w:br/>
+      </w:r>
+      <w:r>
+        <w:rPr>
+          <w:rFonts w:ascii="Times New Roman" w:hAnsi="Times New Roman" w:cs="Times New Roman"/>
+          <w:sz w:val="24"/>
+          <w:szCs w:val="24"/>
+          <w:shd w:val="clear" w:color="auto" w:fill="FFFFFF"/>
+        </w:rPr>
+        <w:t>Zalucki, M. P. &amp; Furlong, M. J. (2005)</w:t>
+      </w:r>
+      <w:r>
+        <w:rPr>
+          <w:rFonts w:ascii="Times New Roman" w:hAnsi="Times New Roman" w:cs="Times New Roman"/>
+          <w:sz w:val="24"/>
+          <w:szCs w:val="24"/>
+          <w:shd w:val="clear" w:color="auto" w:fill="FFFFFF"/>
+        </w:rPr>
+        <w:t xml:space="preserve"> </w:t>
+      </w:r>
+      <w:r>
+        <w:rPr>
+          <w:rFonts w:ascii="Times New Roman" w:hAnsi="Times New Roman" w:cs="Times New Roman"/>
+          <w:b/>
+          <w:bCs/>
+          <w:sz w:val="24"/>
+          <w:szCs w:val="24"/>
+          <w:shd w:val="clear" w:color="auto" w:fill="FFFFFF"/>
+        </w:rPr>
+        <w:t>removed</w:t>
+      </w:r>
+    </w:p>
+    <w:p>
+      <w:pPr>
+        <w:rPr>
+          <w:rFonts w:ascii="Times New Roman" w:hAnsi="Times New Roman" w:cs="Times New Roman"/>
+          <w:sz w:val="24"/>
+          <w:szCs w:val="24"/>
+        </w:rPr>
+      </w:pPr>
+      <w:r>
+        <w:rPr>
+          <w:rFonts w:ascii="Times New Roman" w:hAnsi="Times New Roman" w:cs="Times New Roman"/>
+          <w:sz w:val="24"/>
+          <w:szCs w:val="24"/>
+        </w:rPr>
+        <w:br/>
+      </w:r>
+      <w:r>
+        <w:rPr>
+          <w:rFonts w:ascii="Times New Roman" w:hAnsi="Times New Roman" w:cs="Times New Roman"/>
+          <w:sz w:val="24"/>
+          <w:szCs w:val="24"/>
+        </w:rPr>
+        <w:br/>
+      </w:r>
+      <w:r>
+        <w:rPr>
+          <w:rFonts w:ascii="Times New Roman" w:hAnsi="Times New Roman" w:cs="Times New Roman"/>
+          <w:sz w:val="24"/>
+          <w:szCs w:val="24"/>
+          <w:shd w:val="clear" w:color="auto" w:fill="FFFFFF"/>
+        </w:rPr>
+        <w:t>Paper cited in the text and not present in the item "Reference"</w:t>
+      </w:r>
+      <w:r>
+        <w:rPr>
+          <w:rFonts w:ascii="Times New Roman" w:hAnsi="Times New Roman" w:cs="Times New Roman"/>
+          <w:sz w:val="24"/>
+          <w:szCs w:val="24"/>
+        </w:rPr>
+        <w:br/>
+      </w:r>
+      <w:r>
+        <w:rPr>
+          <w:rFonts w:ascii="Times New Roman" w:hAnsi="Times New Roman" w:cs="Times New Roman"/>
           <w:sz w:val="24"/>
           <w:szCs w:val="24"/>
           <w:shd w:val="clear" w:color="auto" w:fill="FFFFFF"/>
         </w:rPr>
         <w:lastRenderedPageBreak/>
-        <w:t xml:space="preserve">Since this is a logistic GLM, it is possible to calculate the Pseudo- </w:t>
-      </w:r>
-      <w:r>
-        <w:rPr>
-          <w:rFonts w:ascii="Times New Roman" w:hAnsi="Times New Roman" w:cs="Times New Roman"/>
-          <w:b/>
-          <w:bCs/>
-          <w:sz w:val="24"/>
-          <w:szCs w:val="24"/>
-          <w:shd w:val="clear" w:color="auto" w:fill="FFFFFF"/>
-        </w:rPr>
-        <w:t>R²</w:t>
-      </w:r>
-      <w:r>
-        <w:rPr>
-          <w:rFonts w:ascii="Times New Roman" w:hAnsi="Times New Roman" w:cs="Times New Roman"/>
-          <w:b/>
-          <w:bCs/>
-          <w:sz w:val="24"/>
-          <w:szCs w:val="24"/>
-          <w:shd w:val="clear" w:color="auto" w:fill="FFFFFF"/>
-        </w:rPr>
-        <w:t>, which in this case is 0.049, but these coefficients cannot be interpreted the same way as OLS regression, so we decided it does not add anything to the figure or figure caption.</w:t>
-      </w:r>
-    </w:p>
-    <w:p>
-      <w:pPr>
-        <w:rPr>
-          <w:rFonts w:ascii="Times New Roman" w:hAnsi="Times New Roman" w:cs="Times New Roman"/>
-          <w:sz w:val="24"/>
-          <w:szCs w:val="24"/>
-          <w:shd w:val="clear" w:color="auto" w:fill="FFFFFF"/>
-        </w:rPr>
-      </w:pPr>
-      <w:r>
-        <w:rPr>
-          <w:rFonts w:ascii="Times New Roman" w:hAnsi="Times New Roman" w:cs="Times New Roman"/>
-          <w:sz w:val="24"/>
-          <w:szCs w:val="24"/>
-        </w:rPr>
-        <w:br/>
-      </w:r>
-      <w:r>
-        <w:rPr>
-          <w:rFonts w:ascii="Times New Roman" w:hAnsi="Times New Roman" w:cs="Times New Roman"/>
-          <w:sz w:val="24"/>
-          <w:szCs w:val="24"/>
-          <w:shd w:val="clear" w:color="auto" w:fill="FFFFFF"/>
-        </w:rPr>
-        <w:t>On the figure, we can read that on one transect, there is more than a 15m cover of hairy vetch, so the transects are indeed 20m and not 10m long as stated in L. 103. Please correct.</w:t>
-      </w:r>
-    </w:p>
-    <w:p>
-      <w:pPr>
-        <w:rPr>
-          <w:rFonts w:ascii="Times New Roman" w:hAnsi="Times New Roman" w:cs="Times New Roman"/>
-          <w:sz w:val="24"/>
-          <w:szCs w:val="24"/>
-          <w:shd w:val="clear" w:color="auto" w:fill="FFFFFF"/>
-        </w:rPr>
-      </w:pPr>
-      <w:r>
-        <w:rPr>
-          <w:rFonts w:ascii="Times New Roman" w:hAnsi="Times New Roman" w:cs="Times New Roman"/>
-          <w:b/>
-          <w:bCs/>
-          <w:sz w:val="24"/>
-          <w:szCs w:val="24"/>
-        </w:rPr>
-        <w:t>All transects were 20m and the text has been updated in the manuscript and figures.</w:t>
-      </w:r>
-      <w:r>
-        <w:rPr>
-          <w:rFonts w:ascii="Times New Roman" w:hAnsi="Times New Roman" w:cs="Times New Roman"/>
-          <w:sz w:val="24"/>
-          <w:szCs w:val="24"/>
-        </w:rPr>
-        <w:br/>
-      </w:r>
-      <w:r>
-        <w:rPr>
-          <w:rFonts w:ascii="Times New Roman" w:hAnsi="Times New Roman" w:cs="Times New Roman"/>
-          <w:sz w:val="24"/>
-          <w:szCs w:val="24"/>
-        </w:rPr>
-        <w:br/>
-      </w:r>
-      <w:r>
-        <w:rPr>
-          <w:rFonts w:ascii="Times New Roman" w:hAnsi="Times New Roman" w:cs="Times New Roman"/>
-          <w:sz w:val="24"/>
-          <w:szCs w:val="24"/>
-          <w:shd w:val="clear" w:color="auto" w:fill="FFFFFF"/>
-        </w:rPr>
-        <w:t>Fig. S4. If I read Fig. S4, no positive samples are shown on the gels. It's a little confusing to propose a gel presenting only "negative" samples as an example of detection... Moreover, the lanes do not follow the same order in the title of the figure "DNA ladder, positive control and negative control" and in the gel (negative, positive, Ladder), please harmonize.</w:t>
-      </w:r>
-    </w:p>
-    <w:p>
-      <w:pPr>
-        <w:rPr>
-          <w:rFonts w:ascii="Times New Roman" w:hAnsi="Times New Roman" w:cs="Times New Roman"/>
-          <w:b/>
-          <w:bCs/>
-          <w:sz w:val="24"/>
-          <w:szCs w:val="24"/>
-          <w:shd w:val="clear" w:color="auto" w:fill="FFFFFF"/>
-        </w:rPr>
-      </w:pPr>
-      <w:r>
-        <w:rPr>
-          <w:rFonts w:ascii="Times New Roman" w:hAnsi="Times New Roman" w:cs="Times New Roman"/>
-          <w:b/>
-          <w:bCs/>
-          <w:sz w:val="24"/>
-          <w:szCs w:val="24"/>
-          <w:shd w:val="clear" w:color="auto" w:fill="FFFFFF"/>
-        </w:rPr>
-        <w:t>Figure caption updated. “</w:t>
-      </w:r>
-      <w:r>
-        <w:rPr>
-          <w:rFonts w:ascii="Times New Roman" w:hAnsi="Times New Roman" w:cs="Times New Roman"/>
-          <w:b/>
-          <w:bCs/>
-          <w:sz w:val="24"/>
-          <w:szCs w:val="24"/>
-          <w:shd w:val="clear" w:color="auto" w:fill="FFFFFF"/>
-        </w:rPr>
-        <w:t>In this case, samples from sites in lanes 1-6 and 10-15 were negative for PEMV. On the far right both gels are the negative controls (7 and 16), positive controls (8 and 17), and DNA ladder (9 and 18).</w:t>
-      </w:r>
-      <w:r>
-        <w:rPr>
-          <w:rFonts w:ascii="Times New Roman" w:hAnsi="Times New Roman" w:cs="Times New Roman"/>
-          <w:b/>
-          <w:bCs/>
-          <w:sz w:val="24"/>
-          <w:szCs w:val="24"/>
-          <w:shd w:val="clear" w:color="auto" w:fill="FFFFFF"/>
-        </w:rPr>
-        <w:t>”</w:t>
-      </w:r>
-    </w:p>
-    <w:p>
-      <w:pPr>
-        <w:rPr>
-          <w:rFonts w:ascii="Times New Roman" w:hAnsi="Times New Roman" w:cs="Times New Roman"/>
-          <w:sz w:val="24"/>
-          <w:szCs w:val="24"/>
-        </w:rPr>
-      </w:pPr>
+        <w:t>Damgaard, C. et al (2019)</w:t>
+      </w:r>
+      <w:r>
+        <w:rPr>
+          <w:rFonts w:ascii="Times New Roman" w:hAnsi="Times New Roman" w:cs="Times New Roman"/>
+          <w:sz w:val="24"/>
+          <w:szCs w:val="24"/>
+        </w:rPr>
+        <w:br/>
+      </w:r>
+    </w:p>
+    <w:p>
+      <w:pPr>
+        <w:rPr>
+          <w:rFonts w:ascii="Times New Roman" w:hAnsi="Times New Roman" w:cs="Times New Roman"/>
+          <w:b/>
+          <w:bCs/>
+          <w:sz w:val="24"/>
+          <w:szCs w:val="24"/>
+        </w:rPr>
+      </w:pPr>
+      <w:r>
+        <w:rPr>
+          <w:rFonts w:ascii="Times New Roman" w:hAnsi="Times New Roman" w:cs="Times New Roman"/>
+          <w:b/>
+          <w:bCs/>
+          <w:sz w:val="24"/>
+          <w:szCs w:val="24"/>
+        </w:rPr>
+        <w:t>Changed to 2020.</w:t>
+      </w:r>
+    </w:p>
+    <w:p>
+      <w:pPr>
+        <w:rPr>
+          <w:rFonts w:ascii="Times New Roman" w:hAnsi="Times New Roman" w:cs="Times New Roman"/>
+          <w:b/>
+          <w:bCs/>
+          <w:sz w:val="24"/>
+          <w:szCs w:val="24"/>
+        </w:rPr>
+      </w:pPr>
+      <w:r>
+        <w:rPr>
+          <w:rFonts w:ascii="Times New Roman" w:hAnsi="Times New Roman" w:cs="Times New Roman"/>
+          <w:sz w:val="24"/>
+          <w:szCs w:val="24"/>
+        </w:rPr>
+        <w:br/>
+      </w:r>
+      <w:r>
+        <w:rPr>
+          <w:rFonts w:ascii="Times New Roman" w:hAnsi="Times New Roman" w:cs="Times New Roman"/>
+          <w:sz w:val="24"/>
+          <w:szCs w:val="24"/>
+          <w:shd w:val="clear" w:color="auto" w:fill="FFFFFF"/>
+        </w:rPr>
+        <w:t>Figures 2 and 3: sp. it's not in italic.</w:t>
+      </w:r>
+      <w:r>
+        <w:rPr>
+          <w:rFonts w:ascii="Times New Roman" w:hAnsi="Times New Roman" w:cs="Times New Roman"/>
+          <w:sz w:val="24"/>
+          <w:szCs w:val="24"/>
+        </w:rPr>
+        <w:br/>
+      </w:r>
+      <w:r>
+        <w:rPr>
+          <w:rFonts w:ascii="Times New Roman" w:hAnsi="Times New Roman" w:cs="Times New Roman"/>
+          <w:sz w:val="24"/>
+          <w:szCs w:val="24"/>
+        </w:rPr>
+        <w:br/>
+      </w:r>
+      <w:r>
+        <w:rPr>
+          <w:rFonts w:ascii="Times New Roman" w:hAnsi="Times New Roman" w:cs="Times New Roman"/>
+          <w:sz w:val="24"/>
+          <w:szCs w:val="24"/>
+        </w:rPr>
+        <w:br/>
+      </w:r>
       <w:r>
         <w:rPr>
           <w:rFonts w:ascii="Times New Roman" w:hAnsi="Times New Roman" w:cs="Times New Roman"/>
@@ -2406,845 +3700,8 @@
           <w:sz w:val="24"/>
           <w:szCs w:val="24"/>
           <w:highlight w:val="yellow"/>
-          <w:shd w:val="clear" w:color="auto" w:fill="FFFFFF"/>
-        </w:rPr>
-        <w:t>We also changed the figure in order to show a gel with positive results.</w:t>
-      </w:r>
-      <w:r>
-        <w:rPr>
-          <w:rFonts w:ascii="Times New Roman" w:hAnsi="Times New Roman" w:cs="Times New Roman"/>
-          <w:sz w:val="24"/>
-          <w:szCs w:val="24"/>
-        </w:rPr>
-        <w:br/>
-      </w:r>
-      <w:r>
-        <w:rPr>
-          <w:rFonts w:ascii="Times New Roman" w:hAnsi="Times New Roman" w:cs="Times New Roman"/>
-          <w:sz w:val="24"/>
-          <w:szCs w:val="24"/>
-        </w:rPr>
-        <w:br/>
-      </w:r>
-      <w:r>
-        <w:rPr>
-          <w:rFonts w:ascii="Times New Roman" w:hAnsi="Times New Roman" w:cs="Times New Roman"/>
-          <w:sz w:val="24"/>
-          <w:szCs w:val="24"/>
-          <w:shd w:val="clear" w:color="auto" w:fill="FFFFFF"/>
-        </w:rPr>
-        <w:t>L. 217. please correct “corps”.</w:t>
-      </w:r>
-      <w:r>
-        <w:rPr>
-          <w:rFonts w:ascii="Times New Roman" w:hAnsi="Times New Roman" w:cs="Times New Roman"/>
-          <w:sz w:val="24"/>
-          <w:szCs w:val="24"/>
-        </w:rPr>
-        <w:br/>
-      </w:r>
-      <w:r>
-        <w:rPr>
-          <w:rFonts w:ascii="Times New Roman" w:hAnsi="Times New Roman" w:cs="Times New Roman"/>
-          <w:sz w:val="24"/>
-          <w:szCs w:val="24"/>
-        </w:rPr>
-        <w:br/>
-      </w:r>
-      <w:r>
-        <w:rPr>
-          <w:rFonts w:ascii="Times New Roman" w:hAnsi="Times New Roman" w:cs="Times New Roman"/>
-          <w:b/>
-          <w:bCs/>
-          <w:sz w:val="24"/>
-          <w:szCs w:val="24"/>
-        </w:rPr>
-        <w:t>Changed to crops</w:t>
-      </w:r>
-      <w:r>
-        <w:rPr>
-          <w:rFonts w:ascii="Times New Roman" w:hAnsi="Times New Roman" w:cs="Times New Roman"/>
-          <w:b/>
-          <w:bCs/>
-          <w:sz w:val="24"/>
-          <w:szCs w:val="24"/>
-        </w:rPr>
-        <w:t>, thank you for finding that typo</w:t>
-      </w:r>
-      <w:r>
-        <w:rPr>
-          <w:rFonts w:ascii="Times New Roman" w:hAnsi="Times New Roman" w:cs="Times New Roman"/>
-          <w:b/>
-          <w:bCs/>
-          <w:sz w:val="24"/>
-          <w:szCs w:val="24"/>
-        </w:rPr>
-        <w:t xml:space="preserve">. We did not mean to imply that aphids could use </w:t>
-      </w:r>
-      <w:r>
-        <w:rPr>
-          <w:rFonts w:ascii="Times New Roman" w:hAnsi="Times New Roman" w:cs="Times New Roman"/>
-          <w:b/>
-          <w:bCs/>
-          <w:sz w:val="24"/>
-          <w:szCs w:val="24"/>
-        </w:rPr>
-        <w:t xml:space="preserve">a </w:t>
-      </w:r>
-      <w:r>
-        <w:rPr>
-          <w:rFonts w:ascii="Times New Roman" w:hAnsi="Times New Roman" w:cs="Times New Roman"/>
-          <w:b/>
-          <w:bCs/>
-          <w:sz w:val="24"/>
-          <w:szCs w:val="24"/>
-        </w:rPr>
-        <w:t xml:space="preserve">military </w:t>
-      </w:r>
-      <w:r>
-        <w:rPr>
-          <w:rFonts w:ascii="Times New Roman" w:hAnsi="Times New Roman" w:cs="Times New Roman"/>
-          <w:b/>
-          <w:bCs/>
-          <w:sz w:val="24"/>
-          <w:szCs w:val="24"/>
-        </w:rPr>
-        <w:t>formation</w:t>
-      </w:r>
-      <w:r>
-        <w:rPr>
-          <w:rFonts w:ascii="Times New Roman" w:hAnsi="Times New Roman" w:cs="Times New Roman"/>
-          <w:b/>
-          <w:bCs/>
-          <w:sz w:val="24"/>
-          <w:szCs w:val="24"/>
-        </w:rPr>
-        <w:t xml:space="preserve"> as </w:t>
-      </w:r>
-      <w:r>
-        <w:rPr>
-          <w:rFonts w:ascii="Times New Roman" w:hAnsi="Times New Roman" w:cs="Times New Roman"/>
-          <w:b/>
-          <w:bCs/>
-          <w:sz w:val="24"/>
-          <w:szCs w:val="24"/>
-        </w:rPr>
-        <w:t xml:space="preserve">a </w:t>
-      </w:r>
-      <w:r>
-        <w:rPr>
-          <w:rFonts w:ascii="Times New Roman" w:hAnsi="Times New Roman" w:cs="Times New Roman"/>
-          <w:b/>
-          <w:bCs/>
-          <w:sz w:val="24"/>
-          <w:szCs w:val="24"/>
-        </w:rPr>
-        <w:t>host.</w:t>
-      </w:r>
-    </w:p>
-    <w:p>
-      <w:pPr>
-        <w:rPr>
-          <w:rFonts w:ascii="Times New Roman" w:hAnsi="Times New Roman" w:cs="Times New Roman"/>
-          <w:sz w:val="24"/>
-          <w:szCs w:val="24"/>
-        </w:rPr>
-      </w:pPr>
-      <w:r>
-        <w:rPr>
-          <w:rFonts w:ascii="Times New Roman" w:hAnsi="Times New Roman" w:cs="Times New Roman"/>
-          <w:sz w:val="24"/>
-          <w:szCs w:val="24"/>
-        </w:rPr>
-        <w:br/>
-      </w:r>
-      <w:r>
-        <w:rPr>
-          <w:rFonts w:ascii="Times New Roman" w:hAnsi="Times New Roman" w:cs="Times New Roman"/>
-          <w:sz w:val="24"/>
-          <w:szCs w:val="24"/>
-          <w:shd w:val="clear" w:color="auto" w:fill="FFFFFF"/>
-        </w:rPr>
-        <w:t>Reviewer: 2</w:t>
-      </w:r>
-      <w:r>
-        <w:rPr>
-          <w:rFonts w:ascii="Times New Roman" w:hAnsi="Times New Roman" w:cs="Times New Roman"/>
-          <w:sz w:val="24"/>
-          <w:szCs w:val="24"/>
-        </w:rPr>
-        <w:br/>
-      </w:r>
-      <w:r>
-        <w:rPr>
-          <w:rFonts w:ascii="Times New Roman" w:hAnsi="Times New Roman" w:cs="Times New Roman"/>
-          <w:sz w:val="24"/>
-          <w:szCs w:val="24"/>
-        </w:rPr>
-        <w:br/>
-      </w:r>
-      <w:r>
-        <w:rPr>
-          <w:rFonts w:ascii="Times New Roman" w:hAnsi="Times New Roman" w:cs="Times New Roman"/>
-          <w:sz w:val="24"/>
-          <w:szCs w:val="24"/>
-          <w:shd w:val="clear" w:color="auto" w:fill="FFFFFF"/>
-        </w:rPr>
-        <w:t>Referees Comments</w:t>
-      </w:r>
-      <w:r>
-        <w:rPr>
-          <w:rFonts w:ascii="Times New Roman" w:hAnsi="Times New Roman" w:cs="Times New Roman"/>
-          <w:sz w:val="24"/>
-          <w:szCs w:val="24"/>
-        </w:rPr>
-        <w:br/>
-      </w:r>
-      <w:r>
-        <w:rPr>
-          <w:rFonts w:ascii="Times New Roman" w:hAnsi="Times New Roman" w:cs="Times New Roman"/>
-          <w:sz w:val="24"/>
-          <w:szCs w:val="24"/>
-          <w:shd w:val="clear" w:color="auto" w:fill="FFFFFF"/>
-        </w:rPr>
-        <w:t>The paper has merit to be published. However, some points must be revised.</w:t>
-      </w:r>
-      <w:r>
-        <w:rPr>
-          <w:rFonts w:ascii="Times New Roman" w:hAnsi="Times New Roman" w:cs="Times New Roman"/>
-          <w:sz w:val="24"/>
-          <w:szCs w:val="24"/>
-        </w:rPr>
-        <w:br/>
-      </w:r>
-      <w:r>
-        <w:rPr>
-          <w:rFonts w:ascii="Times New Roman" w:hAnsi="Times New Roman" w:cs="Times New Roman"/>
-          <w:sz w:val="24"/>
-          <w:szCs w:val="24"/>
-          <w:shd w:val="clear" w:color="auto" w:fill="FFFFFF"/>
-        </w:rPr>
-        <w:t xml:space="preserve">I suggest that the authors describe the current status of the virus in the first paragraph of the introduction. Suggestion: According to Hema et al. (2014), pea </w:t>
-      </w:r>
-      <w:proofErr w:type="spellStart"/>
-      <w:r>
-        <w:rPr>
-          <w:rFonts w:ascii="Times New Roman" w:hAnsi="Times New Roman" w:cs="Times New Roman"/>
-          <w:sz w:val="24"/>
-          <w:szCs w:val="24"/>
-          <w:shd w:val="clear" w:color="auto" w:fill="FFFFFF"/>
-        </w:rPr>
-        <w:t>ination</w:t>
-      </w:r>
-      <w:proofErr w:type="spellEnd"/>
-      <w:r>
-        <w:rPr>
-          <w:rFonts w:ascii="Times New Roman" w:hAnsi="Times New Roman" w:cs="Times New Roman"/>
-          <w:sz w:val="24"/>
-          <w:szCs w:val="24"/>
-          <w:shd w:val="clear" w:color="auto" w:fill="FFFFFF"/>
-        </w:rPr>
-        <w:t xml:space="preserve"> mosaic virus is an important virus disease of pea caused by two viruses in an obligate symbiosis: Pea enation mosaic virus-1 (</w:t>
-      </w:r>
-      <w:proofErr w:type="spellStart"/>
-      <w:r>
-        <w:rPr>
-          <w:rFonts w:ascii="Times New Roman" w:hAnsi="Times New Roman" w:cs="Times New Roman"/>
-          <w:sz w:val="24"/>
-          <w:szCs w:val="24"/>
-          <w:shd w:val="clear" w:color="auto" w:fill="FFFFFF"/>
-        </w:rPr>
-        <w:t>Enamovirus</w:t>
-      </w:r>
-      <w:proofErr w:type="spellEnd"/>
-      <w:r>
-        <w:rPr>
-          <w:rFonts w:ascii="Times New Roman" w:hAnsi="Times New Roman" w:cs="Times New Roman"/>
-          <w:sz w:val="24"/>
-          <w:szCs w:val="24"/>
-          <w:shd w:val="clear" w:color="auto" w:fill="FFFFFF"/>
-        </w:rPr>
-        <w:t xml:space="preserve">, </w:t>
-      </w:r>
-      <w:proofErr w:type="spellStart"/>
-      <w:r>
-        <w:rPr>
-          <w:rFonts w:ascii="Times New Roman" w:hAnsi="Times New Roman" w:cs="Times New Roman"/>
-          <w:sz w:val="24"/>
-          <w:szCs w:val="24"/>
-          <w:shd w:val="clear" w:color="auto" w:fill="FFFFFF"/>
-        </w:rPr>
-        <w:t>Luteoviridae</w:t>
-      </w:r>
-      <w:proofErr w:type="spellEnd"/>
-      <w:r>
-        <w:rPr>
-          <w:rFonts w:ascii="Times New Roman" w:hAnsi="Times New Roman" w:cs="Times New Roman"/>
-          <w:sz w:val="24"/>
-          <w:szCs w:val="24"/>
-          <w:shd w:val="clear" w:color="auto" w:fill="FFFFFF"/>
-        </w:rPr>
-        <w:t xml:space="preserve">), </w:t>
-      </w:r>
-      <w:proofErr w:type="spellStart"/>
-      <w:r>
-        <w:rPr>
-          <w:rFonts w:ascii="Times New Roman" w:hAnsi="Times New Roman" w:cs="Times New Roman"/>
-          <w:sz w:val="24"/>
-          <w:szCs w:val="24"/>
-          <w:shd w:val="clear" w:color="auto" w:fill="FFFFFF"/>
-        </w:rPr>
-        <w:t>transmited</w:t>
-      </w:r>
-      <w:proofErr w:type="spellEnd"/>
-      <w:r>
-        <w:rPr>
-          <w:rFonts w:ascii="Times New Roman" w:hAnsi="Times New Roman" w:cs="Times New Roman"/>
-          <w:sz w:val="24"/>
-          <w:szCs w:val="24"/>
-          <w:shd w:val="clear" w:color="auto" w:fill="FFFFFF"/>
-        </w:rPr>
-        <w:t xml:space="preserve"> in a circulative manner by aphids and Pea enation mosaic virus-2 (</w:t>
-      </w:r>
-      <w:proofErr w:type="spellStart"/>
-      <w:r>
-        <w:rPr>
-          <w:rFonts w:ascii="Times New Roman" w:hAnsi="Times New Roman" w:cs="Times New Roman"/>
-          <w:sz w:val="24"/>
-          <w:szCs w:val="24"/>
-          <w:shd w:val="clear" w:color="auto" w:fill="FFFFFF"/>
-        </w:rPr>
-        <w:t>Umbravirus</w:t>
-      </w:r>
-      <w:proofErr w:type="spellEnd"/>
-      <w:r>
-        <w:rPr>
-          <w:rFonts w:ascii="Times New Roman" w:hAnsi="Times New Roman" w:cs="Times New Roman"/>
-          <w:sz w:val="24"/>
-          <w:szCs w:val="24"/>
-          <w:shd w:val="clear" w:color="auto" w:fill="FFFFFF"/>
-        </w:rPr>
-        <w:t xml:space="preserve">, </w:t>
-      </w:r>
-      <w:proofErr w:type="spellStart"/>
-      <w:r>
-        <w:rPr>
-          <w:rFonts w:ascii="Times New Roman" w:hAnsi="Times New Roman" w:cs="Times New Roman"/>
-          <w:sz w:val="24"/>
-          <w:szCs w:val="24"/>
-          <w:shd w:val="clear" w:color="auto" w:fill="FFFFFF"/>
-        </w:rPr>
-        <w:t>Tombusviridae</w:t>
-      </w:r>
-      <w:proofErr w:type="spellEnd"/>
-      <w:r>
-        <w:rPr>
-          <w:rFonts w:ascii="Times New Roman" w:hAnsi="Times New Roman" w:cs="Times New Roman"/>
-          <w:sz w:val="24"/>
-          <w:szCs w:val="24"/>
-          <w:shd w:val="clear" w:color="auto" w:fill="FFFFFF"/>
-        </w:rPr>
-        <w:t xml:space="preserve">).  PEMV-1 occurs as part of a complex with PEMV-2 and induces mosaic symptoms and enations. Unlike other members of the family </w:t>
-      </w:r>
-      <w:proofErr w:type="spellStart"/>
-      <w:r>
-        <w:rPr>
-          <w:rFonts w:ascii="Times New Roman" w:hAnsi="Times New Roman" w:cs="Times New Roman"/>
-          <w:sz w:val="24"/>
-          <w:szCs w:val="24"/>
-          <w:shd w:val="clear" w:color="auto" w:fill="FFFFFF"/>
-        </w:rPr>
-        <w:t>Luteoviridae</w:t>
-      </w:r>
-      <w:proofErr w:type="spellEnd"/>
-      <w:r>
-        <w:rPr>
-          <w:rFonts w:ascii="Times New Roman" w:hAnsi="Times New Roman" w:cs="Times New Roman"/>
-          <w:sz w:val="24"/>
-          <w:szCs w:val="24"/>
-          <w:shd w:val="clear" w:color="auto" w:fill="FFFFFF"/>
-        </w:rPr>
-        <w:t>, PEMV-1 is readily transmitted mechanically, a property dependent on its multiplication in cells co-infected with PEMV-2. Aphid transmissibility is conferred by PEMV-1. Virions are found in mesophyll tissue as well as in vascular tissue. The genome of PEMV-1 is capable of autonomous replication in protoplasts, but is dependent on PEMV-2 to support systemic invasion (Hema, M. et al. Adv. Virus Res. 90: 431, 2014).</w:t>
-      </w:r>
-      <w:r>
-        <w:rPr>
-          <w:rFonts w:ascii="Times New Roman" w:hAnsi="Times New Roman" w:cs="Times New Roman"/>
-          <w:sz w:val="24"/>
-          <w:szCs w:val="24"/>
-        </w:rPr>
-        <w:br/>
-      </w:r>
-      <w:r>
-        <w:rPr>
-          <w:rFonts w:ascii="Times New Roman" w:hAnsi="Times New Roman" w:cs="Times New Roman"/>
-          <w:sz w:val="24"/>
-          <w:szCs w:val="24"/>
-        </w:rPr>
-        <w:br/>
-      </w:r>
-      <w:r>
-        <w:rPr>
-          <w:rFonts w:ascii="Times New Roman" w:hAnsi="Times New Roman" w:cs="Times New Roman"/>
-          <w:sz w:val="24"/>
-          <w:szCs w:val="24"/>
-          <w:shd w:val="clear" w:color="auto" w:fill="FFFFFF"/>
-        </w:rPr>
-        <w:t>Line 11: pea enation mosaic virus (PEMV) “According to ICTV this is the correct form to describe virus isolates (lowercase letters, not italics).</w:t>
-      </w:r>
-      <w:r>
-        <w:rPr>
-          <w:rFonts w:ascii="Times New Roman" w:hAnsi="Times New Roman" w:cs="Times New Roman"/>
-          <w:sz w:val="24"/>
-          <w:szCs w:val="24"/>
-        </w:rPr>
-        <w:br/>
-      </w:r>
-      <w:r>
-        <w:rPr>
-          <w:rFonts w:ascii="Times New Roman" w:hAnsi="Times New Roman" w:cs="Times New Roman"/>
-          <w:sz w:val="24"/>
-          <w:szCs w:val="24"/>
-        </w:rPr>
-        <w:lastRenderedPageBreak/>
-        <w:br/>
-      </w:r>
-      <w:r>
-        <w:rPr>
-          <w:rFonts w:ascii="Times New Roman" w:hAnsi="Times New Roman" w:cs="Times New Roman"/>
-          <w:sz w:val="24"/>
-          <w:szCs w:val="24"/>
-          <w:shd w:val="clear" w:color="auto" w:fill="FFFFFF"/>
-        </w:rPr>
-        <w:t xml:space="preserve">Lines 22-23: The plant viruses transmitted in a circulative manner a need insects for spread, especially phloem-feeding hemipterans like aphids (Power 2000; </w:t>
-      </w:r>
-      <w:proofErr w:type="spellStart"/>
-      <w:r>
-        <w:rPr>
-          <w:rFonts w:ascii="Times New Roman" w:hAnsi="Times New Roman" w:cs="Times New Roman"/>
-          <w:sz w:val="24"/>
-          <w:szCs w:val="24"/>
-          <w:shd w:val="clear" w:color="auto" w:fill="FFFFFF"/>
-        </w:rPr>
-        <w:t>Hogenhout</w:t>
-      </w:r>
-      <w:proofErr w:type="spellEnd"/>
-      <w:r>
-        <w:rPr>
-          <w:rFonts w:ascii="Times New Roman" w:hAnsi="Times New Roman" w:cs="Times New Roman"/>
-          <w:sz w:val="24"/>
-          <w:szCs w:val="24"/>
-          <w:shd w:val="clear" w:color="auto" w:fill="FFFFFF"/>
-        </w:rPr>
-        <w:t xml:space="preserve"> et al. 2008).</w:t>
-      </w:r>
-      <w:r>
-        <w:rPr>
-          <w:rFonts w:ascii="Times New Roman" w:hAnsi="Times New Roman" w:cs="Times New Roman"/>
-          <w:sz w:val="24"/>
-          <w:szCs w:val="24"/>
-        </w:rPr>
-        <w:br/>
-      </w:r>
-      <w:r>
-        <w:rPr>
-          <w:rFonts w:ascii="Times New Roman" w:hAnsi="Times New Roman" w:cs="Times New Roman"/>
-          <w:sz w:val="24"/>
-          <w:szCs w:val="24"/>
-        </w:rPr>
-        <w:br/>
-      </w:r>
-      <w:r>
-        <w:rPr>
-          <w:rFonts w:ascii="Times New Roman" w:hAnsi="Times New Roman" w:cs="Times New Roman"/>
-          <w:sz w:val="24"/>
-          <w:szCs w:val="24"/>
-          <w:shd w:val="clear" w:color="auto" w:fill="FFFFFF"/>
-        </w:rPr>
-        <w:t xml:space="preserve">Line 69: ... including PEMV (Rashed et al. 2018; </w:t>
-      </w:r>
-      <w:proofErr w:type="spellStart"/>
-      <w:r>
-        <w:rPr>
-          <w:rFonts w:ascii="Times New Roman" w:hAnsi="Times New Roman" w:cs="Times New Roman"/>
-          <w:sz w:val="24"/>
-          <w:szCs w:val="24"/>
-          <w:shd w:val="clear" w:color="auto" w:fill="FFFFFF"/>
-        </w:rPr>
-        <w:t>Chatzivassiliou</w:t>
-      </w:r>
-      <w:proofErr w:type="spellEnd"/>
-      <w:r>
-        <w:rPr>
-          <w:rFonts w:ascii="Times New Roman" w:hAnsi="Times New Roman" w:cs="Times New Roman"/>
-          <w:sz w:val="24"/>
-          <w:szCs w:val="24"/>
-          <w:shd w:val="clear" w:color="auto" w:fill="FFFFFF"/>
-        </w:rPr>
-        <w:t xml:space="preserve"> 2021)</w:t>
-      </w:r>
-      <w:r>
-        <w:rPr>
-          <w:rFonts w:ascii="Times New Roman" w:hAnsi="Times New Roman" w:cs="Times New Roman"/>
-          <w:sz w:val="24"/>
-          <w:szCs w:val="24"/>
-        </w:rPr>
-        <w:br/>
-      </w:r>
-      <w:r>
-        <w:rPr>
-          <w:rFonts w:ascii="Times New Roman" w:hAnsi="Times New Roman" w:cs="Times New Roman"/>
-          <w:sz w:val="24"/>
-          <w:szCs w:val="24"/>
-        </w:rPr>
-        <w:br/>
-      </w:r>
-      <w:r>
-        <w:rPr>
-          <w:rFonts w:ascii="Times New Roman" w:hAnsi="Times New Roman" w:cs="Times New Roman"/>
-          <w:sz w:val="24"/>
-          <w:szCs w:val="24"/>
-          <w:shd w:val="clear" w:color="auto" w:fill="FFFFFF"/>
-        </w:rPr>
-        <w:t>Line 88: Alate aphids were counted...</w:t>
-      </w:r>
-      <w:r>
-        <w:rPr>
-          <w:rFonts w:ascii="Times New Roman" w:hAnsi="Times New Roman" w:cs="Times New Roman"/>
-          <w:sz w:val="24"/>
-          <w:szCs w:val="24"/>
-        </w:rPr>
-        <w:br/>
-      </w:r>
-      <w:r>
-        <w:rPr>
-          <w:rFonts w:ascii="Times New Roman" w:hAnsi="Times New Roman" w:cs="Times New Roman"/>
-          <w:sz w:val="24"/>
-          <w:szCs w:val="24"/>
-        </w:rPr>
-        <w:br/>
-      </w:r>
-      <w:r>
-        <w:rPr>
-          <w:rFonts w:ascii="Times New Roman" w:hAnsi="Times New Roman" w:cs="Times New Roman"/>
-          <w:sz w:val="24"/>
-          <w:szCs w:val="24"/>
-          <w:shd w:val="clear" w:color="auto" w:fill="FFFFFF"/>
-        </w:rPr>
-        <w:t>Line 112: In the item “PEMV detection in plant”, emphasize that RT-PCR was specific for detection of PEMV-1 which is responsible for transmission by aphids.</w:t>
-      </w:r>
-      <w:r>
-        <w:rPr>
-          <w:rFonts w:ascii="Times New Roman" w:hAnsi="Times New Roman" w:cs="Times New Roman"/>
-          <w:sz w:val="24"/>
-          <w:szCs w:val="24"/>
-        </w:rPr>
-        <w:br/>
-      </w:r>
-      <w:r>
-        <w:rPr>
-          <w:rFonts w:ascii="Times New Roman" w:hAnsi="Times New Roman" w:cs="Times New Roman"/>
-          <w:sz w:val="24"/>
-          <w:szCs w:val="24"/>
-        </w:rPr>
-        <w:br/>
-      </w:r>
-      <w:r>
-        <w:rPr>
-          <w:rFonts w:ascii="Times New Roman" w:hAnsi="Times New Roman" w:cs="Times New Roman"/>
-          <w:sz w:val="24"/>
-          <w:szCs w:val="24"/>
-          <w:shd w:val="clear" w:color="auto" w:fill="FFFFFF"/>
-        </w:rPr>
-        <w:t>Line 192: (Paudel et al. 2018)</w:t>
-      </w:r>
-      <w:r>
-        <w:rPr>
-          <w:rFonts w:ascii="Times New Roman" w:hAnsi="Times New Roman" w:cs="Times New Roman"/>
-          <w:sz w:val="24"/>
-          <w:szCs w:val="24"/>
-        </w:rPr>
-        <w:br/>
-      </w:r>
-      <w:r>
-        <w:rPr>
-          <w:rFonts w:ascii="Times New Roman" w:hAnsi="Times New Roman" w:cs="Times New Roman"/>
-          <w:sz w:val="24"/>
-          <w:szCs w:val="24"/>
-        </w:rPr>
-        <w:br/>
-      </w:r>
-      <w:r>
-        <w:rPr>
-          <w:rFonts w:ascii="Times New Roman" w:hAnsi="Times New Roman" w:cs="Times New Roman"/>
-          <w:sz w:val="24"/>
-          <w:szCs w:val="24"/>
-          <w:shd w:val="clear" w:color="auto" w:fill="FFFFFF"/>
-        </w:rPr>
-        <w:t>Papers present in the item "Reference" but not mentioned in the text:</w:t>
-      </w:r>
-      <w:r>
-        <w:rPr>
-          <w:rFonts w:ascii="Times New Roman" w:hAnsi="Times New Roman" w:cs="Times New Roman"/>
-          <w:sz w:val="24"/>
-          <w:szCs w:val="24"/>
-        </w:rPr>
-        <w:br/>
-      </w:r>
-      <w:r>
-        <w:rPr>
-          <w:rFonts w:ascii="Times New Roman" w:hAnsi="Times New Roman" w:cs="Times New Roman"/>
-          <w:sz w:val="24"/>
-          <w:szCs w:val="24"/>
-          <w:shd w:val="clear" w:color="auto" w:fill="FFFFFF"/>
-        </w:rPr>
-        <w:t>Al-Karaki, G. N. (1999)</w:t>
-      </w:r>
-      <w:r>
-        <w:rPr>
-          <w:rFonts w:ascii="Times New Roman" w:hAnsi="Times New Roman" w:cs="Times New Roman"/>
-          <w:sz w:val="24"/>
-          <w:szCs w:val="24"/>
-        </w:rPr>
-        <w:br/>
-      </w:r>
-      <w:r>
-        <w:rPr>
-          <w:rFonts w:ascii="Times New Roman" w:hAnsi="Times New Roman" w:cs="Times New Roman"/>
-          <w:sz w:val="24"/>
-          <w:szCs w:val="24"/>
-          <w:shd w:val="clear" w:color="auto" w:fill="FFFFFF"/>
-        </w:rPr>
-        <w:t>Ali, M. P. et al (2014)</w:t>
-      </w:r>
-      <w:r>
-        <w:rPr>
-          <w:rFonts w:ascii="Times New Roman" w:hAnsi="Times New Roman" w:cs="Times New Roman"/>
-          <w:sz w:val="24"/>
-          <w:szCs w:val="24"/>
-        </w:rPr>
-        <w:br/>
-      </w:r>
-      <w:r>
-        <w:rPr>
-          <w:rFonts w:ascii="Times New Roman" w:hAnsi="Times New Roman" w:cs="Times New Roman"/>
-          <w:sz w:val="24"/>
-          <w:szCs w:val="24"/>
-          <w:shd w:val="clear" w:color="auto" w:fill="FFFFFF"/>
-        </w:rPr>
-        <w:t>Chisholm, P. J. et al (2018)</w:t>
-      </w:r>
-      <w:r>
-        <w:rPr>
-          <w:rFonts w:ascii="Times New Roman" w:hAnsi="Times New Roman" w:cs="Times New Roman"/>
-          <w:sz w:val="24"/>
-          <w:szCs w:val="24"/>
-        </w:rPr>
-        <w:br/>
-      </w:r>
-      <w:r>
-        <w:rPr>
-          <w:rFonts w:ascii="Times New Roman" w:hAnsi="Times New Roman" w:cs="Times New Roman"/>
-          <w:sz w:val="24"/>
-          <w:szCs w:val="24"/>
-          <w:shd w:val="clear" w:color="auto" w:fill="FFFFFF"/>
-        </w:rPr>
-        <w:t>Northfield, T. D. et al (2008)</w:t>
-      </w:r>
-      <w:r>
-        <w:rPr>
-          <w:rFonts w:ascii="Times New Roman" w:hAnsi="Times New Roman" w:cs="Times New Roman"/>
-          <w:sz w:val="24"/>
-          <w:szCs w:val="24"/>
-        </w:rPr>
-        <w:br/>
-      </w:r>
-      <w:proofErr w:type="spellStart"/>
-      <w:r>
-        <w:rPr>
-          <w:rFonts w:ascii="Times New Roman" w:hAnsi="Times New Roman" w:cs="Times New Roman"/>
-          <w:sz w:val="24"/>
-          <w:szCs w:val="24"/>
-          <w:shd w:val="clear" w:color="auto" w:fill="FFFFFF"/>
-        </w:rPr>
-        <w:t>Pernek</w:t>
-      </w:r>
-      <w:proofErr w:type="spellEnd"/>
-      <w:r>
-        <w:rPr>
-          <w:rFonts w:ascii="Times New Roman" w:hAnsi="Times New Roman" w:cs="Times New Roman"/>
-          <w:sz w:val="24"/>
-          <w:szCs w:val="24"/>
-          <w:shd w:val="clear" w:color="auto" w:fill="FFFFFF"/>
-        </w:rPr>
-        <w:t>, M. et al (2008)</w:t>
-      </w:r>
-      <w:r>
-        <w:rPr>
-          <w:rFonts w:ascii="Times New Roman" w:hAnsi="Times New Roman" w:cs="Times New Roman"/>
-          <w:sz w:val="24"/>
-          <w:szCs w:val="24"/>
-        </w:rPr>
-        <w:br/>
-      </w:r>
-      <w:r>
-        <w:rPr>
-          <w:rFonts w:ascii="Times New Roman" w:hAnsi="Times New Roman" w:cs="Times New Roman"/>
-          <w:sz w:val="24"/>
-          <w:szCs w:val="24"/>
-          <w:shd w:val="clear" w:color="auto" w:fill="FFFFFF"/>
-        </w:rPr>
-        <w:t>Takahashi, H. et al (2019)</w:t>
-      </w:r>
-      <w:r>
-        <w:rPr>
-          <w:rFonts w:ascii="Times New Roman" w:hAnsi="Times New Roman" w:cs="Times New Roman"/>
-          <w:sz w:val="24"/>
-          <w:szCs w:val="24"/>
-        </w:rPr>
-        <w:br/>
-      </w:r>
-      <w:r>
-        <w:rPr>
-          <w:rFonts w:ascii="Times New Roman" w:hAnsi="Times New Roman" w:cs="Times New Roman"/>
-          <w:sz w:val="24"/>
-          <w:szCs w:val="24"/>
-          <w:shd w:val="clear" w:color="auto" w:fill="FFFFFF"/>
-        </w:rPr>
-        <w:t>Teasdale, J. R. et al (2004)</w:t>
-      </w:r>
-      <w:r>
-        <w:rPr>
-          <w:rFonts w:ascii="Times New Roman" w:hAnsi="Times New Roman" w:cs="Times New Roman"/>
-          <w:sz w:val="24"/>
-          <w:szCs w:val="24"/>
-        </w:rPr>
-        <w:br/>
-      </w:r>
-      <w:r>
-        <w:rPr>
-          <w:rFonts w:ascii="Times New Roman" w:hAnsi="Times New Roman" w:cs="Times New Roman"/>
-          <w:sz w:val="24"/>
-          <w:szCs w:val="24"/>
-          <w:shd w:val="clear" w:color="auto" w:fill="FFFFFF"/>
-        </w:rPr>
-        <w:t>Wenninger, E. J. et al (2019)</w:t>
-      </w:r>
-      <w:r>
-        <w:rPr>
-          <w:rFonts w:ascii="Times New Roman" w:hAnsi="Times New Roman" w:cs="Times New Roman"/>
-          <w:sz w:val="24"/>
-          <w:szCs w:val="24"/>
-        </w:rPr>
-        <w:br/>
-      </w:r>
-      <w:r>
-        <w:rPr>
-          <w:rFonts w:ascii="Times New Roman" w:hAnsi="Times New Roman" w:cs="Times New Roman"/>
-          <w:sz w:val="24"/>
-          <w:szCs w:val="24"/>
-          <w:shd w:val="clear" w:color="auto" w:fill="FFFFFF"/>
-        </w:rPr>
-        <w:t>Zalucki, M. P. &amp; Furlong, M. J. (2005)</w:t>
-      </w:r>
-      <w:r>
-        <w:rPr>
-          <w:rFonts w:ascii="Times New Roman" w:hAnsi="Times New Roman" w:cs="Times New Roman"/>
-          <w:sz w:val="24"/>
-          <w:szCs w:val="24"/>
-        </w:rPr>
-        <w:br/>
-      </w:r>
-      <w:r>
-        <w:rPr>
-          <w:rFonts w:ascii="Times New Roman" w:hAnsi="Times New Roman" w:cs="Times New Roman"/>
-          <w:sz w:val="24"/>
-          <w:szCs w:val="24"/>
-        </w:rPr>
-        <w:br/>
-      </w:r>
-      <w:r>
-        <w:rPr>
-          <w:rFonts w:ascii="Times New Roman" w:hAnsi="Times New Roman" w:cs="Times New Roman"/>
-          <w:sz w:val="24"/>
-          <w:szCs w:val="24"/>
-          <w:shd w:val="clear" w:color="auto" w:fill="FFFFFF"/>
-        </w:rPr>
-        <w:t>Paper cited in the text and not present in the item "Reference"</w:t>
-      </w:r>
-      <w:r>
-        <w:rPr>
-          <w:rFonts w:ascii="Times New Roman" w:hAnsi="Times New Roman" w:cs="Times New Roman"/>
-          <w:sz w:val="24"/>
-          <w:szCs w:val="24"/>
-        </w:rPr>
-        <w:br/>
-      </w:r>
-      <w:r>
-        <w:rPr>
-          <w:rFonts w:ascii="Times New Roman" w:hAnsi="Times New Roman" w:cs="Times New Roman"/>
-          <w:sz w:val="24"/>
-          <w:szCs w:val="24"/>
-          <w:shd w:val="clear" w:color="auto" w:fill="FFFFFF"/>
-        </w:rPr>
-        <w:t>Damgaard, C. et al (2019)</w:t>
-      </w:r>
-      <w:r>
-        <w:rPr>
-          <w:rFonts w:ascii="Times New Roman" w:hAnsi="Times New Roman" w:cs="Times New Roman"/>
-          <w:sz w:val="24"/>
-          <w:szCs w:val="24"/>
-        </w:rPr>
-        <w:br/>
-      </w:r>
-      <w:r>
-        <w:rPr>
-          <w:rFonts w:ascii="Times New Roman" w:hAnsi="Times New Roman" w:cs="Times New Roman"/>
-          <w:sz w:val="24"/>
-          <w:szCs w:val="24"/>
-        </w:rPr>
-        <w:br/>
-      </w:r>
-      <w:r>
-        <w:rPr>
-          <w:rFonts w:ascii="Times New Roman" w:hAnsi="Times New Roman" w:cs="Times New Roman"/>
-          <w:sz w:val="24"/>
-          <w:szCs w:val="24"/>
-          <w:shd w:val="clear" w:color="auto" w:fill="FFFFFF"/>
-        </w:rPr>
-        <w:t>Figures 2 and 3: sp. it's not in italic.</w:t>
-      </w:r>
-      <w:r>
-        <w:rPr>
-          <w:rFonts w:ascii="Times New Roman" w:hAnsi="Times New Roman" w:cs="Times New Roman"/>
-          <w:sz w:val="24"/>
-          <w:szCs w:val="24"/>
-        </w:rPr>
-        <w:br/>
-      </w:r>
-      <w:r>
-        <w:rPr>
-          <w:rFonts w:ascii="Times New Roman" w:hAnsi="Times New Roman" w:cs="Times New Roman"/>
-          <w:sz w:val="24"/>
-          <w:szCs w:val="24"/>
-        </w:rPr>
-        <w:br/>
-      </w:r>
-      <w:r>
-        <w:rPr>
-          <w:rFonts w:ascii="Times New Roman" w:hAnsi="Times New Roman" w:cs="Times New Roman"/>
-          <w:sz w:val="24"/>
-          <w:szCs w:val="24"/>
-        </w:rPr>
-        <w:br/>
-      </w:r>
-      <w:r>
-        <w:rPr>
-          <w:rFonts w:ascii="Times New Roman" w:hAnsi="Times New Roman" w:cs="Times New Roman"/>
-          <w:sz w:val="24"/>
-          <w:szCs w:val="24"/>
-          <w:shd w:val="clear" w:color="auto" w:fill="FFFFFF"/>
-        </w:rPr>
-        <w:t>[email ref: DL-SW-3-a]</w:t>
+        </w:rPr>
+        <w:t>Figure updated.</w:t>
       </w:r>
     </w:p>
     <w:sectPr>

</xml_diff>